<commit_message>
Definisano osvetljenje, pridruzene teksture
</commit_message>
<xml_diff>
--- a/0 RG Projektni zadatak 3.2 MOJ.docx
+++ b/0 RG Projektni zadatak 3.2 MOJ.docx
@@ -1,6 +1,6 @@
 
 <file path=word/document.xml><?xml version="1.0" encoding="utf-8"?>
-<w:document xmlns:wpc="http://schemas.microsoft.com/office/word/2010/wordprocessingCanvas" xmlns:mc="http://schemas.openxmlformats.org/markup-compatibility/2006" xmlns:o="urn:schemas-microsoft-com:office:office" xmlns:r="http://schemas.openxmlformats.org/officeDocument/2006/relationships" xmlns:m="http://schemas.openxmlformats.org/officeDocument/2006/math" xmlns:v="urn:schemas-microsoft-com:vml" xmlns:wp14="http://schemas.microsoft.com/office/word/2010/wordprocessingDrawing" xmlns:wp="http://schemas.openxmlformats.org/drawingml/2006/wordprocessingDrawing" xmlns:w10="urn:schemas-microsoft-com:office:word" xmlns:w="http://schemas.openxmlformats.org/wordprocessingml/2006/main" xmlns:w14="http://schemas.microsoft.com/office/word/2010/wordml" xmlns:wpg="http://schemas.microsoft.com/office/word/2010/wordprocessingGroup" xmlns:wpi="http://schemas.microsoft.com/office/word/2010/wordprocessingInk" xmlns:wne="http://schemas.microsoft.com/office/word/2006/wordml" xmlns:wps="http://schemas.microsoft.com/office/word/2010/wordprocessingShape" mc:Ignorable="w14 wp14">
+<w:document xmlns:ve="http://schemas.openxmlformats.org/markup-compatibility/2006" xmlns:o="urn:schemas-microsoft-com:office:office" xmlns:r="http://schemas.openxmlformats.org/officeDocument/2006/relationships" xmlns:m="http://schemas.openxmlformats.org/officeDocument/2006/math" xmlns:v="urn:schemas-microsoft-com:vml" xmlns:wp="http://schemas.openxmlformats.org/drawingml/2006/wordprocessingDrawing" xmlns:w10="urn:schemas-microsoft-com:office:word" xmlns:w="http://schemas.openxmlformats.org/wordprocessingml/2006/main" xmlns:wne="http://schemas.microsoft.com/office/word/2006/wordml">
   <w:body>
     <w:p>
       <w:pPr>
@@ -8,62 +8,41 @@
         <w:jc w:val="center"/>
         <w:rPr>
           <w:noProof/>
-          <w:lang w:val="sr-Latn-RS"/>
-        </w:rPr>
-      </w:pPr>
-      <w:r>
-        <w:rPr>
-          <w:noProof/>
-          <w:lang w:val="sr-Latn-RS"/>
+          <w:lang/>
+        </w:rPr>
+      </w:pPr>
+      <w:r>
+        <w:rPr>
+          <w:noProof/>
+          <w:lang/>
         </w:rPr>
         <w:t>Projektni zadatak</w:t>
       </w:r>
       <w:r>
         <w:rPr>
           <w:noProof/>
-          <w:lang w:val="sr-Latn-RS"/>
-        </w:rPr>
-        <w:t xml:space="preserve"> </w:t>
-      </w:r>
-      <w:r>
-        <w:rPr>
-          <w:noProof/>
-          <w:lang w:val="sr-Latn-RS"/>
+          <w:lang/>
         </w:rPr>
         <w:t>3.</w:t>
       </w:r>
       <w:r>
         <w:rPr>
           <w:noProof/>
-          <w:lang w:val="sr-Latn-RS"/>
+          <w:lang/>
         </w:rPr>
         <w:t>2</w:t>
       </w:r>
       <w:r>
         <w:rPr>
           <w:noProof/>
-          <w:lang w:val="sr-Latn-RS"/>
-        </w:rPr>
-        <w:t xml:space="preserve"> </w:t>
-      </w:r>
-      <w:r>
-        <w:rPr>
-          <w:noProof/>
-          <w:lang w:val="sr-Latn-RS"/>
+          <w:lang/>
         </w:rPr>
         <w:t>–</w:t>
       </w:r>
       <w:r>
         <w:rPr>
           <w:noProof/>
-          <w:lang w:val="sr-Latn-RS"/>
-        </w:rPr>
-        <w:t xml:space="preserve"> </w:t>
-      </w:r>
-      <w:r>
-        <w:rPr>
-          <w:noProof/>
-          <w:lang w:val="sr-Latn-RS"/>
+          <w:lang/>
         </w:rPr>
         <w:t>Pikado</w:t>
       </w:r>
@@ -72,7 +51,7 @@
       <w:pPr>
         <w:rPr>
           <w:noProof/>
-          <w:lang w:val="sr-Latn-RS"/>
+          <w:lang/>
         </w:rPr>
       </w:pPr>
     </w:p>
@@ -84,23 +63,16 @@
           <w:noProof/>
           <w:sz w:val="22"/>
           <w:szCs w:val="20"/>
-          <w:lang w:val="sr-Latn-RS"/>
-        </w:rPr>
-      </w:pPr>
-      <w:r>
-        <w:rPr>
-          <w:noProof/>
-          <w:lang w:val="sr-Latn-RS"/>
-        </w:rPr>
-        <w:t xml:space="preserve"> </w:t>
-      </w:r>
+          <w:lang/>
+        </w:rPr>
+      </w:pPr>
       <w:r>
         <w:rPr>
           <w:b/>
           <w:noProof/>
           <w:sz w:val="22"/>
           <w:szCs w:val="20"/>
-          <w:lang w:val="sr-Latn-RS"/>
+          <w:lang/>
         </w:rPr>
         <w:t>Modelovanje statičke 3D scene</w:t>
       </w:r>
@@ -109,7 +81,7 @@
           <w:noProof/>
           <w:sz w:val="22"/>
           <w:szCs w:val="20"/>
-          <w:lang w:val="sr-Latn-RS"/>
+          <w:lang/>
         </w:rPr>
         <w:t xml:space="preserve"> (prva faza)</w:t>
       </w:r>
@@ -118,7 +90,7 @@
           <w:noProof/>
           <w:sz w:val="22"/>
           <w:szCs w:val="20"/>
-          <w:lang w:val="sr-Latn-RS"/>
+          <w:lang/>
         </w:rPr>
         <w:t xml:space="preserve">: </w:t>
       </w:r>
@@ -131,7 +103,7 @@
           <w:noProof/>
           <w:sz w:val="22"/>
           <w:szCs w:val="20"/>
-          <w:lang w:val="sr-Latn-RS"/>
+          <w:lang/>
         </w:rPr>
       </w:pPr>
     </w:p>
@@ -148,15 +120,15 @@
           <w:noProof/>
           <w:sz w:val="22"/>
           <w:szCs w:val="20"/>
-          <w:lang w:val="sr-Latn-RS"/>
-        </w:rPr>
-      </w:pPr>
-      <w:r>
-        <w:rPr>
-          <w:noProof/>
-          <w:sz w:val="22"/>
-          <w:szCs w:val="20"/>
-          <w:lang w:val="sr-Latn-RS"/>
+          <w:lang/>
+        </w:rPr>
+      </w:pPr>
+      <w:r>
+        <w:rPr>
+          <w:noProof/>
+          <w:sz w:val="22"/>
+          <w:szCs w:val="20"/>
+          <w:lang/>
         </w:rPr>
         <w:t>Uključiti testiranje dubine i sakrivanje nevidljivih površina. Defi</w:t>
       </w:r>
@@ -165,7 +137,7 @@
           <w:noProof/>
           <w:sz w:val="22"/>
           <w:szCs w:val="20"/>
-          <w:lang w:val="sr-Latn-RS"/>
+          <w:lang/>
         </w:rPr>
         <w:t>nisati projekciju u perspektivi (</w:t>
       </w:r>
@@ -176,7 +148,7 @@
           <w:noProof/>
           <w:sz w:val="22"/>
           <w:szCs w:val="20"/>
-          <w:lang w:val="sr-Latn-RS"/>
+          <w:lang/>
         </w:rPr>
         <w:t>fov</w:t>
       </w:r>
@@ -185,7 +157,7 @@
           <w:noProof/>
           <w:sz w:val="22"/>
           <w:szCs w:val="20"/>
-          <w:lang w:val="sr-Latn-RS"/>
+          <w:lang/>
         </w:rPr>
         <w:t>=50</w:t>
       </w:r>
@@ -194,7 +166,7 @@
           <w:noProof/>
           <w:sz w:val="22"/>
           <w:szCs w:val="20"/>
-          <w:lang w:val="sr-Latn-RS"/>
+          <w:lang/>
         </w:rPr>
         <w:t xml:space="preserve">, </w:t>
       </w:r>
@@ -205,7 +177,7 @@
           <w:noProof/>
           <w:sz w:val="22"/>
           <w:szCs w:val="20"/>
-          <w:lang w:val="sr-Latn-RS"/>
+          <w:lang/>
         </w:rPr>
         <w:t>near</w:t>
       </w:r>
@@ -214,7 +186,7 @@
           <w:noProof/>
           <w:sz w:val="22"/>
           <w:szCs w:val="20"/>
-          <w:lang w:val="sr-Latn-RS"/>
+          <w:lang/>
         </w:rPr>
         <w:t>=1,</w:t>
       </w:r>
@@ -223,7 +195,7 @@
           <w:noProof/>
           <w:sz w:val="22"/>
           <w:szCs w:val="20"/>
-          <w:lang w:val="sr-Latn-RS"/>
+          <w:lang/>
         </w:rPr>
         <w:t xml:space="preserve"> a</w:t>
       </w:r>
@@ -232,27 +204,18 @@
           <w:noProof/>
           <w:sz w:val="22"/>
           <w:szCs w:val="20"/>
-          <w:lang w:val="sr-Latn-RS"/>
+          <w:lang/>
         </w:rPr>
         <w:t xml:space="preserve"> vrednost</w:t>
       </w:r>
       <w:r>
         <w:rPr>
-          <w:noProof/>
-          <w:sz w:val="22"/>
-          <w:szCs w:val="20"/>
-          <w:lang w:val="sr-Latn-RS"/>
-        </w:rPr>
-        <w:t xml:space="preserve"> </w:t>
-      </w:r>
-      <w:r>
-        <w:rPr>
           <w:i/>
           <w:iCs/>
           <w:noProof/>
           <w:sz w:val="22"/>
           <w:szCs w:val="20"/>
-          <w:lang w:val="sr-Latn-RS"/>
+          <w:lang/>
         </w:rPr>
         <w:t>far</w:t>
       </w:r>
@@ -261,7 +224,7 @@
           <w:noProof/>
           <w:sz w:val="22"/>
           <w:szCs w:val="20"/>
-          <w:lang w:val="sr-Latn-RS"/>
+          <w:lang/>
         </w:rPr>
         <w:t xml:space="preserve"> zadati po potrebi</w:t>
       </w:r>
@@ -270,7 +233,7 @@
           <w:noProof/>
           <w:sz w:val="22"/>
           <w:szCs w:val="20"/>
-          <w:lang w:val="sr-Latn-RS"/>
+          <w:lang/>
         </w:rPr>
         <w:t>)</w:t>
       </w:r>
@@ -279,7 +242,7 @@
           <w:noProof/>
           <w:sz w:val="22"/>
           <w:szCs w:val="20"/>
-          <w:lang w:val="sr-Latn-RS"/>
+          <w:lang/>
         </w:rPr>
         <w:t xml:space="preserve"> i </w:t>
       </w:r>
@@ -290,7 +253,7 @@
           <w:noProof/>
           <w:sz w:val="22"/>
           <w:szCs w:val="20"/>
-          <w:lang w:val="sr-Latn-RS"/>
+          <w:lang/>
         </w:rPr>
         <w:t>viewport</w:t>
       </w:r>
@@ -299,7 +262,7 @@
           <w:noProof/>
           <w:sz w:val="22"/>
           <w:szCs w:val="20"/>
-          <w:lang w:val="sr-Latn-RS"/>
+          <w:lang/>
         </w:rPr>
         <w:t xml:space="preserve">-om preko celog prozora unutar </w:t>
       </w:r>
@@ -310,7 +273,7 @@
           <w:noProof/>
           <w:sz w:val="22"/>
           <w:szCs w:val="20"/>
-          <w:lang w:val="sr-Latn-RS"/>
+          <w:lang/>
         </w:rPr>
         <w:t xml:space="preserve">Resize </w:t>
       </w:r>
@@ -319,7 +282,7 @@
           <w:noProof/>
           <w:sz w:val="22"/>
           <w:szCs w:val="20"/>
-          <w:lang w:val="sr-Latn-RS"/>
+          <w:lang/>
         </w:rPr>
         <w:t xml:space="preserve">metode. </w:t>
       </w:r>
@@ -337,15 +300,15 @@
           <w:noProof/>
           <w:sz w:val="22"/>
           <w:szCs w:val="20"/>
-          <w:lang w:val="sr-Latn-RS"/>
-        </w:rPr>
-      </w:pPr>
-      <w:r>
-        <w:rPr>
-          <w:noProof/>
-          <w:sz w:val="22"/>
-          <w:szCs w:val="20"/>
-          <w:lang w:val="sr-Latn-RS"/>
+          <w:lang/>
+        </w:rPr>
+      </w:pPr>
+      <w:r>
+        <w:rPr>
+          <w:noProof/>
+          <w:sz w:val="22"/>
+          <w:szCs w:val="20"/>
+          <w:lang/>
         </w:rPr>
         <w:t xml:space="preserve">Koristeći </w:t>
       </w:r>
@@ -355,7 +318,7 @@
           <w:noProof/>
           <w:sz w:val="22"/>
           <w:szCs w:val="20"/>
-          <w:lang w:val="sr-Latn-RS"/>
+          <w:lang/>
         </w:rPr>
         <w:t>AssimpNet</w:t>
       </w:r>
@@ -364,7 +327,7 @@
           <w:noProof/>
           <w:sz w:val="22"/>
           <w:szCs w:val="20"/>
-          <w:lang w:val="sr-Latn-RS"/>
+          <w:lang/>
         </w:rPr>
         <w:t xml:space="preserve"> bibloteku</w:t>
       </w:r>
@@ -373,7 +336,7 @@
           <w:noProof/>
           <w:sz w:val="22"/>
           <w:szCs w:val="20"/>
-          <w:lang w:val="sr-Latn-RS"/>
+          <w:lang/>
         </w:rPr>
         <w:t xml:space="preserve"> i klasu </w:t>
       </w:r>
@@ -383,7 +346,7 @@
           <w:noProof/>
           <w:sz w:val="22"/>
           <w:szCs w:val="20"/>
-          <w:lang w:val="sr-Latn-RS"/>
+          <w:lang/>
         </w:rPr>
         <w:t>AssimpScene</w:t>
       </w:r>
@@ -392,7 +355,7 @@
           <w:noProof/>
           <w:sz w:val="22"/>
           <w:szCs w:val="20"/>
-          <w:lang w:val="sr-Latn-RS"/>
+          <w:lang/>
         </w:rPr>
         <w:t>, importovati</w:t>
       </w:r>
@@ -401,7 +364,7 @@
           <w:noProof/>
           <w:sz w:val="22"/>
           <w:szCs w:val="20"/>
-          <w:lang w:val="sr-Latn-RS"/>
+          <w:lang/>
         </w:rPr>
         <w:t xml:space="preserve"> sledeće modele:</w:t>
       </w:r>
@@ -419,15 +382,15 @@
           <w:noProof/>
           <w:sz w:val="22"/>
           <w:szCs w:val="20"/>
-          <w:lang w:val="sr-Latn-RS"/>
-        </w:rPr>
-      </w:pPr>
-      <w:r>
-        <w:rPr>
-          <w:noProof/>
-          <w:sz w:val="22"/>
-          <w:szCs w:val="20"/>
-          <w:lang w:val="sr-Latn-RS"/>
+          <w:lang/>
+        </w:rPr>
+      </w:pPr>
+      <w:r>
+        <w:rPr>
+          <w:noProof/>
+          <w:sz w:val="22"/>
+          <w:szCs w:val="20"/>
+          <w:lang/>
         </w:rPr>
         <w:t>pikado tablu</w:t>
       </w:r>
@@ -436,7 +399,7 @@
           <w:noProof/>
           <w:sz w:val="22"/>
           <w:szCs w:val="20"/>
-          <w:lang w:val="sr-Latn-RS"/>
+          <w:lang/>
         </w:rPr>
         <w:t>,</w:t>
       </w:r>
@@ -454,15 +417,15 @@
           <w:noProof/>
           <w:sz w:val="22"/>
           <w:szCs w:val="20"/>
-          <w:lang w:val="sr-Latn-RS"/>
-        </w:rPr>
-      </w:pPr>
-      <w:r>
-        <w:rPr>
-          <w:noProof/>
-          <w:sz w:val="22"/>
-          <w:szCs w:val="20"/>
-          <w:lang w:val="sr-Latn-RS"/>
+          <w:lang/>
+        </w:rPr>
+      </w:pPr>
+      <w:r>
+        <w:rPr>
+          <w:noProof/>
+          <w:sz w:val="22"/>
+          <w:szCs w:val="20"/>
+          <w:lang/>
         </w:rPr>
         <w:t>3 strelice</w:t>
       </w:r>
@@ -477,15 +440,15 @@
           <w:noProof/>
           <w:sz w:val="22"/>
           <w:szCs w:val="20"/>
-          <w:lang w:val="sr-Latn-RS"/>
-        </w:rPr>
-      </w:pPr>
-      <w:r>
-        <w:rPr>
-          <w:noProof/>
-          <w:sz w:val="22"/>
-          <w:szCs w:val="20"/>
-          <w:lang w:val="sr-Latn-RS"/>
+          <w:lang/>
+        </w:rPr>
+      </w:pPr>
+      <w:r>
+        <w:rPr>
+          <w:noProof/>
+          <w:sz w:val="22"/>
+          <w:szCs w:val="20"/>
+          <w:lang/>
         </w:rPr>
         <w:tab/>
       </w:r>
@@ -494,7 +457,7 @@
           <w:noProof/>
           <w:sz w:val="22"/>
           <w:szCs w:val="20"/>
-          <w:lang w:val="sr-Latn-RS"/>
+          <w:lang/>
         </w:rPr>
         <w:t>Ukoliko je model podeljen u nekoliko fajlova, potrebno ih je sve učitati i iscrtati</w:t>
       </w:r>
@@ -503,7 +466,7 @@
           <w:noProof/>
           <w:sz w:val="22"/>
           <w:szCs w:val="20"/>
-          <w:lang w:val="sr-Latn-RS"/>
+          <w:lang/>
         </w:rPr>
         <w:t>.</w:t>
       </w:r>
@@ -512,7 +475,7 @@
           <w:noProof/>
           <w:sz w:val="22"/>
           <w:szCs w:val="20"/>
-          <w:lang w:val="sr-Latn-RS"/>
+          <w:lang/>
         </w:rPr>
         <w:t xml:space="preserve"> Skalirati model</w:t>
       </w:r>
@@ -521,7 +484,7 @@
           <w:noProof/>
           <w:sz w:val="22"/>
           <w:szCs w:val="20"/>
-          <w:lang w:val="sr-Latn-RS"/>
+          <w:lang/>
         </w:rPr>
         <w:t>e</w:t>
       </w:r>
@@ -530,7 +493,7 @@
           <w:noProof/>
           <w:sz w:val="22"/>
           <w:szCs w:val="20"/>
-          <w:lang w:val="sr-Latn-RS"/>
+          <w:lang/>
         </w:rPr>
         <w:t>,</w:t>
       </w:r>
@@ -539,7 +502,7 @@
           <w:noProof/>
           <w:sz w:val="22"/>
           <w:szCs w:val="20"/>
-          <w:lang w:val="sr-Latn-RS"/>
+          <w:lang/>
         </w:rPr>
         <w:t xml:space="preserve"> ukoliko je neophodno</w:t>
       </w:r>
@@ -548,7 +511,7 @@
           <w:noProof/>
           <w:sz w:val="22"/>
           <w:szCs w:val="20"/>
-          <w:lang w:val="sr-Latn-RS"/>
+          <w:lang/>
         </w:rPr>
         <w:t>, tako da</w:t>
       </w:r>
@@ -557,7 +520,7 @@
           <w:noProof/>
           <w:sz w:val="22"/>
           <w:szCs w:val="20"/>
-          <w:lang w:val="sr-Latn-RS"/>
+          <w:lang/>
         </w:rPr>
         <w:t xml:space="preserve"> u celosti </w:t>
       </w:r>
@@ -566,7 +529,7 @@
           <w:noProof/>
           <w:sz w:val="22"/>
           <w:szCs w:val="20"/>
-          <w:lang w:val="sr-Latn-RS"/>
+          <w:lang/>
         </w:rPr>
         <w:t>budu</w:t>
       </w:r>
@@ -575,7 +538,7 @@
           <w:noProof/>
           <w:sz w:val="22"/>
           <w:szCs w:val="20"/>
-          <w:lang w:val="sr-Latn-RS"/>
+          <w:lang/>
         </w:rPr>
         <w:t xml:space="preserve"> vidljivi</w:t>
       </w:r>
@@ -584,18 +547,9 @@
           <w:noProof/>
           <w:sz w:val="22"/>
           <w:szCs w:val="20"/>
-          <w:lang w:val="sr-Latn-RS"/>
+          <w:lang/>
         </w:rPr>
         <w:t>.</w:t>
-      </w:r>
-      <w:r>
-        <w:rPr>
-          <w:noProof/>
-          <w:sz w:val="22"/>
-          <w:szCs w:val="20"/>
-          <w:lang w:val="sr-Latn-RS"/>
-        </w:rPr>
-        <w:t xml:space="preserve"> </w:t>
       </w:r>
     </w:p>
     <w:p>
@@ -611,15 +565,15 @@
           <w:noProof/>
           <w:sz w:val="22"/>
           <w:szCs w:val="20"/>
-          <w:lang w:val="sr-Latn-RS"/>
-        </w:rPr>
-      </w:pPr>
-      <w:r>
-        <w:rPr>
-          <w:noProof/>
-          <w:sz w:val="22"/>
-          <w:szCs w:val="20"/>
-          <w:lang w:val="sr-Latn-RS"/>
+          <w:lang/>
+        </w:rPr>
+      </w:pPr>
+      <w:r>
+        <w:rPr>
+          <w:noProof/>
+          <w:sz w:val="22"/>
+          <w:szCs w:val="20"/>
+          <w:lang/>
         </w:rPr>
         <w:t xml:space="preserve">Modelovati sledeće objekte: </w:t>
       </w:r>
@@ -637,15 +591,15 @@
           <w:noProof/>
           <w:sz w:val="22"/>
           <w:szCs w:val="20"/>
-          <w:lang w:val="sr-Latn-RS"/>
-        </w:rPr>
-      </w:pPr>
-      <w:r>
-        <w:rPr>
-          <w:noProof/>
-          <w:sz w:val="22"/>
-          <w:szCs w:val="20"/>
-          <w:lang w:val="sr-Latn-RS"/>
+          <w:lang/>
+        </w:rPr>
+      </w:pPr>
+      <w:r>
+        <w:rPr>
+          <w:noProof/>
+          <w:sz w:val="22"/>
+          <w:szCs w:val="20"/>
+          <w:lang/>
         </w:rPr>
         <w:t xml:space="preserve">podlogu koristeći </w:t>
       </w:r>
@@ -655,26 +609,16 @@
           <w:noProof/>
           <w:sz w:val="22"/>
           <w:szCs w:val="20"/>
-          <w:lang w:val="sr-Latn-RS"/>
+          <w:lang/>
         </w:rPr>
         <w:t>GL_QUADS</w:t>
       </w:r>
       <w:r>
         <w:rPr>
-          <w:i/>
-          <w:noProof/>
-          <w:sz w:val="22"/>
-          <w:szCs w:val="20"/>
-          <w:lang w:val="sr-Latn-RS"/>
-        </w:rPr>
-        <w:t xml:space="preserve"> </w:t>
-      </w:r>
-      <w:r>
-        <w:rPr>
-          <w:noProof/>
-          <w:sz w:val="22"/>
-          <w:szCs w:val="20"/>
-          <w:lang w:val="sr-Latn-RS"/>
+          <w:noProof/>
+          <w:sz w:val="22"/>
+          <w:szCs w:val="20"/>
+          <w:lang/>
         </w:rPr>
         <w:t>primitivu</w:t>
       </w:r>
@@ -683,7 +627,7 @@
           <w:noProof/>
           <w:sz w:val="22"/>
           <w:szCs w:val="20"/>
-          <w:lang w:val="sr-Latn-RS"/>
+          <w:lang/>
         </w:rPr>
         <w:t xml:space="preserve">, </w:t>
       </w:r>
@@ -701,15 +645,15 @@
           <w:noProof/>
           <w:sz w:val="22"/>
           <w:szCs w:val="20"/>
-          <w:lang w:val="sr-Latn-RS"/>
-        </w:rPr>
-      </w:pPr>
-      <w:r>
-        <w:rPr>
-          <w:noProof/>
-          <w:sz w:val="22"/>
-          <w:szCs w:val="20"/>
-          <w:lang w:val="sr-Latn-RS"/>
+          <w:lang/>
+        </w:rPr>
+      </w:pPr>
+      <w:r>
+        <w:rPr>
+          <w:noProof/>
+          <w:sz w:val="22"/>
+          <w:szCs w:val="20"/>
+          <w:lang/>
         </w:rPr>
         <w:t>zidove</w:t>
       </w:r>
@@ -718,16 +662,7 @@
           <w:noProof/>
           <w:sz w:val="22"/>
           <w:szCs w:val="20"/>
-          <w:lang w:val="sr-Latn-RS"/>
-        </w:rPr>
-        <w:t xml:space="preserve"> </w:t>
-      </w:r>
-      <w:r>
-        <w:rPr>
-          <w:noProof/>
-          <w:sz w:val="22"/>
-          <w:szCs w:val="20"/>
-          <w:lang w:val="sr-Latn-RS"/>
+          <w:lang/>
         </w:rPr>
         <w:t xml:space="preserve">koji </w:t>
       </w:r>
@@ -736,7 +671,7 @@
           <w:noProof/>
           <w:sz w:val="22"/>
           <w:szCs w:val="20"/>
-          <w:lang w:val="sr-Latn-RS"/>
+          <w:lang/>
         </w:rPr>
         <w:t>okružuju prostoriju u kojoj se igra odvija</w:t>
       </w:r>
@@ -754,34 +689,25 @@
           <w:noProof/>
           <w:sz w:val="22"/>
           <w:szCs w:val="20"/>
-          <w:lang w:val="sr-Latn-RS"/>
-        </w:rPr>
-      </w:pPr>
-      <w:r>
-        <w:rPr>
-          <w:noProof/>
-          <w:sz w:val="22"/>
-          <w:szCs w:val="20"/>
-          <w:lang w:val="sr-Latn-RS"/>
+          <w:lang/>
+        </w:rPr>
+      </w:pPr>
+      <w:r>
+        <w:rPr>
+          <w:noProof/>
+          <w:sz w:val="22"/>
+          <w:szCs w:val="20"/>
+          <w:lang/>
         </w:rPr>
         <w:t>Postolje na koje je tabla zakucana, korišćenjem instance</w:t>
       </w:r>
       <w:r>
         <w:rPr>
-          <w:noProof/>
-          <w:sz w:val="22"/>
-          <w:szCs w:val="20"/>
-          <w:lang w:val="sr-Latn-RS"/>
-        </w:rPr>
-        <w:t xml:space="preserve"> </w:t>
-      </w:r>
-      <w:r>
-        <w:rPr>
           <w:i/>
           <w:noProof/>
           <w:sz w:val="22"/>
           <w:szCs w:val="20"/>
-          <w:lang w:val="sr-Latn-RS"/>
+          <w:lang/>
         </w:rPr>
         <w:t xml:space="preserve">Cube </w:t>
       </w:r>
@@ -790,7 +716,7 @@
           <w:noProof/>
           <w:sz w:val="22"/>
           <w:szCs w:val="20"/>
-          <w:lang w:val="sr-Latn-RS"/>
+          <w:lang/>
         </w:rPr>
         <w:t>klase.</w:t>
       </w:r>
@@ -808,15 +734,15 @@
           <w:noProof/>
           <w:sz w:val="22"/>
           <w:szCs w:val="20"/>
-          <w:lang w:val="sr-Latn-RS"/>
-        </w:rPr>
-      </w:pPr>
-      <w:r>
-        <w:rPr>
-          <w:noProof/>
-          <w:sz w:val="22"/>
-          <w:szCs w:val="20"/>
-          <w:lang w:val="sr-Latn-RS"/>
+          <w:lang/>
+        </w:rPr>
+      </w:pPr>
+      <w:r>
+        <w:rPr>
+          <w:noProof/>
+          <w:sz w:val="22"/>
+          <w:szCs w:val="20"/>
+          <w:lang/>
         </w:rPr>
         <w:t xml:space="preserve">Ispisati </w:t>
       </w:r>
@@ -825,7 +751,7 @@
           <w:noProof/>
           <w:sz w:val="22"/>
           <w:szCs w:val="20"/>
-          <w:lang w:val="sr-Latn-RS"/>
+          <w:lang/>
         </w:rPr>
         <w:t>2D</w:t>
       </w:r>
@@ -834,7 +760,7 @@
           <w:noProof/>
           <w:sz w:val="22"/>
           <w:szCs w:val="20"/>
-          <w:lang w:val="sr-Latn-RS"/>
+          <w:lang/>
         </w:rPr>
         <w:t xml:space="preserve"> tekst </w:t>
       </w:r>
@@ -843,7 +769,7 @@
           <w:noProof/>
           <w:sz w:val="22"/>
           <w:szCs w:val="20"/>
-          <w:lang w:val="sr-Latn-RS"/>
+          <w:lang/>
         </w:rPr>
         <w:t>crvenom</w:t>
       </w:r>
@@ -852,7 +778,7 @@
           <w:noProof/>
           <w:sz w:val="22"/>
           <w:szCs w:val="20"/>
-          <w:lang w:val="sr-Latn-RS"/>
+          <w:lang/>
         </w:rPr>
         <w:t xml:space="preserve"> bojom u donjem desnom uglu prozora (redefinisati </w:t>
       </w:r>
@@ -861,7 +787,7 @@
           <w:noProof/>
           <w:sz w:val="22"/>
           <w:szCs w:val="20"/>
-          <w:lang w:val="sr-Latn-RS"/>
+          <w:lang/>
         </w:rPr>
         <w:t xml:space="preserve">viewport </w:t>
       </w:r>
@@ -870,7 +796,7 @@
           <w:noProof/>
           <w:sz w:val="22"/>
           <w:szCs w:val="20"/>
-          <w:lang w:val="sr-Latn-RS"/>
+          <w:lang/>
         </w:rPr>
         <w:t xml:space="preserve">korišćenjem </w:t>
       </w:r>
@@ -881,7 +807,7 @@
           <w:noProof/>
           <w:sz w:val="22"/>
           <w:szCs w:val="20"/>
-          <w:lang w:val="sr-Latn-RS"/>
+          <w:lang/>
         </w:rPr>
         <w:t xml:space="preserve">glViewport </w:t>
       </w:r>
@@ -890,7 +816,7 @@
           <w:noProof/>
           <w:sz w:val="22"/>
           <w:szCs w:val="20"/>
-          <w:lang w:val="sr-Latn-RS"/>
+          <w:lang/>
         </w:rPr>
         <w:t xml:space="preserve">metode). Font je </w:t>
       </w:r>
@@ -901,7 +827,7 @@
           <w:noProof/>
           <w:sz w:val="22"/>
           <w:szCs w:val="20"/>
-          <w:lang w:val="sr-Latn-RS"/>
+          <w:lang/>
         </w:rPr>
         <w:t>Arial</w:t>
       </w:r>
@@ -912,7 +838,7 @@
           <w:noProof/>
           <w:sz w:val="22"/>
           <w:szCs w:val="20"/>
-          <w:lang w:val="sr-Latn-RS"/>
+          <w:lang/>
         </w:rPr>
         <w:t xml:space="preserve">, 14pt, </w:t>
       </w:r>
@@ -923,7 +849,7 @@
           <w:noProof/>
           <w:sz w:val="22"/>
           <w:szCs w:val="20"/>
-          <w:lang w:val="sr-Latn-RS"/>
+          <w:lang/>
         </w:rPr>
         <w:t>bold</w:t>
       </w:r>
@@ -932,7 +858,7 @@
           <w:noProof/>
           <w:sz w:val="22"/>
           <w:szCs w:val="20"/>
-          <w:lang w:val="sr-Latn-RS"/>
+          <w:lang/>
         </w:rPr>
         <w:t xml:space="preserve">. Tekst treba biti oblika: </w:t>
       </w:r>
@@ -946,15 +872,15 @@
           <w:noProof/>
           <w:sz w:val="22"/>
           <w:szCs w:val="20"/>
-          <w:lang w:val="sr-Latn-RS"/>
-        </w:rPr>
-      </w:pPr>
-      <w:r>
-        <w:rPr>
-          <w:noProof/>
-          <w:sz w:val="22"/>
-          <w:szCs w:val="20"/>
-          <w:lang w:val="sr-Latn-RS"/>
+          <w:lang/>
+        </w:rPr>
+      </w:pPr>
+      <w:r>
+        <w:rPr>
+          <w:noProof/>
+          <w:sz w:val="22"/>
+          <w:szCs w:val="20"/>
+          <w:lang/>
         </w:rPr>
         <w:t xml:space="preserve">Predmet: Racunarska grafika </w:t>
       </w:r>
@@ -968,15 +894,15 @@
           <w:noProof/>
           <w:sz w:val="22"/>
           <w:szCs w:val="20"/>
-          <w:lang w:val="sr-Latn-RS"/>
-        </w:rPr>
-      </w:pPr>
-      <w:r>
-        <w:rPr>
-          <w:noProof/>
-          <w:sz w:val="22"/>
-          <w:szCs w:val="20"/>
-          <w:lang w:val="sr-Latn-RS"/>
+          <w:lang/>
+        </w:rPr>
+      </w:pPr>
+      <w:r>
+        <w:rPr>
+          <w:noProof/>
+          <w:sz w:val="22"/>
+          <w:szCs w:val="20"/>
+          <w:lang/>
         </w:rPr>
         <w:t>Sk.god: 201</w:t>
       </w:r>
@@ -985,7 +911,7 @@
           <w:noProof/>
           <w:sz w:val="22"/>
           <w:szCs w:val="20"/>
-          <w:lang w:val="sr-Latn-RS"/>
+          <w:lang/>
         </w:rPr>
         <w:t>8</w:t>
       </w:r>
@@ -994,7 +920,7 @@
           <w:noProof/>
           <w:sz w:val="22"/>
           <w:szCs w:val="20"/>
-          <w:lang w:val="sr-Latn-RS"/>
+          <w:lang/>
         </w:rPr>
         <w:t>/1</w:t>
       </w:r>
@@ -1003,7 +929,7 @@
           <w:noProof/>
           <w:sz w:val="22"/>
           <w:szCs w:val="20"/>
-          <w:lang w:val="sr-Latn-RS"/>
+          <w:lang/>
         </w:rPr>
         <w:t>9</w:t>
       </w:r>
@@ -1014,7 +940,7 @@
           <w:noProof/>
           <w:sz w:val="22"/>
           <w:szCs w:val="20"/>
-          <w:lang w:val="sr-Latn-RS"/>
+          <w:lang/>
         </w:rPr>
         <w:t>.</w:t>
       </w:r>
@@ -1030,15 +956,15 @@
           <w:noProof/>
           <w:sz w:val="22"/>
           <w:szCs w:val="20"/>
-          <w:lang w:val="sr-Latn-RS"/>
-        </w:rPr>
-      </w:pPr>
-      <w:r>
-        <w:rPr>
-          <w:noProof/>
-          <w:sz w:val="22"/>
-          <w:szCs w:val="20"/>
-          <w:lang w:val="sr-Latn-RS"/>
+          <w:lang/>
+        </w:rPr>
+      </w:pPr>
+      <w:r>
+        <w:rPr>
+          <w:noProof/>
+          <w:sz w:val="22"/>
+          <w:szCs w:val="20"/>
+          <w:lang/>
         </w:rPr>
         <w:t xml:space="preserve">Ime: </w:t>
       </w:r>
@@ -1047,7 +973,7 @@
           <w:noProof/>
           <w:sz w:val="22"/>
           <w:szCs w:val="20"/>
-          <w:lang w:val="sr-Latn-RS"/>
+          <w:lang/>
         </w:rPr>
         <w:t>&lt;</w:t>
       </w:r>
@@ -1058,7 +984,7 @@
           <w:noProof/>
           <w:sz w:val="22"/>
           <w:szCs w:val="20"/>
-          <w:lang w:val="sr-Latn-RS"/>
+          <w:lang/>
         </w:rPr>
         <w:t>ime_studenta</w:t>
       </w:r>
@@ -1069,20 +995,9 @@
           <w:noProof/>
           <w:sz w:val="22"/>
           <w:szCs w:val="20"/>
-          <w:lang w:val="sr-Latn-RS"/>
+          <w:lang/>
         </w:rPr>
         <w:t>&gt;</w:t>
-      </w:r>
-      <w:r>
-        <w:rPr>
-          <w:i/>
-          <w:iCs/>
-          <w:noProof/>
-          <w:sz w:val="22"/>
-          <w:szCs w:val="20"/>
-          <w:lang w:val="sr-Latn-RS"/>
-        </w:rPr>
-        <w:t xml:space="preserve"> </w:t>
       </w:r>
     </w:p>
     <w:p>
@@ -1096,15 +1011,15 @@
           <w:noProof/>
           <w:sz w:val="22"/>
           <w:szCs w:val="20"/>
-          <w:lang w:val="sr-Latn-RS"/>
-        </w:rPr>
-      </w:pPr>
-      <w:r>
-        <w:rPr>
-          <w:noProof/>
-          <w:sz w:val="22"/>
-          <w:szCs w:val="20"/>
-          <w:lang w:val="sr-Latn-RS"/>
+          <w:lang/>
+        </w:rPr>
+      </w:pPr>
+      <w:r>
+        <w:rPr>
+          <w:noProof/>
+          <w:sz w:val="22"/>
+          <w:szCs w:val="20"/>
+          <w:lang/>
         </w:rPr>
         <w:t xml:space="preserve">Prezime: </w:t>
       </w:r>
@@ -1113,7 +1028,7 @@
           <w:noProof/>
           <w:sz w:val="22"/>
           <w:szCs w:val="20"/>
-          <w:lang w:val="sr-Latn-RS"/>
+          <w:lang/>
         </w:rPr>
         <w:t>&lt;</w:t>
       </w:r>
@@ -1124,7 +1039,7 @@
           <w:noProof/>
           <w:sz w:val="22"/>
           <w:szCs w:val="20"/>
-          <w:lang w:val="sr-Latn-RS"/>
+          <w:lang/>
         </w:rPr>
         <w:t>prezime_studenta</w:t>
       </w:r>
@@ -1135,20 +1050,9 @@
           <w:noProof/>
           <w:sz w:val="22"/>
           <w:szCs w:val="20"/>
-          <w:lang w:val="sr-Latn-RS"/>
+          <w:lang/>
         </w:rPr>
         <w:t>&gt;</w:t>
-      </w:r>
-      <w:r>
-        <w:rPr>
-          <w:i/>
-          <w:iCs/>
-          <w:noProof/>
-          <w:sz w:val="22"/>
-          <w:szCs w:val="20"/>
-          <w:lang w:val="sr-Latn-RS"/>
-        </w:rPr>
-        <w:t xml:space="preserve"> </w:t>
       </w:r>
     </w:p>
     <w:p>
@@ -1162,15 +1066,15 @@
           <w:noProof/>
           <w:sz w:val="22"/>
           <w:szCs w:val="20"/>
-          <w:lang w:val="sr-Latn-RS"/>
-        </w:rPr>
-      </w:pPr>
-      <w:r>
-        <w:rPr>
-          <w:noProof/>
-          <w:sz w:val="22"/>
-          <w:szCs w:val="20"/>
-          <w:lang w:val="sr-Latn-RS"/>
+          <w:lang/>
+        </w:rPr>
+      </w:pPr>
+      <w:r>
+        <w:rPr>
+          <w:noProof/>
+          <w:sz w:val="22"/>
+          <w:szCs w:val="20"/>
+          <w:lang/>
         </w:rPr>
         <w:t xml:space="preserve">Sifra zad: </w:t>
       </w:r>
@@ -1179,7 +1083,7 @@
           <w:noProof/>
           <w:sz w:val="22"/>
           <w:szCs w:val="20"/>
-          <w:lang w:val="sr-Latn-RS"/>
+          <w:lang/>
         </w:rPr>
         <w:t>&lt;</w:t>
       </w:r>
@@ -1190,7 +1094,7 @@
           <w:noProof/>
           <w:sz w:val="22"/>
           <w:szCs w:val="20"/>
-          <w:lang w:val="sr-Latn-RS"/>
+          <w:lang/>
         </w:rPr>
         <w:t>sifra_zadatka</w:t>
       </w:r>
@@ -1201,20 +1105,9 @@
           <w:noProof/>
           <w:sz w:val="22"/>
           <w:szCs w:val="20"/>
-          <w:lang w:val="sr-Latn-RS"/>
+          <w:lang/>
         </w:rPr>
         <w:t>&gt;</w:t>
-      </w:r>
-      <w:r>
-        <w:rPr>
-          <w:i/>
-          <w:iCs/>
-          <w:noProof/>
-          <w:sz w:val="22"/>
-          <w:szCs w:val="20"/>
-          <w:lang w:val="sr-Latn-RS"/>
-        </w:rPr>
-        <w:t xml:space="preserve"> </w:t>
       </w:r>
     </w:p>
     <w:p>
@@ -1228,7 +1121,7 @@
           <w:noProof/>
           <w:sz w:val="22"/>
           <w:szCs w:val="20"/>
-          <w:lang w:val="sr-Latn-RS"/>
+          <w:lang/>
         </w:rPr>
       </w:pPr>
     </w:p>
@@ -1405,7 +1298,7 @@
         <w:tblStyle w:val="TableGrid"/>
         <w:tblW w:w="9918" w:type="dxa"/>
         <w:tblLayout w:type="fixed"/>
-        <w:tblLook w:val="04A0" w:firstRow="1" w:lastRow="0" w:firstColumn="1" w:lastColumn="0" w:noHBand="0" w:noVBand="1"/>
+        <w:tblLook w:val="04A0"/>
       </w:tblPr>
       <w:tblGrid>
         <w:gridCol w:w="1639"/>
@@ -1782,7 +1675,7 @@
           <w:noProof/>
           <w:sz w:val="20"/>
           <w:szCs w:val="20"/>
-          <w:lang w:val="sr-Latn-RS"/>
+          <w:lang/>
         </w:rPr>
       </w:pPr>
     </w:p>
@@ -1796,7 +1689,7 @@
           <w:noProof/>
           <w:sz w:val="20"/>
           <w:szCs w:val="20"/>
-          <w:lang w:val="sr-Latn-RS"/>
+          <w:lang/>
         </w:rPr>
       </w:pPr>
     </w:p>
@@ -1879,19 +1772,9 @@
           <w:noProof/>
           <w:sz w:val="22"/>
           <w:szCs w:val="20"/>
-          <w:lang w:val="sr-Latn-RS"/>
-        </w:rPr>
-      </w:pPr>
-      <w:r>
-        <w:rPr>
-          <w:iCs/>
-          <w:noProof/>
-          <w:sz w:val="22"/>
-          <w:szCs w:val="20"/>
-        </w:rPr>
-        <w:lastRenderedPageBreak/>
-        <w:t xml:space="preserve"> </w:t>
-      </w:r>
+          <w:lang/>
+        </w:rPr>
+      </w:pPr>
       <w:r>
         <w:rPr>
           <w:b/>
@@ -1901,6 +1784,7 @@
           <w:sz w:val="22"/>
           <w:szCs w:val="20"/>
         </w:rPr>
+        <w:lastRenderedPageBreak/>
         <w:t xml:space="preserve">Definisanje materijala, osvetljenja, tekstura, interakcije i kamere u 3D sceni </w:t>
       </w:r>
       <w:r>
@@ -1909,7 +1793,7 @@
           <w:noProof/>
           <w:sz w:val="22"/>
           <w:szCs w:val="20"/>
-          <w:lang w:val="sr-Latn-RS"/>
+          <w:lang/>
         </w:rPr>
         <w:t xml:space="preserve"> (druga faza):</w:t>
       </w:r>
@@ -1923,7 +1807,7 @@
           <w:noProof/>
           <w:sz w:val="22"/>
           <w:szCs w:val="20"/>
-          <w:lang w:val="sr-Latn-RS"/>
+          <w:lang/>
         </w:rPr>
       </w:pPr>
     </w:p>
@@ -1940,15 +1824,17 @@
           <w:noProof/>
           <w:sz w:val="22"/>
           <w:szCs w:val="20"/>
-          <w:lang w:val="sr-Latn-RS"/>
-        </w:rPr>
-      </w:pPr>
-      <w:r>
-        <w:rPr>
-          <w:noProof/>
-          <w:sz w:val="22"/>
-          <w:szCs w:val="20"/>
-          <w:lang w:val="sr-Latn-RS"/>
+          <w:highlight w:val="yellow"/>
+          <w:lang/>
+        </w:rPr>
+      </w:pPr>
+      <w:r>
+        <w:rPr>
+          <w:noProof/>
+          <w:sz w:val="22"/>
+          <w:szCs w:val="20"/>
+          <w:highlight w:val="yellow"/>
+          <w:lang/>
         </w:rPr>
         <w:t xml:space="preserve">Uključiti </w:t>
       </w:r>
@@ -1959,7 +1845,8 @@
           <w:noProof/>
           <w:sz w:val="22"/>
           <w:szCs w:val="20"/>
-          <w:lang w:val="sr-Latn-RS"/>
+          <w:highlight w:val="yellow"/>
+          <w:lang/>
         </w:rPr>
         <w:t xml:space="preserve">color tracking </w:t>
       </w:r>
@@ -1968,7 +1855,8 @@
           <w:noProof/>
           <w:sz w:val="22"/>
           <w:szCs w:val="20"/>
-          <w:lang w:val="sr-Latn-RS"/>
+          <w:highlight w:val="yellow"/>
+          <w:lang/>
         </w:rPr>
         <w:t xml:space="preserve">mehanizam i podesiti da se pozivom metode </w:t>
       </w:r>
@@ -1979,7 +1867,8 @@
           <w:noProof/>
           <w:sz w:val="22"/>
           <w:szCs w:val="20"/>
-          <w:lang w:val="sr-Latn-RS"/>
+          <w:highlight w:val="yellow"/>
+          <w:lang/>
         </w:rPr>
         <w:t xml:space="preserve">glColor </w:t>
       </w:r>
@@ -1988,7 +1877,8 @@
           <w:noProof/>
           <w:sz w:val="22"/>
           <w:szCs w:val="20"/>
-          <w:lang w:val="sr-Latn-RS"/>
+          <w:highlight w:val="yellow"/>
+          <w:lang/>
         </w:rPr>
         <w:t>definiše ambijentalna i</w:t>
       </w:r>
@@ -1997,7 +1887,8 @@
           <w:noProof/>
           <w:sz w:val="22"/>
           <w:szCs w:val="20"/>
-          <w:lang w:val="sr-Latn-RS"/>
+          <w:highlight w:val="yellow"/>
+          <w:lang/>
         </w:rPr>
         <w:t xml:space="preserve"> difuzna komponenta materijala.</w:t>
       </w:r>
@@ -2015,15 +1906,16 @@
           <w:noProof/>
           <w:sz w:val="22"/>
           <w:szCs w:val="20"/>
-          <w:lang w:val="sr-Latn-RS"/>
-        </w:rPr>
-      </w:pPr>
-      <w:r>
-        <w:rPr>
-          <w:noProof/>
-          <w:sz w:val="22"/>
-          <w:szCs w:val="20"/>
-          <w:lang w:val="sr-Latn-RS"/>
+          <w:lang/>
+        </w:rPr>
+      </w:pPr>
+      <w:r>
+        <w:rPr>
+          <w:noProof/>
+          <w:sz w:val="22"/>
+          <w:szCs w:val="20"/>
+          <w:highlight w:val="yellow"/>
+          <w:lang/>
         </w:rPr>
         <w:t>Definisati tačkasti svetlosni izvor</w:t>
       </w:r>
@@ -2032,7 +1924,161 @@
           <w:noProof/>
           <w:sz w:val="22"/>
           <w:szCs w:val="20"/>
-          <w:lang w:val="sr-Latn-RS"/>
+          <w:highlight w:val="yellow"/>
+          <w:lang/>
+        </w:rPr>
+        <w:t>svetlo-žute</w:t>
+      </w:r>
+      <w:r>
+        <w:rPr>
+          <w:noProof/>
+          <w:sz w:val="22"/>
+          <w:szCs w:val="20"/>
+          <w:highlight w:val="yellow"/>
+          <w:lang/>
+        </w:rPr>
+        <w:t xml:space="preserve"> boje </w:t>
+      </w:r>
+      <w:r>
+        <w:rPr>
+          <w:noProof/>
+          <w:sz w:val="22"/>
+          <w:szCs w:val="20"/>
+          <w:highlight w:val="yellow"/>
+          <w:lang/>
+        </w:rPr>
+        <w:t>i pozicionirati ga gore</w:t>
+      </w:r>
+      <w:r>
+        <w:rPr>
+          <w:noProof/>
+          <w:sz w:val="22"/>
+          <w:szCs w:val="20"/>
+          <w:highlight w:val="yellow"/>
+          <w:lang/>
+        </w:rPr>
+        <w:t xml:space="preserve"> u odnosu na centar scene</w:t>
+      </w:r>
+      <w:r>
+        <w:rPr>
+          <w:noProof/>
+          <w:sz w:val="22"/>
+          <w:szCs w:val="20"/>
+          <w:highlight w:val="yellow"/>
+          <w:lang/>
+        </w:rPr>
+        <w:t>(</w:t>
+      </w:r>
+      <w:r>
+        <w:rPr>
+          <w:noProof/>
+          <w:sz w:val="22"/>
+          <w:szCs w:val="20"/>
+          <w:highlight w:val="yellow"/>
+          <w:lang/>
+        </w:rPr>
+        <w:t xml:space="preserve">na </w:t>
+      </w:r>
+      <w:r>
+        <w:rPr>
+          <w:noProof/>
+          <w:sz w:val="22"/>
+          <w:szCs w:val="20"/>
+          <w:highlight w:val="yellow"/>
+          <w:lang/>
+        </w:rPr>
+        <w:t xml:space="preserve">pozitivnom delu </w:t>
+      </w:r>
+      <w:r>
+        <w:rPr>
+          <w:noProof/>
+          <w:sz w:val="22"/>
+          <w:szCs w:val="20"/>
+          <w:highlight w:val="yellow"/>
+          <w:lang/>
+        </w:rPr>
+        <w:t>vertikalneose</w:t>
+      </w:r>
+      <w:r>
+        <w:rPr>
+          <w:noProof/>
+          <w:sz w:val="22"/>
+          <w:szCs w:val="20"/>
+          <w:highlight w:val="yellow"/>
+          <w:lang/>
+        </w:rPr>
+        <w:t>)</w:t>
+      </w:r>
+      <w:r>
+        <w:rPr>
+          <w:noProof/>
+          <w:sz w:val="22"/>
+          <w:szCs w:val="20"/>
+          <w:highlight w:val="yellow"/>
+          <w:lang/>
+        </w:rPr>
+        <w:t>. Svetlosni izvor treba da bude stacionaran (tj. transformacije nad modelom ne utiču na njega).</w:t>
+      </w:r>
+      <w:r>
+        <w:rPr>
+          <w:noProof/>
+          <w:sz w:val="22"/>
+          <w:szCs w:val="20"/>
+          <w:lang/>
+        </w:rPr>
+        <w:t xml:space="preserve"> Definisati normale za </w:t>
+      </w:r>
+      <w:r>
+        <w:rPr>
+          <w:noProof/>
+          <w:sz w:val="22"/>
+          <w:szCs w:val="20"/>
+          <w:lang/>
+        </w:rPr>
+        <w:t>podlogu</w:t>
+      </w:r>
+      <w:r>
+        <w:rPr>
+          <w:noProof/>
+          <w:sz w:val="22"/>
+          <w:szCs w:val="20"/>
+          <w:lang/>
+        </w:rPr>
+        <w:t>, postolje</w:t>
+      </w:r>
+      <w:r>
+        <w:rPr>
+          <w:noProof/>
+          <w:sz w:val="22"/>
+          <w:szCs w:val="20"/>
+          <w:lang/>
+        </w:rPr>
+        <w:t xml:space="preserve"> i zid</w:t>
+      </w:r>
+      <w:r>
+        <w:rPr>
+          <w:noProof/>
+          <w:sz w:val="22"/>
+          <w:szCs w:val="20"/>
+          <w:lang/>
+        </w:rPr>
+        <w:t>ove</w:t>
+      </w:r>
+      <w:r>
+        <w:rPr>
+          <w:noProof/>
+          <w:sz w:val="22"/>
+          <w:szCs w:val="20"/>
+          <w:lang/>
+        </w:rPr>
+        <w:t>.</w:t>
+      </w:r>
+      <w:r>
+        <w:rPr>
+          <w:noProof/>
+          <w:sz w:val="22"/>
+          <w:szCs w:val="20"/>
+          <w:lang/>
         </w:rPr>
         <w:t xml:space="preserve"> </w:t>
       </w:r>
@@ -2041,180 +2087,19 @@
           <w:noProof/>
           <w:sz w:val="22"/>
           <w:szCs w:val="20"/>
-          <w:lang w:val="sr-Latn-RS"/>
-        </w:rPr>
-        <w:t>svetlo-žute</w:t>
-      </w:r>
-      <w:r>
-        <w:rPr>
-          <w:noProof/>
-          <w:sz w:val="22"/>
-          <w:szCs w:val="20"/>
-          <w:lang w:val="sr-Latn-RS"/>
-        </w:rPr>
-        <w:t xml:space="preserve"> boje </w:t>
-      </w:r>
-      <w:r>
-        <w:rPr>
-          <w:noProof/>
-          <w:sz w:val="22"/>
-          <w:szCs w:val="20"/>
-          <w:lang w:val="sr-Latn-RS"/>
-        </w:rPr>
-        <w:t>i pozicionirati ga gore</w:t>
-      </w:r>
-      <w:r>
-        <w:rPr>
-          <w:noProof/>
-          <w:sz w:val="22"/>
-          <w:szCs w:val="20"/>
-          <w:lang w:val="sr-Latn-RS"/>
-        </w:rPr>
-        <w:t xml:space="preserve"> u odnosu na centar scene</w:t>
-      </w:r>
-      <w:r>
-        <w:rPr>
-          <w:noProof/>
-          <w:sz w:val="22"/>
-          <w:szCs w:val="20"/>
-          <w:lang w:val="sr-Latn-RS"/>
-        </w:rPr>
-        <w:t xml:space="preserve"> </w:t>
-      </w:r>
-      <w:r>
-        <w:rPr>
-          <w:noProof/>
-          <w:sz w:val="22"/>
-          <w:szCs w:val="20"/>
-          <w:lang w:val="sr-Latn-RS"/>
-        </w:rPr>
-        <w:t>(</w:t>
-      </w:r>
-      <w:r>
-        <w:rPr>
-          <w:noProof/>
-          <w:sz w:val="22"/>
-          <w:szCs w:val="20"/>
-          <w:lang w:val="sr-Latn-RS"/>
-        </w:rPr>
-        <w:t xml:space="preserve">na </w:t>
-      </w:r>
-      <w:r>
-        <w:rPr>
-          <w:noProof/>
-          <w:sz w:val="22"/>
-          <w:szCs w:val="20"/>
-          <w:lang w:val="sr-Latn-RS"/>
-        </w:rPr>
-        <w:t xml:space="preserve">pozitivnom delu </w:t>
-      </w:r>
-      <w:r>
-        <w:rPr>
-          <w:noProof/>
-          <w:sz w:val="22"/>
-          <w:szCs w:val="20"/>
-          <w:lang w:val="sr-Latn-RS"/>
-        </w:rPr>
-        <w:t>vertikalne</w:t>
-      </w:r>
-      <w:r>
-        <w:rPr>
-          <w:noProof/>
-          <w:sz w:val="22"/>
-          <w:szCs w:val="20"/>
-          <w:lang w:val="sr-Latn-RS"/>
-        </w:rPr>
-        <w:t xml:space="preserve"> </w:t>
-      </w:r>
-      <w:r>
-        <w:rPr>
-          <w:noProof/>
-          <w:sz w:val="22"/>
-          <w:szCs w:val="20"/>
-          <w:lang w:val="sr-Latn-RS"/>
-        </w:rPr>
-        <w:t>ose</w:t>
-      </w:r>
-      <w:r>
-        <w:rPr>
-          <w:noProof/>
-          <w:sz w:val="22"/>
-          <w:szCs w:val="20"/>
-          <w:lang w:val="sr-Latn-RS"/>
-        </w:rPr>
-        <w:t>)</w:t>
-      </w:r>
-      <w:r>
-        <w:rPr>
-          <w:noProof/>
-          <w:sz w:val="22"/>
-          <w:szCs w:val="20"/>
-          <w:lang w:val="sr-Latn-RS"/>
-        </w:rPr>
-        <w:t xml:space="preserve">. Svetlosni izvor treba da bude stacionaran (tj. transformacije nad modelom ne utiču na njega). Definisati normale za </w:t>
-      </w:r>
-      <w:r>
-        <w:rPr>
-          <w:noProof/>
-          <w:sz w:val="22"/>
-          <w:szCs w:val="20"/>
-          <w:lang w:val="sr-Latn-RS"/>
-        </w:rPr>
-        <w:t>podlogu</w:t>
-      </w:r>
-      <w:r>
-        <w:rPr>
-          <w:noProof/>
-          <w:sz w:val="22"/>
-          <w:szCs w:val="20"/>
-          <w:lang w:val="sr-Latn-RS"/>
-        </w:rPr>
-        <w:t>, postolje</w:t>
-      </w:r>
-      <w:r>
-        <w:rPr>
-          <w:noProof/>
-          <w:sz w:val="22"/>
-          <w:szCs w:val="20"/>
-          <w:lang w:val="sr-Latn-RS"/>
-        </w:rPr>
-        <w:t xml:space="preserve"> i zid</w:t>
-      </w:r>
-      <w:r>
-        <w:rPr>
-          <w:noProof/>
-          <w:sz w:val="22"/>
-          <w:szCs w:val="20"/>
-          <w:lang w:val="sr-Latn-RS"/>
-        </w:rPr>
-        <w:t>ove</w:t>
-      </w:r>
-      <w:r>
-        <w:rPr>
-          <w:noProof/>
-          <w:sz w:val="22"/>
-          <w:szCs w:val="20"/>
-          <w:lang w:val="sr-Latn-RS"/>
+          <w:highlight w:val="yellow"/>
+          <w:lang/>
+        </w:rPr>
+        <w:t>Uključiti normalizaciju</w:t>
+      </w:r>
+      <w:r>
+        <w:rPr>
+          <w:noProof/>
+          <w:sz w:val="22"/>
+          <w:szCs w:val="20"/>
+          <w:lang/>
         </w:rPr>
         <w:t>.</w:t>
-      </w:r>
-      <w:r>
-        <w:rPr>
-          <w:noProof/>
-          <w:sz w:val="22"/>
-          <w:szCs w:val="20"/>
-          <w:lang w:val="sr-Latn-RS"/>
-        </w:rPr>
-        <w:t xml:space="preserve"> Uključiti normalizaciju.</w:t>
-      </w:r>
-      <w:r>
-        <w:rPr>
-          <w:noProof/>
-          <w:sz w:val="22"/>
-          <w:szCs w:val="20"/>
-          <w:lang w:val="sr-Latn-RS"/>
-        </w:rPr>
-        <w:t xml:space="preserve"> </w:t>
       </w:r>
     </w:p>
     <w:p>
@@ -2230,15 +2115,15 @@
           <w:noProof/>
           <w:sz w:val="22"/>
           <w:szCs w:val="20"/>
-          <w:lang w:val="sr-Latn-RS"/>
-        </w:rPr>
-      </w:pPr>
-      <w:r>
-        <w:rPr>
-          <w:noProof/>
-          <w:sz w:val="22"/>
-          <w:szCs w:val="20"/>
-          <w:lang w:val="sr-Latn-RS"/>
+          <w:lang/>
+        </w:rPr>
+      </w:pPr>
+      <w:r>
+        <w:rPr>
+          <w:noProof/>
+          <w:sz w:val="22"/>
+          <w:szCs w:val="20"/>
+          <w:lang/>
         </w:rPr>
         <w:t xml:space="preserve">Za teksture podesiti </w:t>
       </w:r>
@@ -2249,7 +2134,7 @@
           <w:noProof/>
           <w:sz w:val="22"/>
           <w:szCs w:val="20"/>
-          <w:lang w:val="sr-Latn-RS"/>
+          <w:lang/>
         </w:rPr>
         <w:t xml:space="preserve">wrapping </w:t>
       </w:r>
@@ -2258,7 +2143,7 @@
           <w:noProof/>
           <w:sz w:val="22"/>
           <w:szCs w:val="20"/>
-          <w:lang w:val="sr-Latn-RS"/>
+          <w:lang/>
         </w:rPr>
         <w:t xml:space="preserve">da bude </w:t>
       </w:r>
@@ -2269,7 +2154,7 @@
           <w:noProof/>
           <w:sz w:val="22"/>
           <w:szCs w:val="20"/>
-          <w:lang w:val="sr-Latn-RS"/>
+          <w:lang/>
         </w:rPr>
         <w:t xml:space="preserve">GL_REPEAT </w:t>
       </w:r>
@@ -2278,7 +2163,7 @@
           <w:noProof/>
           <w:sz w:val="22"/>
           <w:szCs w:val="20"/>
-          <w:lang w:val="sr-Latn-RS"/>
+          <w:lang/>
         </w:rPr>
         <w:t>po obema osama. Podesi</w:t>
       </w:r>
@@ -2287,7 +2172,7 @@
           <w:noProof/>
           <w:sz w:val="22"/>
           <w:szCs w:val="20"/>
-          <w:lang w:val="sr-Latn-RS"/>
+          <w:lang/>
         </w:rPr>
         <w:t>ti filtere za teksture da budu</w:t>
       </w:r>
@@ -2296,7 +2181,7 @@
           <w:noProof/>
           <w:sz w:val="22"/>
           <w:szCs w:val="20"/>
-          <w:lang w:val="sr-Latn-RS"/>
+          <w:lang/>
         </w:rPr>
         <w:t xml:space="preserve"> linearno</w:t>
       </w:r>
@@ -2305,7 +2190,7 @@
           <w:noProof/>
           <w:sz w:val="22"/>
           <w:szCs w:val="20"/>
-          <w:lang w:val="sr-Latn-RS"/>
+          <w:lang/>
         </w:rPr>
         <w:t xml:space="preserve"> mipmap</w:t>
       </w:r>
@@ -2314,7 +2199,7 @@
           <w:noProof/>
           <w:sz w:val="22"/>
           <w:szCs w:val="20"/>
-          <w:lang w:val="sr-Latn-RS"/>
+          <w:lang/>
         </w:rPr>
         <w:t xml:space="preserve"> linearno</w:t>
       </w:r>
@@ -2323,16 +2208,7 @@
           <w:noProof/>
           <w:sz w:val="22"/>
           <w:szCs w:val="20"/>
-          <w:lang w:val="sr-Latn-RS"/>
-        </w:rPr>
-        <w:t xml:space="preserve"> </w:t>
-      </w:r>
-      <w:r>
-        <w:rPr>
-          <w:noProof/>
-          <w:sz w:val="22"/>
-          <w:szCs w:val="20"/>
-          <w:lang w:val="sr-Latn-RS"/>
+          <w:lang/>
         </w:rPr>
         <w:t xml:space="preserve">filtriranje. Način stapanja teksture sa materijalom postaviti da bude </w:t>
       </w:r>
@@ -2343,7 +2219,7 @@
           <w:noProof/>
           <w:sz w:val="22"/>
           <w:szCs w:val="20"/>
-          <w:lang w:val="sr-Latn-RS"/>
+          <w:lang/>
         </w:rPr>
         <w:t>GL_</w:t>
       </w:r>
@@ -2354,7 +2230,7 @@
           <w:noProof/>
           <w:sz w:val="22"/>
           <w:szCs w:val="20"/>
-          <w:lang w:val="sr-Latn-RS"/>
+          <w:lang/>
         </w:rPr>
         <w:t>DECAL</w:t>
       </w:r>
@@ -2363,7 +2239,7 @@
           <w:noProof/>
           <w:sz w:val="22"/>
           <w:szCs w:val="20"/>
-          <w:lang w:val="sr-Latn-RS"/>
+          <w:lang/>
         </w:rPr>
         <w:t xml:space="preserve">. </w:t>
       </w:r>
@@ -2381,16 +2257,16 @@
           <w:noProof/>
           <w:sz w:val="22"/>
           <w:szCs w:val="20"/>
-          <w:lang w:val="sr-Latn-RS"/>
-        </w:rPr>
-      </w:pPr>
-      <w:r>
-        <w:rPr>
-          <w:iCs/>
-          <w:noProof/>
-          <w:sz w:val="22"/>
-          <w:szCs w:val="20"/>
-          <w:lang w:val="sr-Latn-RS"/>
+          <w:lang/>
+        </w:rPr>
+      </w:pPr>
+      <w:r>
+        <w:rPr>
+          <w:iCs/>
+          <w:noProof/>
+          <w:sz w:val="22"/>
+          <w:szCs w:val="20"/>
+          <w:lang/>
         </w:rPr>
         <w:t>Z</w:t>
       </w:r>
@@ -2400,7 +2276,7 @@
           <w:noProof/>
           <w:sz w:val="22"/>
           <w:szCs w:val="20"/>
-          <w:lang w:val="sr-Latn-RS"/>
+          <w:lang/>
         </w:rPr>
         <w:t>idovima</w:t>
       </w:r>
@@ -2410,7 +2286,7 @@
           <w:noProof/>
           <w:sz w:val="22"/>
           <w:szCs w:val="20"/>
-          <w:lang w:val="sr-Latn-RS"/>
+          <w:lang/>
         </w:rPr>
         <w:t xml:space="preserve"> pridružiti</w:t>
       </w:r>
@@ -2420,7 +2296,7 @@
           <w:noProof/>
           <w:sz w:val="22"/>
           <w:szCs w:val="20"/>
-          <w:lang w:val="sr-Latn-RS"/>
+          <w:lang/>
         </w:rPr>
         <w:t xml:space="preserve"> teksturu </w:t>
       </w:r>
@@ -2430,7 +2306,7 @@
           <w:noProof/>
           <w:sz w:val="22"/>
           <w:szCs w:val="20"/>
-          <w:lang w:val="sr-Latn-RS"/>
+          <w:lang/>
         </w:rPr>
         <w:t>zida od cigle</w:t>
       </w:r>
@@ -2440,7 +2316,7 @@
           <w:noProof/>
           <w:sz w:val="22"/>
           <w:szCs w:val="20"/>
-          <w:lang w:val="sr-Latn-RS"/>
+          <w:lang/>
         </w:rPr>
         <w:t>.</w:t>
       </w:r>
@@ -2450,17 +2326,7 @@
           <w:noProof/>
           <w:sz w:val="22"/>
           <w:szCs w:val="20"/>
-          <w:lang w:val="sr-Latn-RS"/>
-        </w:rPr>
-        <w:t xml:space="preserve"> </w:t>
-      </w:r>
-      <w:r>
-        <w:rPr>
-          <w:iCs/>
-          <w:noProof/>
-          <w:sz w:val="22"/>
-          <w:szCs w:val="20"/>
-          <w:lang w:val="sr-Latn-RS"/>
+          <w:lang/>
         </w:rPr>
         <w:t>Postolju</w:t>
       </w:r>
@@ -2470,7 +2336,7 @@
           <w:noProof/>
           <w:sz w:val="22"/>
           <w:szCs w:val="20"/>
-          <w:lang w:val="sr-Latn-RS"/>
+          <w:lang/>
         </w:rPr>
         <w:t xml:space="preserve"> pridružiti teksturu </w:t>
       </w:r>
@@ -2480,7 +2346,7 @@
           <w:noProof/>
           <w:sz w:val="22"/>
           <w:szCs w:val="20"/>
-          <w:lang w:val="sr-Latn-RS"/>
+          <w:lang/>
         </w:rPr>
         <w:t>od izbora</w:t>
       </w:r>
@@ -2490,7 +2356,7 @@
           <w:noProof/>
           <w:sz w:val="22"/>
           <w:szCs w:val="20"/>
-          <w:lang w:val="sr-Latn-RS"/>
+          <w:lang/>
         </w:rPr>
         <w:t>.</w:t>
       </w:r>
@@ -2500,17 +2366,7 @@
           <w:noProof/>
           <w:sz w:val="22"/>
           <w:szCs w:val="20"/>
-          <w:lang w:val="sr-Latn-RS"/>
-        </w:rPr>
-        <w:t xml:space="preserve"> </w:t>
-      </w:r>
-      <w:r>
-        <w:rPr>
-          <w:iCs/>
-          <w:noProof/>
-          <w:sz w:val="22"/>
-          <w:szCs w:val="20"/>
-          <w:lang w:val="sr-Latn-RS"/>
+          <w:lang/>
         </w:rPr>
         <w:t>Definisati koordinate tekstura</w:t>
       </w:r>
@@ -2520,7 +2376,7 @@
           <w:noProof/>
           <w:sz w:val="22"/>
           <w:szCs w:val="20"/>
-          <w:lang w:val="sr-Latn-RS"/>
+          <w:lang/>
         </w:rPr>
         <w:t>.</w:t>
       </w:r>
@@ -2538,16 +2394,16 @@
           <w:noProof/>
           <w:sz w:val="22"/>
           <w:szCs w:val="20"/>
-          <w:lang w:val="sr-Latn-RS"/>
-        </w:rPr>
-      </w:pPr>
-      <w:r>
-        <w:rPr>
-          <w:iCs/>
-          <w:noProof/>
-          <w:sz w:val="22"/>
-          <w:szCs w:val="20"/>
-          <w:lang w:val="sr-Latn-RS"/>
+          <w:lang/>
+        </w:rPr>
+      </w:pPr>
+      <w:r>
+        <w:rPr>
+          <w:iCs/>
+          <w:noProof/>
+          <w:sz w:val="22"/>
+          <w:szCs w:val="20"/>
+          <w:lang/>
         </w:rPr>
         <w:t xml:space="preserve">Podlozi pridružiti teksturu </w:t>
       </w:r>
@@ -2557,7 +2413,7 @@
           <w:noProof/>
           <w:sz w:val="22"/>
           <w:szCs w:val="20"/>
-          <w:lang w:val="sr-Latn-RS"/>
+          <w:lang/>
         </w:rPr>
         <w:t>parketa</w:t>
       </w:r>
@@ -2567,7 +2423,7 @@
           <w:noProof/>
           <w:sz w:val="22"/>
           <w:szCs w:val="20"/>
-          <w:lang w:val="sr-Latn-RS"/>
+          <w:lang/>
         </w:rPr>
         <w:t xml:space="preserve"> (slika koja se koristi je jedan segment</w:t>
       </w:r>
@@ -2577,17 +2433,7 @@
           <w:noProof/>
           <w:sz w:val="22"/>
           <w:szCs w:val="20"/>
-          <w:lang w:val="sr-Latn-RS"/>
-        </w:rPr>
-        <w:t xml:space="preserve"> </w:t>
-      </w:r>
-      <w:r>
-        <w:rPr>
-          <w:iCs/>
-          <w:noProof/>
-          <w:sz w:val="22"/>
-          <w:szCs w:val="20"/>
-          <w:lang w:val="sr-Latn-RS"/>
+          <w:lang/>
         </w:rPr>
         <w:t>parketa</w:t>
       </w:r>
@@ -2597,7 +2443,7 @@
           <w:noProof/>
           <w:sz w:val="22"/>
           <w:szCs w:val="20"/>
-          <w:lang w:val="sr-Latn-RS"/>
+          <w:lang/>
         </w:rPr>
         <w:t xml:space="preserve">) Pritom obavezno skalirati teksturu (shodno potrebi). </w:t>
       </w:r>
@@ -2606,7 +2452,7 @@
           <w:noProof/>
           <w:sz w:val="22"/>
           <w:szCs w:val="20"/>
-          <w:lang w:val="sr-Latn-RS"/>
+          <w:lang/>
         </w:rPr>
         <w:t xml:space="preserve">Skalirati teksturu korišćenjem </w:t>
       </w:r>
@@ -2617,7 +2463,7 @@
           <w:noProof/>
           <w:sz w:val="22"/>
           <w:szCs w:val="20"/>
-          <w:lang w:val="sr-Latn-RS"/>
+          <w:lang/>
         </w:rPr>
         <w:t xml:space="preserve">Texture </w:t>
       </w:r>
@@ -2626,7 +2472,7 @@
           <w:noProof/>
           <w:sz w:val="22"/>
           <w:szCs w:val="20"/>
-          <w:lang w:val="sr-Latn-RS"/>
+          <w:lang/>
         </w:rPr>
         <w:t xml:space="preserve">matrice. </w:t>
       </w:r>
@@ -2636,7 +2482,7 @@
           <w:noProof/>
           <w:sz w:val="22"/>
           <w:szCs w:val="20"/>
-          <w:lang w:val="sr-Latn-RS"/>
+          <w:lang/>
         </w:rPr>
         <w:t>Definisati koordinate teksture</w:t>
       </w:r>
@@ -2646,7 +2492,7 @@
           <w:noProof/>
           <w:sz w:val="22"/>
           <w:szCs w:val="20"/>
-          <w:lang w:val="sr-Latn-RS"/>
+          <w:lang/>
         </w:rPr>
         <w:t>.</w:t>
       </w:r>
@@ -2664,15 +2510,15 @@
           <w:noProof/>
           <w:sz w:val="22"/>
           <w:szCs w:val="20"/>
-          <w:lang w:val="sr-Latn-RS"/>
-        </w:rPr>
-      </w:pPr>
-      <w:r>
-        <w:rPr>
-          <w:noProof/>
-          <w:sz w:val="22"/>
-          <w:szCs w:val="20"/>
-          <w:lang w:val="sr-Latn-RS"/>
+          <w:lang/>
+        </w:rPr>
+      </w:pPr>
+      <w:r>
+        <w:rPr>
+          <w:noProof/>
+          <w:sz w:val="22"/>
+          <w:szCs w:val="20"/>
+          <w:lang/>
         </w:rPr>
         <w:t>Pozicionirati kameru,</w:t>
       </w:r>
@@ -2681,16 +2527,7 @@
           <w:noProof/>
           <w:sz w:val="22"/>
           <w:szCs w:val="20"/>
-          <w:lang w:val="sr-Latn-RS"/>
-        </w:rPr>
-        <w:t xml:space="preserve"> </w:t>
-      </w:r>
-      <w:r>
-        <w:rPr>
-          <w:noProof/>
-          <w:sz w:val="22"/>
-          <w:szCs w:val="20"/>
-          <w:lang w:val="sr-Latn-RS"/>
+          <w:lang/>
         </w:rPr>
         <w:t>tako da gleda na scenu</w:t>
       </w:r>
@@ -2699,7 +2536,7 @@
           <w:noProof/>
           <w:sz w:val="22"/>
           <w:szCs w:val="20"/>
-          <w:lang w:val="sr-Latn-RS"/>
+          <w:lang/>
         </w:rPr>
         <w:t xml:space="preserve"> sa mesta sa kojeg se bacaju str</w:t>
       </w:r>
@@ -2708,7 +2545,7 @@
           <w:noProof/>
           <w:sz w:val="22"/>
           <w:szCs w:val="20"/>
-          <w:lang w:val="sr-Latn-RS"/>
+          <w:lang/>
         </w:rPr>
         <w:t>e</w:t>
       </w:r>
@@ -2717,7 +2554,7 @@
           <w:noProof/>
           <w:sz w:val="22"/>
           <w:szCs w:val="20"/>
-          <w:lang w:val="sr-Latn-RS"/>
+          <w:lang/>
         </w:rPr>
         <w:t>lice</w:t>
       </w:r>
@@ -2726,7 +2563,7 @@
           <w:noProof/>
           <w:sz w:val="22"/>
           <w:szCs w:val="20"/>
-          <w:lang w:val="sr-Latn-RS"/>
+          <w:lang/>
         </w:rPr>
         <w:t xml:space="preserve">. </w:t>
       </w:r>
@@ -2735,7 +2572,7 @@
           <w:noProof/>
           <w:sz w:val="22"/>
           <w:szCs w:val="20"/>
-          <w:lang w:val="sr-Latn-RS"/>
+          <w:lang/>
         </w:rPr>
         <w:t xml:space="preserve">Koristiti </w:t>
       </w:r>
@@ -2746,7 +2583,7 @@
           <w:noProof/>
           <w:sz w:val="22"/>
           <w:szCs w:val="20"/>
-          <w:lang w:val="sr-Latn-RS"/>
+          <w:lang/>
         </w:rPr>
         <w:t xml:space="preserve">gluLookAt() </w:t>
       </w:r>
@@ -2755,7 +2592,7 @@
           <w:noProof/>
           <w:sz w:val="22"/>
           <w:szCs w:val="20"/>
-          <w:lang w:val="sr-Latn-RS"/>
+          <w:lang/>
         </w:rPr>
         <w:t>metodu.</w:t>
       </w:r>
@@ -2773,15 +2610,15 @@
           <w:noProof/>
           <w:sz w:val="22"/>
           <w:szCs w:val="20"/>
-          <w:lang w:val="sr-Latn-RS"/>
-        </w:rPr>
-      </w:pPr>
-      <w:r>
-        <w:rPr>
-          <w:noProof/>
-          <w:sz w:val="22"/>
-          <w:szCs w:val="20"/>
-          <w:lang w:val="sr-Latn-RS"/>
+          <w:lang/>
+        </w:rPr>
+      </w:pPr>
+      <w:r>
+        <w:rPr>
+          <w:noProof/>
+          <w:sz w:val="22"/>
+          <w:szCs w:val="20"/>
+          <w:lang/>
         </w:rPr>
         <w:t xml:space="preserve">Pomoću </w:t>
       </w:r>
@@ -2790,7 +2627,7 @@
           <w:noProof/>
           <w:sz w:val="22"/>
           <w:szCs w:val="20"/>
-          <w:lang w:val="sr-Latn-RS"/>
+          <w:lang/>
         </w:rPr>
         <w:t>ugrađenih W</w:t>
       </w:r>
@@ -2799,7 +2636,7 @@
           <w:noProof/>
           <w:sz w:val="22"/>
           <w:szCs w:val="20"/>
-          <w:lang w:val="sr-Latn-RS"/>
+          <w:lang/>
         </w:rPr>
         <w:t>PF</w:t>
       </w:r>
@@ -2808,7 +2645,7 @@
           <w:noProof/>
           <w:sz w:val="22"/>
           <w:szCs w:val="20"/>
-          <w:lang w:val="sr-Latn-RS"/>
+          <w:lang/>
         </w:rPr>
         <w:t xml:space="preserve"> kontrola, </w:t>
       </w:r>
@@ -2817,7 +2654,7 @@
           <w:noProof/>
           <w:sz w:val="22"/>
           <w:szCs w:val="20"/>
-          <w:lang w:val="sr-Latn-RS"/>
+          <w:lang/>
         </w:rPr>
         <w:t>omogućiti sledeće:</w:t>
       </w:r>
@@ -2835,15 +2672,15 @@
           <w:noProof/>
           <w:sz w:val="22"/>
           <w:szCs w:val="20"/>
-          <w:lang w:val="sr-Latn-RS"/>
-        </w:rPr>
-      </w:pPr>
-      <w:r>
-        <w:rPr>
-          <w:noProof/>
-          <w:sz w:val="22"/>
-          <w:szCs w:val="20"/>
-          <w:lang w:val="sr-Latn-RS"/>
+          <w:lang/>
+        </w:rPr>
+      </w:pPr>
+      <w:r>
+        <w:rPr>
+          <w:noProof/>
+          <w:sz w:val="22"/>
+          <w:szCs w:val="20"/>
+          <w:lang/>
         </w:rPr>
         <w:t>t</w:t>
       </w:r>
@@ -2852,7 +2689,7 @@
           <w:noProof/>
           <w:sz w:val="22"/>
           <w:szCs w:val="20"/>
-          <w:lang w:val="sr-Latn-RS"/>
+          <w:lang/>
         </w:rPr>
         <w:t>ransliranje</w:t>
       </w:r>
@@ -2861,16 +2698,7 @@
           <w:noProof/>
           <w:sz w:val="22"/>
           <w:szCs w:val="20"/>
-          <w:lang w:val="sr-Latn-RS"/>
-        </w:rPr>
-        <w:t xml:space="preserve"> </w:t>
-      </w:r>
-      <w:r>
-        <w:rPr>
-          <w:noProof/>
-          <w:sz w:val="22"/>
-          <w:szCs w:val="20"/>
-          <w:lang w:val="sr-Latn-RS"/>
+          <w:lang/>
         </w:rPr>
         <w:t xml:space="preserve">table </w:t>
       </w:r>
@@ -2879,7 +2707,7 @@
           <w:noProof/>
           <w:sz w:val="22"/>
           <w:szCs w:val="20"/>
-          <w:lang w:val="sr-Latn-RS"/>
+          <w:lang/>
         </w:rPr>
         <w:t xml:space="preserve">po </w:t>
       </w:r>
@@ -2888,7 +2716,7 @@
           <w:noProof/>
           <w:sz w:val="22"/>
           <w:szCs w:val="20"/>
-          <w:lang w:val="sr-Latn-RS"/>
+          <w:lang/>
         </w:rPr>
         <w:t>vertikalnoj</w:t>
       </w:r>
@@ -2897,7 +2725,7 @@
           <w:noProof/>
           <w:sz w:val="22"/>
           <w:szCs w:val="20"/>
-          <w:lang w:val="sr-Latn-RS"/>
+          <w:lang/>
         </w:rPr>
         <w:t xml:space="preserve"> osi za zadatu vrednost</w:t>
       </w:r>
@@ -2906,7 +2734,7 @@
           <w:noProof/>
           <w:sz w:val="22"/>
           <w:szCs w:val="20"/>
-          <w:lang w:val="sr-Latn-RS"/>
+          <w:lang/>
         </w:rPr>
         <w:t>,</w:t>
       </w:r>
@@ -2924,15 +2752,15 @@
           <w:noProof/>
           <w:sz w:val="22"/>
           <w:szCs w:val="20"/>
-          <w:lang w:val="sr-Latn-RS"/>
-        </w:rPr>
-      </w:pPr>
-      <w:r>
-        <w:rPr>
-          <w:noProof/>
-          <w:sz w:val="22"/>
-          <w:szCs w:val="20"/>
-          <w:lang w:val="sr-Latn-RS"/>
+          <w:lang/>
+        </w:rPr>
+      </w:pPr>
+      <w:r>
+        <w:rPr>
+          <w:noProof/>
+          <w:sz w:val="22"/>
+          <w:szCs w:val="20"/>
+          <w:lang/>
         </w:rPr>
         <w:t>izbor boje</w:t>
       </w:r>
@@ -2941,7 +2769,7 @@
           <w:noProof/>
           <w:sz w:val="22"/>
           <w:szCs w:val="20"/>
-          <w:lang w:val="sr-Latn-RS"/>
+          <w:lang/>
         </w:rPr>
         <w:t xml:space="preserve"> ambijentalne komponente</w:t>
       </w:r>
@@ -2950,16 +2778,7 @@
           <w:noProof/>
           <w:sz w:val="22"/>
           <w:szCs w:val="20"/>
-          <w:lang w:val="sr-Latn-RS"/>
-        </w:rPr>
-        <w:t xml:space="preserve"> </w:t>
-      </w:r>
-      <w:r>
-        <w:rPr>
-          <w:noProof/>
-          <w:sz w:val="22"/>
-          <w:szCs w:val="20"/>
-          <w:lang w:val="sr-Latn-RS"/>
+          <w:lang/>
         </w:rPr>
         <w:t>reflektorskog svetlosnog izvora</w:t>
       </w:r>
@@ -2968,7 +2787,7 @@
           <w:noProof/>
           <w:sz w:val="22"/>
           <w:szCs w:val="20"/>
-          <w:lang w:val="sr-Latn-RS"/>
+          <w:lang/>
         </w:rPr>
         <w:t>,</w:t>
       </w:r>
@@ -2977,7 +2796,7 @@
           <w:noProof/>
           <w:sz w:val="22"/>
           <w:szCs w:val="20"/>
-          <w:lang w:val="sr-Latn-RS"/>
+          <w:lang/>
         </w:rPr>
         <w:t xml:space="preserve"> i</w:t>
       </w:r>
@@ -2995,15 +2814,15 @@
           <w:noProof/>
           <w:sz w:val="22"/>
           <w:szCs w:val="20"/>
-          <w:lang w:val="sr-Latn-RS"/>
-        </w:rPr>
-      </w:pPr>
-      <w:r>
-        <w:rPr>
-          <w:noProof/>
-          <w:sz w:val="22"/>
-          <w:szCs w:val="20"/>
-          <w:lang w:val="sr-Latn-RS"/>
+          <w:lang/>
+        </w:rPr>
+      </w:pPr>
+      <w:r>
+        <w:rPr>
+          <w:noProof/>
+          <w:sz w:val="22"/>
+          <w:szCs w:val="20"/>
+          <w:lang/>
         </w:rPr>
         <w:t>izbor faktora</w:t>
       </w:r>
@@ -3012,7 +2831,7 @@
           <w:noProof/>
           <w:sz w:val="22"/>
           <w:szCs w:val="20"/>
-          <w:lang w:val="sr-Latn-RS"/>
+          <w:lang/>
         </w:rPr>
         <w:t xml:space="preserve"> (uniformnog)</w:t>
       </w:r>
@@ -3021,16 +2840,7 @@
           <w:noProof/>
           <w:sz w:val="22"/>
           <w:szCs w:val="20"/>
-          <w:lang w:val="sr-Latn-RS"/>
-        </w:rPr>
-        <w:t xml:space="preserve"> </w:t>
-      </w:r>
-      <w:r>
-        <w:rPr>
-          <w:noProof/>
-          <w:sz w:val="22"/>
-          <w:szCs w:val="20"/>
-          <w:lang w:val="sr-Latn-RS"/>
+          <w:lang/>
         </w:rPr>
         <w:t>skaliranja</w:t>
       </w:r>
@@ -3039,16 +2849,7 @@
           <w:noProof/>
           <w:sz w:val="22"/>
           <w:szCs w:val="20"/>
-          <w:lang w:val="sr-Latn-RS"/>
-        </w:rPr>
-        <w:t xml:space="preserve"> </w:t>
-      </w:r>
-      <w:r>
-        <w:rPr>
-          <w:noProof/>
-          <w:sz w:val="22"/>
-          <w:szCs w:val="20"/>
-          <w:lang w:val="sr-Latn-RS"/>
+          <w:lang/>
         </w:rPr>
         <w:t>strelica</w:t>
       </w:r>
@@ -3057,7 +2858,7 @@
           <w:noProof/>
           <w:sz w:val="22"/>
           <w:szCs w:val="20"/>
-          <w:lang w:val="sr-Latn-RS"/>
+          <w:lang/>
         </w:rPr>
         <w:t>.</w:t>
       </w:r>
@@ -3074,15 +2875,15 @@
         <w:rPr>
           <w:noProof/>
           <w:sz w:val="28"/>
-          <w:lang w:val="sr-Latn-RS"/>
-        </w:rPr>
-      </w:pPr>
-      <w:r>
-        <w:rPr>
-          <w:noProof/>
-          <w:sz w:val="22"/>
-          <w:szCs w:val="20"/>
-          <w:lang w:val="sr-Latn-RS"/>
+          <w:lang/>
+        </w:rPr>
+      </w:pPr>
+      <w:r>
+        <w:rPr>
+          <w:noProof/>
+          <w:sz w:val="22"/>
+          <w:szCs w:val="20"/>
+          <w:lang/>
         </w:rPr>
         <w:t xml:space="preserve">Omogućiti interakciju korisnika preko tastature: sa </w:t>
       </w:r>
@@ -3092,26 +2893,16 @@
           <w:noProof/>
           <w:sz w:val="22"/>
           <w:szCs w:val="20"/>
-          <w:lang w:val="sr-Latn-RS"/>
+          <w:lang/>
         </w:rPr>
         <w:t>F5</w:t>
       </w:r>
       <w:r>
         <w:rPr>
-          <w:i/>
-          <w:noProof/>
-          <w:sz w:val="22"/>
-          <w:szCs w:val="20"/>
-          <w:lang w:val="sr-Latn-RS"/>
-        </w:rPr>
-        <w:t xml:space="preserve"> </w:t>
-      </w:r>
-      <w:r>
-        <w:rPr>
-          <w:noProof/>
-          <w:sz w:val="22"/>
-          <w:szCs w:val="20"/>
-          <w:lang w:val="sr-Latn-RS"/>
+          <w:noProof/>
+          <w:sz w:val="22"/>
+          <w:szCs w:val="20"/>
+          <w:lang/>
         </w:rPr>
         <w:t xml:space="preserve">se izlazi iz aplikacije, sa tasterima </w:t>
       </w:r>
@@ -3126,7 +2917,7 @@
           <w:noProof/>
           <w:sz w:val="22"/>
           <w:szCs w:val="20"/>
-          <w:lang w:val="sr-Latn-RS"/>
+          <w:lang/>
         </w:rPr>
       </w:pPr>
       <w:r>
@@ -3136,7 +2927,7 @@
           <w:noProof/>
           <w:sz w:val="22"/>
           <w:szCs w:val="20"/>
-          <w:lang w:val="sr-Latn-RS"/>
+          <w:lang/>
         </w:rPr>
         <w:t>T</w:t>
       </w:r>
@@ -3147,7 +2938,7 @@
           <w:noProof/>
           <w:sz w:val="22"/>
           <w:szCs w:val="20"/>
-          <w:lang w:val="sr-Latn-RS"/>
+          <w:lang/>
         </w:rPr>
         <w:t>/</w:t>
       </w:r>
@@ -3158,57 +2949,57 @@
           <w:noProof/>
           <w:sz w:val="22"/>
           <w:szCs w:val="20"/>
-          <w:lang w:val="sr-Latn-RS"/>
+          <w:lang/>
         </w:rPr>
         <w:t>G</w:t>
       </w:r>
       <w:r>
         <w:rPr>
+          <w:noProof/>
+          <w:sz w:val="22"/>
+          <w:szCs w:val="20"/>
+          <w:lang/>
+        </w:rPr>
+        <w:t xml:space="preserve">vrši se rotacija za 5 stepeni oko </w:t>
+      </w:r>
+      <w:r>
+        <w:rPr>
+          <w:noProof/>
+          <w:sz w:val="22"/>
+          <w:szCs w:val="20"/>
+          <w:lang/>
+        </w:rPr>
+        <w:t xml:space="preserve">horizontalne </w:t>
+      </w:r>
+      <w:r>
+        <w:rPr>
+          <w:noProof/>
+          <w:sz w:val="22"/>
+          <w:szCs w:val="20"/>
+          <w:lang/>
+        </w:rPr>
+        <w:t xml:space="preserve">ose, sa tasterima </w:t>
+      </w:r>
+      <w:r>
+        <w:rPr>
           <w:i/>
-          <w:iCs/>
-          <w:noProof/>
-          <w:sz w:val="22"/>
-          <w:szCs w:val="20"/>
-          <w:lang w:val="sr-Latn-RS"/>
-        </w:rPr>
-        <w:t xml:space="preserve"> </w:t>
-      </w:r>
-      <w:r>
-        <w:rPr>
-          <w:noProof/>
-          <w:sz w:val="22"/>
-          <w:szCs w:val="20"/>
-          <w:lang w:val="sr-Latn-RS"/>
-        </w:rPr>
-        <w:t xml:space="preserve">vrši se rotacija za 5 stepeni oko </w:t>
-      </w:r>
-      <w:r>
-        <w:rPr>
-          <w:noProof/>
-          <w:sz w:val="22"/>
-          <w:szCs w:val="20"/>
-          <w:lang w:val="sr-Latn-RS"/>
-        </w:rPr>
-        <w:t xml:space="preserve">horizontalne </w:t>
-      </w:r>
-      <w:r>
-        <w:rPr>
-          <w:noProof/>
-          <w:sz w:val="22"/>
-          <w:szCs w:val="20"/>
-          <w:lang w:val="sr-Latn-RS"/>
-        </w:rPr>
-        <w:t xml:space="preserve">ose, sa tasterima </w:t>
+          <w:noProof/>
+          <w:sz w:val="22"/>
+          <w:szCs w:val="20"/>
+          <w:lang/>
+        </w:rPr>
+        <w:t>F</w:t>
       </w:r>
       <w:r>
         <w:rPr>
           <w:i/>
-          <w:noProof/>
-          <w:sz w:val="22"/>
-          <w:szCs w:val="20"/>
-          <w:lang w:val="sr-Latn-RS"/>
-        </w:rPr>
-        <w:t>F</w:t>
+          <w:iCs/>
+          <w:noProof/>
+          <w:sz w:val="22"/>
+          <w:szCs w:val="20"/>
+          <w:lang/>
+        </w:rPr>
+        <w:t>/</w:t>
       </w:r>
       <w:r>
         <w:rPr>
@@ -3217,57 +3008,35 @@
           <w:noProof/>
           <w:sz w:val="22"/>
           <w:szCs w:val="20"/>
-          <w:lang w:val="sr-Latn-RS"/>
-        </w:rPr>
-        <w:t>/</w:t>
+          <w:lang/>
+        </w:rPr>
+        <w:t>H</w:t>
+      </w:r>
+      <w:r>
+        <w:rPr>
+          <w:noProof/>
+          <w:sz w:val="22"/>
+          <w:szCs w:val="20"/>
+          <w:lang/>
+        </w:rPr>
+        <w:t>vrši se rotacija za 5 stepeni oko vertikalne ose</w:t>
+      </w:r>
+      <w:r>
+        <w:rPr>
+          <w:noProof/>
+          <w:sz w:val="22"/>
+          <w:szCs w:val="20"/>
+          <w:lang/>
+        </w:rPr>
+        <w:t xml:space="preserve">, a sa tasterima </w:t>
       </w:r>
       <w:r>
         <w:rPr>
           <w:i/>
-          <w:iCs/>
-          <w:noProof/>
-          <w:sz w:val="22"/>
-          <w:szCs w:val="20"/>
-          <w:lang w:val="sr-Latn-RS"/>
-        </w:rPr>
-        <w:t>H</w:t>
-      </w:r>
-      <w:r>
-        <w:rPr>
-          <w:i/>
-          <w:iCs/>
-          <w:noProof/>
-          <w:sz w:val="22"/>
-          <w:szCs w:val="20"/>
-          <w:lang w:val="sr-Latn-RS"/>
-        </w:rPr>
-        <w:t xml:space="preserve"> </w:t>
-      </w:r>
-      <w:r>
-        <w:rPr>
-          <w:noProof/>
-          <w:sz w:val="22"/>
-          <w:szCs w:val="20"/>
-          <w:lang w:val="sr-Latn-RS"/>
-        </w:rPr>
-        <w:t>vrši se rotacija za 5 stepeni oko vertikalne ose</w:t>
-      </w:r>
-      <w:r>
-        <w:rPr>
-          <w:noProof/>
-          <w:sz w:val="22"/>
-          <w:szCs w:val="20"/>
-          <w:lang w:val="sr-Latn-RS"/>
-        </w:rPr>
-        <w:t xml:space="preserve">, a sa tasterima </w:t>
-      </w:r>
-      <w:r>
-        <w:rPr>
-          <w:i/>
-          <w:noProof/>
-          <w:sz w:val="22"/>
-          <w:szCs w:val="20"/>
-          <w:lang w:val="sr-Latn-RS"/>
+          <w:noProof/>
+          <w:sz w:val="22"/>
+          <w:szCs w:val="20"/>
+          <w:lang/>
         </w:rPr>
         <w:t>+/-</w:t>
       </w:r>
@@ -3276,7 +3045,7 @@
           <w:noProof/>
           <w:sz w:val="22"/>
           <w:szCs w:val="20"/>
-          <w:lang w:val="sr-Latn-RS"/>
+          <w:lang/>
         </w:rPr>
         <w:t xml:space="preserve"> približavanje i udaljavanje od</w:t>
       </w:r>
@@ -3285,7 +3054,7 @@
           <w:noProof/>
           <w:sz w:val="22"/>
           <w:szCs w:val="20"/>
-          <w:lang w:val="sr-Latn-RS"/>
+          <w:lang/>
         </w:rPr>
         <w:t xml:space="preserve"> centra</w:t>
       </w:r>
@@ -3294,7 +3063,7 @@
           <w:noProof/>
           <w:sz w:val="22"/>
           <w:szCs w:val="20"/>
-          <w:lang w:val="sr-Latn-RS"/>
+          <w:lang/>
         </w:rPr>
         <w:t xml:space="preserve"> scene</w:t>
       </w:r>
@@ -3303,7 +3072,7 @@
           <w:noProof/>
           <w:sz w:val="22"/>
           <w:szCs w:val="20"/>
-          <w:lang w:val="sr-Latn-RS"/>
+          <w:lang/>
         </w:rPr>
         <w:t xml:space="preserve">. </w:t>
       </w:r>
@@ -3312,7 +3081,7 @@
           <w:noProof/>
           <w:sz w:val="22"/>
           <w:szCs w:val="20"/>
-          <w:lang w:val="sr-Latn-RS"/>
+          <w:lang/>
         </w:rPr>
         <w:t xml:space="preserve">Ograničiti rotaciju oko </w:t>
       </w:r>
@@ -3321,7 +3090,7 @@
           <w:noProof/>
           <w:sz w:val="22"/>
           <w:szCs w:val="20"/>
-          <w:lang w:val="sr-Latn-RS"/>
+          <w:lang/>
         </w:rPr>
         <w:t>obe ose, tako da se</w:t>
       </w:r>
@@ -3330,7 +3099,7 @@
           <w:noProof/>
           <w:sz w:val="22"/>
           <w:szCs w:val="20"/>
-          <w:lang w:val="sr-Latn-RS"/>
+          <w:lang/>
         </w:rPr>
         <w:t xml:space="preserve"> nikada ne vidi donja strana</w:t>
       </w:r>
@@ -3339,7 +3108,7 @@
           <w:noProof/>
           <w:sz w:val="22"/>
           <w:szCs w:val="20"/>
-          <w:lang w:val="sr-Latn-RS"/>
+          <w:lang/>
         </w:rPr>
         <w:t xml:space="preserve"> horizontalne podloge</w:t>
       </w:r>
@@ -3348,7 +3117,7 @@
           <w:noProof/>
           <w:sz w:val="22"/>
           <w:szCs w:val="20"/>
-          <w:lang w:val="sr-Latn-RS"/>
+          <w:lang/>
         </w:rPr>
         <w:t>.</w:t>
       </w:r>
@@ -3357,18 +3126,9 @@
           <w:noProof/>
           <w:sz w:val="22"/>
           <w:szCs w:val="20"/>
-          <w:lang w:val="sr-Latn-RS"/>
+          <w:lang/>
         </w:rPr>
         <w:t xml:space="preserve"> Dodatno ograničiti rotaciju oko horizontalne ose, tako da scena nikada ne bude prikazana naopako.</w:t>
-      </w:r>
-      <w:r>
-        <w:rPr>
-          <w:noProof/>
-          <w:sz w:val="22"/>
-          <w:szCs w:val="20"/>
-          <w:lang w:val="sr-Latn-RS"/>
-        </w:rPr>
-        <w:t xml:space="preserve"> </w:t>
       </w:r>
     </w:p>
     <w:p>
@@ -3384,15 +3144,15 @@
           <w:noProof/>
           <w:sz w:val="22"/>
           <w:szCs w:val="20"/>
-          <w:lang w:val="sr-Latn-RS"/>
-        </w:rPr>
-      </w:pPr>
-      <w:r>
-        <w:rPr>
-          <w:noProof/>
-          <w:sz w:val="22"/>
-          <w:szCs w:val="20"/>
-          <w:lang w:val="sr-Latn-RS"/>
+          <w:lang/>
+        </w:rPr>
+      </w:pPr>
+      <w:r>
+        <w:rPr>
+          <w:noProof/>
+          <w:sz w:val="22"/>
+          <w:szCs w:val="20"/>
+          <w:lang/>
         </w:rPr>
         <w:t>Definisati reflektorski svetlosni izvor (</w:t>
       </w:r>
@@ -3403,7 +3163,7 @@
           <w:noProof/>
           <w:sz w:val="22"/>
           <w:szCs w:val="20"/>
-          <w:lang w:val="sr-Latn-RS"/>
+          <w:lang/>
         </w:rPr>
         <w:t>cut-off</w:t>
       </w:r>
@@ -3412,7 +3172,7 @@
           <w:noProof/>
           <w:sz w:val="22"/>
           <w:szCs w:val="20"/>
-          <w:lang w:val="sr-Latn-RS"/>
+          <w:lang/>
         </w:rPr>
         <w:t>=</w:t>
       </w:r>
@@ -3421,7 +3181,7 @@
           <w:noProof/>
           <w:sz w:val="22"/>
           <w:szCs w:val="20"/>
-          <w:lang w:val="sr-Latn-RS"/>
+          <w:lang/>
         </w:rPr>
         <w:t>3</w:t>
       </w:r>
@@ -3430,7 +3190,7 @@
           <w:noProof/>
           <w:sz w:val="22"/>
           <w:szCs w:val="20"/>
-          <w:lang w:val="sr-Latn-RS"/>
+          <w:lang/>
         </w:rPr>
         <w:t>0</w:t>
       </w:r>
@@ -3440,7 +3200,7 @@
           <w:sz w:val="22"/>
           <w:szCs w:val="22"/>
           <w:vertAlign w:val="superscript"/>
-          <w:lang w:val="sr-Latn-RS"/>
+          <w:lang/>
         </w:rPr>
         <w:t>º</w:t>
       </w:r>
@@ -3449,7 +3209,7 @@
           <w:noProof/>
           <w:sz w:val="22"/>
           <w:szCs w:val="20"/>
-          <w:lang w:val="sr-Latn-RS"/>
+          <w:lang/>
         </w:rPr>
         <w:t>)</w:t>
       </w:r>
@@ -3458,16 +3218,7 @@
           <w:noProof/>
           <w:sz w:val="22"/>
           <w:szCs w:val="20"/>
-          <w:lang w:val="sr-Latn-RS"/>
-        </w:rPr>
-        <w:t xml:space="preserve"> </w:t>
-      </w:r>
-      <w:r>
-        <w:rPr>
-          <w:noProof/>
-          <w:sz w:val="22"/>
-          <w:szCs w:val="20"/>
-          <w:lang w:val="sr-Latn-RS"/>
+          <w:lang/>
         </w:rPr>
         <w:t>crvene</w:t>
       </w:r>
@@ -3476,16 +3227,7 @@
           <w:noProof/>
           <w:sz w:val="22"/>
           <w:szCs w:val="20"/>
-          <w:lang w:val="sr-Latn-RS"/>
-        </w:rPr>
-        <w:t xml:space="preserve"> </w:t>
-      </w:r>
-      <w:r>
-        <w:rPr>
-          <w:noProof/>
-          <w:sz w:val="22"/>
-          <w:szCs w:val="20"/>
-          <w:lang w:val="sr-Latn-RS"/>
+          <w:lang/>
         </w:rPr>
         <w:t>boje iznad</w:t>
       </w:r>
@@ -3494,16 +3236,7 @@
           <w:noProof/>
           <w:sz w:val="22"/>
           <w:szCs w:val="20"/>
-          <w:lang w:val="sr-Latn-RS"/>
-        </w:rPr>
-        <w:t xml:space="preserve"> </w:t>
-      </w:r>
-      <w:r>
-        <w:rPr>
-          <w:noProof/>
-          <w:sz w:val="22"/>
-          <w:szCs w:val="20"/>
-          <w:lang w:val="sr-Latn-RS"/>
+          <w:lang/>
         </w:rPr>
         <w:t>table</w:t>
       </w:r>
@@ -3512,7 +3245,7 @@
           <w:noProof/>
           <w:sz w:val="22"/>
           <w:szCs w:val="20"/>
-          <w:lang w:val="sr-Latn-RS"/>
+          <w:lang/>
         </w:rPr>
         <w:t xml:space="preserve">. </w:t>
       </w:r>
@@ -3530,15 +3263,15 @@
           <w:noProof/>
           <w:sz w:val="22"/>
           <w:szCs w:val="20"/>
-          <w:lang w:val="sr-Latn-RS"/>
-        </w:rPr>
-      </w:pPr>
-      <w:r>
-        <w:rPr>
-          <w:noProof/>
-          <w:sz w:val="22"/>
-          <w:szCs w:val="20"/>
-          <w:lang w:val="sr-Latn-RS"/>
+          <w:lang/>
+        </w:rPr>
+      </w:pPr>
+      <w:r>
+        <w:rPr>
+          <w:noProof/>
+          <w:sz w:val="22"/>
+          <w:szCs w:val="20"/>
+          <w:lang/>
         </w:rPr>
         <w:t xml:space="preserve">Način stapanja teksture sa </w:t>
       </w:r>
@@ -3547,7 +3280,7 @@
           <w:noProof/>
           <w:sz w:val="22"/>
           <w:szCs w:val="20"/>
-          <w:lang w:val="sr-Latn-RS"/>
+          <w:lang/>
         </w:rPr>
         <w:t>materijalom za modele</w:t>
       </w:r>
@@ -3556,16 +3289,7 @@
           <w:noProof/>
           <w:sz w:val="22"/>
           <w:szCs w:val="20"/>
-          <w:lang w:val="sr-Latn-RS"/>
-        </w:rPr>
-        <w:t xml:space="preserve"> </w:t>
-      </w:r>
-      <w:r>
-        <w:rPr>
-          <w:noProof/>
-          <w:sz w:val="22"/>
-          <w:szCs w:val="20"/>
-          <w:lang w:val="sr-Latn-RS"/>
+          <w:lang/>
         </w:rPr>
         <w:t>table i strelica</w:t>
       </w:r>
@@ -3574,7 +3298,7 @@
           <w:noProof/>
           <w:sz w:val="22"/>
           <w:szCs w:val="20"/>
-          <w:lang w:val="sr-Latn-RS"/>
+          <w:lang/>
         </w:rPr>
         <w:t xml:space="preserve"> postaviti na </w:t>
       </w:r>
@@ -3585,7 +3309,7 @@
           <w:noProof/>
           <w:sz w:val="22"/>
           <w:szCs w:val="20"/>
-          <w:lang w:val="sr-Latn-RS"/>
+          <w:lang/>
         </w:rPr>
         <w:t>GL_</w:t>
       </w:r>
@@ -3596,7 +3320,7 @@
           <w:noProof/>
           <w:sz w:val="22"/>
           <w:szCs w:val="20"/>
-          <w:lang w:val="sr-Latn-RS"/>
+          <w:lang/>
         </w:rPr>
         <w:t>MODULATE</w:t>
       </w:r>
@@ -3607,18 +3331,9 @@
           <w:noProof/>
           <w:sz w:val="22"/>
           <w:szCs w:val="20"/>
-          <w:lang w:val="sr-Latn-RS"/>
+          <w:lang/>
         </w:rPr>
         <w:t>.</w:t>
-      </w:r>
-      <w:r>
-        <w:rPr>
-          <w:noProof/>
-          <w:sz w:val="22"/>
-          <w:szCs w:val="20"/>
-          <w:lang w:val="sr-Latn-RS"/>
-        </w:rPr>
-        <w:t xml:space="preserve"> </w:t>
       </w:r>
     </w:p>
     <w:p>
@@ -3634,15 +3349,15 @@
           <w:noProof/>
           <w:sz w:val="22"/>
           <w:szCs w:val="20"/>
-          <w:lang w:val="sr-Latn-RS"/>
-        </w:rPr>
-      </w:pPr>
-      <w:r>
-        <w:rPr>
-          <w:noProof/>
-          <w:sz w:val="22"/>
-          <w:szCs w:val="20"/>
-          <w:lang w:val="sr-Latn-RS"/>
+          <w:lang/>
+        </w:rPr>
+      </w:pPr>
+      <w:r>
+        <w:rPr>
+          <w:noProof/>
+          <w:sz w:val="22"/>
+          <w:szCs w:val="20"/>
+          <w:lang/>
         </w:rPr>
         <w:t xml:space="preserve">Kreirati animaciju </w:t>
       </w:r>
@@ -3651,7 +3366,7 @@
           <w:noProof/>
           <w:sz w:val="22"/>
           <w:szCs w:val="20"/>
-          <w:lang w:val="sr-Latn-RS"/>
+          <w:lang/>
         </w:rPr>
         <w:t>bacanja strelica</w:t>
       </w:r>
@@ -3660,7 +3375,7 @@
           <w:noProof/>
           <w:sz w:val="22"/>
           <w:szCs w:val="20"/>
-          <w:lang w:val="sr-Latn-RS"/>
+          <w:lang/>
         </w:rPr>
         <w:t xml:space="preserve">. Animacija </w:t>
       </w:r>
@@ -3669,7 +3384,7 @@
           <w:noProof/>
           <w:sz w:val="22"/>
           <w:szCs w:val="20"/>
-          <w:lang w:val="sr-Latn-RS"/>
+          <w:lang/>
         </w:rPr>
         <w:t>treba da sadrži sledeće</w:t>
       </w:r>
@@ -3678,7 +3393,7 @@
           <w:noProof/>
           <w:sz w:val="22"/>
           <w:szCs w:val="20"/>
-          <w:lang w:val="sr-Latn-RS"/>
+          <w:lang/>
         </w:rPr>
         <w:t>:</w:t>
       </w:r>
@@ -3696,7 +3411,7 @@
           <w:noProof/>
           <w:sz w:val="22"/>
           <w:szCs w:val="20"/>
-          <w:lang w:val="sr-Latn-RS"/>
+          <w:lang/>
         </w:rPr>
       </w:pPr>
       <w:r>
@@ -3720,7 +3435,7 @@
           <w:noProof/>
           <w:sz w:val="22"/>
           <w:szCs w:val="20"/>
-          <w:lang w:val="sr-Latn-RS"/>
+          <w:lang/>
         </w:rPr>
         <w:t xml:space="preserve">. Nakon njih </w:t>
       </w:r>
@@ -3729,7 +3444,7 @@
           <w:noProof/>
           <w:sz w:val="22"/>
           <w:szCs w:val="20"/>
-          <w:lang w:val="sr-Latn-RS"/>
+          <w:lang/>
         </w:rPr>
         <w:t>se tabla uvećava 3 puta tako da treća strelica pogađa ravno u sredinu nakon čega se tabla opet vraća u normalnu veličinu</w:t>
       </w:r>
@@ -3738,7 +3453,7 @@
           <w:noProof/>
           <w:sz w:val="22"/>
           <w:szCs w:val="20"/>
-          <w:lang w:val="sr-Latn-RS"/>
+          <w:lang/>
         </w:rPr>
         <w:t xml:space="preserve">. </w:t>
       </w:r>
@@ -3753,15 +3468,15 @@
           <w:noProof/>
           <w:sz w:val="22"/>
           <w:szCs w:val="20"/>
-          <w:lang w:val="sr-Latn-RS"/>
-        </w:rPr>
-      </w:pPr>
-      <w:r>
-        <w:rPr>
-          <w:noProof/>
-          <w:sz w:val="22"/>
-          <w:szCs w:val="20"/>
-          <w:lang w:val="sr-Latn-RS"/>
+          <w:lang/>
+        </w:rPr>
+      </w:pPr>
+      <w:r>
+        <w:rPr>
+          <w:noProof/>
+          <w:sz w:val="22"/>
+          <w:szCs w:val="20"/>
+          <w:lang/>
         </w:rPr>
         <w:t xml:space="preserve">U toku animacije, onemogućiti </w:t>
       </w:r>
@@ -3770,7 +3485,7 @@
           <w:noProof/>
           <w:sz w:val="22"/>
           <w:szCs w:val="20"/>
-          <w:lang w:val="sr-Latn-RS"/>
+          <w:lang/>
         </w:rPr>
         <w:t>intera</w:t>
       </w:r>
@@ -3779,7 +3494,7 @@
           <w:noProof/>
           <w:sz w:val="22"/>
           <w:szCs w:val="20"/>
-          <w:lang w:val="sr-Latn-RS"/>
+          <w:lang/>
         </w:rPr>
         <w:t>kciju sa korisnikom</w:t>
       </w:r>
@@ -3788,7 +3503,7 @@
           <w:noProof/>
           <w:sz w:val="22"/>
           <w:szCs w:val="20"/>
-          <w:lang w:val="sr-Latn-RS"/>
+          <w:lang/>
         </w:rPr>
         <w:t xml:space="preserve"> (pomoću kontrola korisničkog interfejsa i tastera</w:t>
       </w:r>
@@ -3797,7 +3512,7 @@
           <w:noProof/>
           <w:sz w:val="22"/>
           <w:szCs w:val="20"/>
-          <w:lang w:val="sr-Latn-RS"/>
+          <w:lang/>
         </w:rPr>
         <w:t>)</w:t>
       </w:r>
@@ -3806,7 +3521,7 @@
           <w:noProof/>
           <w:sz w:val="22"/>
           <w:szCs w:val="20"/>
-          <w:lang w:val="sr-Latn-RS"/>
+          <w:lang/>
         </w:rPr>
         <w:t xml:space="preserve">. </w:t>
       </w:r>
@@ -3815,7 +3530,7 @@
           <w:noProof/>
           <w:sz w:val="22"/>
           <w:szCs w:val="20"/>
-          <w:lang w:val="sr-Latn-RS"/>
+          <w:lang/>
         </w:rPr>
         <w:t>Animacija se može izvrš</w:t>
       </w:r>
@@ -3824,7 +3539,7 @@
           <w:noProof/>
           <w:sz w:val="22"/>
           <w:szCs w:val="20"/>
-          <w:lang w:val="sr-Latn-RS"/>
+          <w:lang/>
         </w:rPr>
         <w:t xml:space="preserve">iti proizvoljan broj puta </w:t>
       </w:r>
@@ -3833,7 +3548,7 @@
           <w:noProof/>
           <w:sz w:val="22"/>
           <w:szCs w:val="20"/>
-          <w:lang w:val="sr-Latn-RS"/>
+          <w:lang/>
         </w:rPr>
         <w:t xml:space="preserve">i pokreće se pritiskom na taster </w:t>
       </w:r>
@@ -3842,7 +3557,7 @@
           <w:noProof/>
           <w:sz w:val="22"/>
           <w:szCs w:val="20"/>
-          <w:lang w:val="sr-Latn-RS"/>
+          <w:lang/>
         </w:rPr>
         <w:t>C</w:t>
       </w:r>
@@ -3851,7 +3566,7 @@
           <w:noProof/>
           <w:sz w:val="22"/>
           <w:szCs w:val="20"/>
-          <w:lang w:val="sr-Latn-RS"/>
+          <w:lang/>
         </w:rPr>
         <w:t xml:space="preserve">. </w:t>
       </w:r>
@@ -3864,7 +3579,7 @@
           <w:noProof/>
           <w:sz w:val="22"/>
           <w:szCs w:val="20"/>
-          <w:lang w:val="sr-Latn-RS"/>
+          <w:lang/>
         </w:rPr>
       </w:pPr>
     </w:p>
@@ -3876,7 +3591,7 @@
           <w:noProof/>
           <w:sz w:val="22"/>
           <w:szCs w:val="20"/>
-          <w:lang w:val="sr-Latn-RS"/>
+          <w:lang/>
         </w:rPr>
       </w:pPr>
     </w:p>
@@ -3888,7 +3603,7 @@
           <w:noProof/>
           <w:sz w:val="22"/>
           <w:szCs w:val="20"/>
-          <w:lang w:val="sr-Latn-RS"/>
+          <w:lang/>
         </w:rPr>
       </w:pPr>
     </w:p>
@@ -3900,7 +3615,7 @@
           <w:noProof/>
           <w:sz w:val="22"/>
           <w:szCs w:val="20"/>
-          <w:lang w:val="sr-Latn-RS"/>
+          <w:lang/>
         </w:rPr>
       </w:pPr>
     </w:p>
@@ -3912,7 +3627,7 @@
           <w:noProof/>
           <w:sz w:val="22"/>
           <w:szCs w:val="20"/>
-          <w:lang w:val="sr-Latn-RS"/>
+          <w:lang/>
         </w:rPr>
       </w:pPr>
     </w:p>
@@ -3924,7 +3639,7 @@
           <w:noProof/>
           <w:sz w:val="22"/>
           <w:szCs w:val="20"/>
-          <w:lang w:val="sr-Latn-RS"/>
+          <w:lang/>
         </w:rPr>
       </w:pPr>
     </w:p>
@@ -3936,7 +3651,7 @@
           <w:noProof/>
           <w:sz w:val="22"/>
           <w:szCs w:val="20"/>
-          <w:lang w:val="sr-Latn-RS"/>
+          <w:lang/>
         </w:rPr>
       </w:pPr>
     </w:p>
@@ -3948,7 +3663,7 @@
           <w:noProof/>
           <w:sz w:val="22"/>
           <w:szCs w:val="20"/>
-          <w:lang w:val="sr-Latn-RS"/>
+          <w:lang/>
         </w:rPr>
       </w:pPr>
     </w:p>
@@ -3969,7 +3684,7 @@
           <w:noProof/>
           <w:sz w:val="22"/>
           <w:szCs w:val="20"/>
-          <w:lang w:val="sr-Latn-RS"/>
+          <w:lang/>
         </w:rPr>
         <w:lastRenderedPageBreak/>
         <w:t>N</w:t>
@@ -3979,7 +3694,7 @@
           <w:noProof/>
           <w:sz w:val="22"/>
           <w:szCs w:val="20"/>
-          <w:lang w:val="sr-Latn-RS"/>
+          <w:lang/>
         </w:rPr>
         <w:t>e</w:t>
       </w:r>
@@ -3988,7 +3703,7 @@
           <w:noProof/>
           <w:sz w:val="22"/>
           <w:szCs w:val="20"/>
-          <w:lang w:val="sr-Latn-RS"/>
+          <w:lang/>
         </w:rPr>
         <w:t>ophodne</w:t>
       </w:r>
@@ -3997,7 +3712,7 @@
           <w:noProof/>
           <w:sz w:val="22"/>
           <w:szCs w:val="20"/>
-          <w:lang w:val="sr-Latn-RS"/>
+          <w:lang/>
         </w:rPr>
         <w:t xml:space="preserve"> teksture pronaći na </w:t>
       </w:r>
@@ -4006,7 +3721,7 @@
           <w:noProof/>
           <w:sz w:val="22"/>
           <w:szCs w:val="20"/>
-          <w:lang w:val="sr-Latn-RS"/>
+          <w:lang/>
         </w:rPr>
         <w:t>i</w:t>
       </w:r>
@@ -4015,18 +3730,9 @@
           <w:noProof/>
           <w:sz w:val="22"/>
           <w:szCs w:val="20"/>
-          <w:lang w:val="sr-Latn-RS"/>
+          <w:lang/>
         </w:rPr>
         <w:t>nternetu.</w:t>
-      </w:r>
-      <w:r>
-        <w:rPr>
-          <w:noProof/>
-          <w:sz w:val="22"/>
-          <w:szCs w:val="20"/>
-          <w:lang w:val="sr-Latn-RS"/>
-        </w:rPr>
-        <w:t xml:space="preserve"> </w:t>
       </w:r>
       <w:r>
         <w:rPr>
@@ -4185,7 +3891,7 @@
         <w:tblStyle w:val="TableGrid"/>
         <w:tblW w:w="9493" w:type="dxa"/>
         <w:tblLayout w:type="fixed"/>
-        <w:tblLook w:val="04A0" w:firstRow="1" w:lastRow="0" w:firstColumn="1" w:lastColumn="0" w:noHBand="0" w:noVBand="1"/>
+        <w:tblLook w:val="04A0"/>
       </w:tblPr>
       <w:tblGrid>
         <w:gridCol w:w="1639"/>
@@ -4827,7 +4533,7 @@
           <w:noProof/>
           <w:sz w:val="20"/>
           <w:szCs w:val="20"/>
-          <w:lang w:val="sr-Latn-RS"/>
+          <w:lang/>
         </w:rPr>
       </w:pPr>
     </w:p>
@@ -4839,17 +4545,17 @@
           <w:noProof/>
           <w:sz w:val="20"/>
           <w:szCs w:val="20"/>
-          <w:lang w:val="sr-Latn-RS"/>
+          <w:lang/>
         </w:rPr>
       </w:pPr>
     </w:p>
     <w:sectPr>
-      <w:headerReference w:type="even" r:id="rId8"/>
-      <w:headerReference w:type="default" r:id="rId9"/>
-      <w:footerReference w:type="even" r:id="rId10"/>
-      <w:footerReference w:type="default" r:id="rId11"/>
-      <w:headerReference w:type="first" r:id="rId12"/>
-      <w:footerReference w:type="first" r:id="rId13"/>
+      <w:headerReference w:type="even" r:id="rId7"/>
+      <w:headerReference w:type="default" r:id="rId8"/>
+      <w:footerReference w:type="even" r:id="rId9"/>
+      <w:footerReference w:type="default" r:id="rId10"/>
+      <w:headerReference w:type="first" r:id="rId11"/>
+      <w:footerReference w:type="first" r:id="rId12"/>
       <w:pgSz w:w="12240" w:h="16340"/>
       <w:pgMar w:top="1141" w:right="1222" w:bottom="633" w:left="1545" w:header="720" w:footer="720" w:gutter="0"/>
       <w:cols w:space="720"/>
@@ -4860,8 +4566,8 @@
 </file>
 
 <file path=word/endnotes.xml><?xml version="1.0" encoding="utf-8"?>
-<w:endnotes xmlns:wpc="http://schemas.microsoft.com/office/word/2010/wordprocessingCanvas" xmlns:mc="http://schemas.openxmlformats.org/markup-compatibility/2006" xmlns:o="urn:schemas-microsoft-com:office:office" xmlns:r="http://schemas.openxmlformats.org/officeDocument/2006/relationships" xmlns:m="http://schemas.openxmlformats.org/officeDocument/2006/math" xmlns:v="urn:schemas-microsoft-com:vml" xmlns:wp14="http://schemas.microsoft.com/office/word/2010/wordprocessingDrawing" xmlns:wp="http://schemas.openxmlformats.org/drawingml/2006/wordprocessingDrawing" xmlns:w10="urn:schemas-microsoft-com:office:word" xmlns:w="http://schemas.openxmlformats.org/wordprocessingml/2006/main" xmlns:w14="http://schemas.microsoft.com/office/word/2010/wordml" xmlns:wpg="http://schemas.microsoft.com/office/word/2010/wordprocessingGroup" xmlns:wpi="http://schemas.microsoft.com/office/word/2010/wordprocessingInk" xmlns:wne="http://schemas.microsoft.com/office/word/2006/wordml" xmlns:wps="http://schemas.microsoft.com/office/word/2010/wordprocessingShape" mc:Ignorable="w14 wp14">
-  <w:endnote w:type="separator" w:id="-1">
+<w:endnotes xmlns:ve="http://schemas.openxmlformats.org/markup-compatibility/2006" xmlns:o="urn:schemas-microsoft-com:office:office" xmlns:r="http://schemas.openxmlformats.org/officeDocument/2006/relationships" xmlns:m="http://schemas.openxmlformats.org/officeDocument/2006/math" xmlns:v="urn:schemas-microsoft-com:vml" xmlns:wp="http://schemas.openxmlformats.org/drawingml/2006/wordprocessingDrawing" xmlns:w10="urn:schemas-microsoft-com:office:word" xmlns:w="http://schemas.openxmlformats.org/wordprocessingml/2006/main" xmlns:wne="http://schemas.microsoft.com/office/word/2006/wordml">
+  <w:endnote w:type="separator" w:id="0">
     <w:p>
       <w:pPr>
         <w:spacing w:after="0" w:line="240" w:lineRule="auto"/>
@@ -4871,7 +4577,7 @@
       </w:r>
     </w:p>
   </w:endnote>
-  <w:endnote w:type="continuationSeparator" w:id="0">
+  <w:endnote w:type="continuationSeparator" w:id="1">
     <w:p>
       <w:pPr>
         <w:spacing w:after="0" w:line="240" w:lineRule="auto"/>
@@ -4885,7 +4591,7 @@
 </file>
 
 <file path=word/footer1.xml><?xml version="1.0" encoding="utf-8"?>
-<w:ftr xmlns:wpc="http://schemas.microsoft.com/office/word/2010/wordprocessingCanvas" xmlns:mc="http://schemas.openxmlformats.org/markup-compatibility/2006" xmlns:o="urn:schemas-microsoft-com:office:office" xmlns:r="http://schemas.openxmlformats.org/officeDocument/2006/relationships" xmlns:m="http://schemas.openxmlformats.org/officeDocument/2006/math" xmlns:v="urn:schemas-microsoft-com:vml" xmlns:wp14="http://schemas.microsoft.com/office/word/2010/wordprocessingDrawing" xmlns:wp="http://schemas.openxmlformats.org/drawingml/2006/wordprocessingDrawing" xmlns:w10="urn:schemas-microsoft-com:office:word" xmlns:w="http://schemas.openxmlformats.org/wordprocessingml/2006/main" xmlns:w14="http://schemas.microsoft.com/office/word/2010/wordml" xmlns:wpg="http://schemas.microsoft.com/office/word/2010/wordprocessingGroup" xmlns:wpi="http://schemas.microsoft.com/office/word/2010/wordprocessingInk" xmlns:wne="http://schemas.microsoft.com/office/word/2006/wordml" xmlns:wps="http://schemas.microsoft.com/office/word/2010/wordprocessingShape" mc:Ignorable="w14 wp14">
+<w:ftr xmlns:ve="http://schemas.openxmlformats.org/markup-compatibility/2006" xmlns:o="urn:schemas-microsoft-com:office:office" xmlns:r="http://schemas.openxmlformats.org/officeDocument/2006/relationships" xmlns:m="http://schemas.openxmlformats.org/officeDocument/2006/math" xmlns:v="urn:schemas-microsoft-com:vml" xmlns:wp="http://schemas.openxmlformats.org/drawingml/2006/wordprocessingDrawing" xmlns:w10="urn:schemas-microsoft-com:office:word" xmlns:w="http://schemas.openxmlformats.org/wordprocessingml/2006/main" xmlns:wne="http://schemas.microsoft.com/office/word/2006/wordml">
   <w:p>
     <w:pPr>
       <w:pStyle w:val="Footer"/>
@@ -4895,7 +4601,7 @@
 </file>
 
 <file path=word/footer2.xml><?xml version="1.0" encoding="utf-8"?>
-<w:ftr xmlns:wpc="http://schemas.microsoft.com/office/word/2010/wordprocessingCanvas" xmlns:mc="http://schemas.openxmlformats.org/markup-compatibility/2006" xmlns:o="urn:schemas-microsoft-com:office:office" xmlns:r="http://schemas.openxmlformats.org/officeDocument/2006/relationships" xmlns:m="http://schemas.openxmlformats.org/officeDocument/2006/math" xmlns:v="urn:schemas-microsoft-com:vml" xmlns:wp14="http://schemas.microsoft.com/office/word/2010/wordprocessingDrawing" xmlns:wp="http://schemas.openxmlformats.org/drawingml/2006/wordprocessingDrawing" xmlns:w10="urn:schemas-microsoft-com:office:word" xmlns:w="http://schemas.openxmlformats.org/wordprocessingml/2006/main" xmlns:w14="http://schemas.microsoft.com/office/word/2010/wordml" xmlns:wpg="http://schemas.microsoft.com/office/word/2010/wordprocessingGroup" xmlns:wpi="http://schemas.microsoft.com/office/word/2010/wordprocessingInk" xmlns:wne="http://schemas.microsoft.com/office/word/2006/wordml" xmlns:wps="http://schemas.microsoft.com/office/word/2010/wordprocessingShape" mc:Ignorable="w14 wp14">
+<w:ftr xmlns:ve="http://schemas.openxmlformats.org/markup-compatibility/2006" xmlns:o="urn:schemas-microsoft-com:office:office" xmlns:r="http://schemas.openxmlformats.org/officeDocument/2006/relationships" xmlns:m="http://schemas.openxmlformats.org/officeDocument/2006/math" xmlns:v="urn:schemas-microsoft-com:vml" xmlns:wp="http://schemas.openxmlformats.org/drawingml/2006/wordprocessingDrawing" xmlns:w10="urn:schemas-microsoft-com:office:word" xmlns:w="http://schemas.openxmlformats.org/wordprocessingml/2006/main" xmlns:wne="http://schemas.microsoft.com/office/word/2006/wordml">
   <w:sdt>
     <w:sdtPr>
       <w:id w:val="1631212873"/>
@@ -4928,7 +4634,7 @@
           <w:rPr>
             <w:noProof/>
           </w:rPr>
-          <w:t>1</w:t>
+          <w:t>2</w:t>
         </w:r>
         <w:r>
           <w:rPr>
@@ -4948,7 +4654,7 @@
 </file>
 
 <file path=word/footer3.xml><?xml version="1.0" encoding="utf-8"?>
-<w:ftr xmlns:wpc="http://schemas.microsoft.com/office/word/2010/wordprocessingCanvas" xmlns:mc="http://schemas.openxmlformats.org/markup-compatibility/2006" xmlns:o="urn:schemas-microsoft-com:office:office" xmlns:r="http://schemas.openxmlformats.org/officeDocument/2006/relationships" xmlns:m="http://schemas.openxmlformats.org/officeDocument/2006/math" xmlns:v="urn:schemas-microsoft-com:vml" xmlns:wp14="http://schemas.microsoft.com/office/word/2010/wordprocessingDrawing" xmlns:wp="http://schemas.openxmlformats.org/drawingml/2006/wordprocessingDrawing" xmlns:w10="urn:schemas-microsoft-com:office:word" xmlns:w="http://schemas.openxmlformats.org/wordprocessingml/2006/main" xmlns:w14="http://schemas.microsoft.com/office/word/2010/wordml" xmlns:wpg="http://schemas.microsoft.com/office/word/2010/wordprocessingGroup" xmlns:wpi="http://schemas.microsoft.com/office/word/2010/wordprocessingInk" xmlns:wne="http://schemas.microsoft.com/office/word/2006/wordml" xmlns:wps="http://schemas.microsoft.com/office/word/2010/wordprocessingShape" mc:Ignorable="w14 wp14">
+<w:ftr xmlns:ve="http://schemas.openxmlformats.org/markup-compatibility/2006" xmlns:o="urn:schemas-microsoft-com:office:office" xmlns:r="http://schemas.openxmlformats.org/officeDocument/2006/relationships" xmlns:m="http://schemas.openxmlformats.org/officeDocument/2006/math" xmlns:v="urn:schemas-microsoft-com:vml" xmlns:wp="http://schemas.openxmlformats.org/drawingml/2006/wordprocessingDrawing" xmlns:w10="urn:schemas-microsoft-com:office:word" xmlns:w="http://schemas.openxmlformats.org/wordprocessingml/2006/main" xmlns:wne="http://schemas.microsoft.com/office/word/2006/wordml">
   <w:p>
     <w:pPr>
       <w:pStyle w:val="Footer"/>
@@ -4958,8 +4664,8 @@
 </file>
 
 <file path=word/footnotes.xml><?xml version="1.0" encoding="utf-8"?>
-<w:footnotes xmlns:wpc="http://schemas.microsoft.com/office/word/2010/wordprocessingCanvas" xmlns:mc="http://schemas.openxmlformats.org/markup-compatibility/2006" xmlns:o="urn:schemas-microsoft-com:office:office" xmlns:r="http://schemas.openxmlformats.org/officeDocument/2006/relationships" xmlns:m="http://schemas.openxmlformats.org/officeDocument/2006/math" xmlns:v="urn:schemas-microsoft-com:vml" xmlns:wp14="http://schemas.microsoft.com/office/word/2010/wordprocessingDrawing" xmlns:wp="http://schemas.openxmlformats.org/drawingml/2006/wordprocessingDrawing" xmlns:w10="urn:schemas-microsoft-com:office:word" xmlns:w="http://schemas.openxmlformats.org/wordprocessingml/2006/main" xmlns:w14="http://schemas.microsoft.com/office/word/2010/wordml" xmlns:wpg="http://schemas.microsoft.com/office/word/2010/wordprocessingGroup" xmlns:wpi="http://schemas.microsoft.com/office/word/2010/wordprocessingInk" xmlns:wne="http://schemas.microsoft.com/office/word/2006/wordml" xmlns:wps="http://schemas.microsoft.com/office/word/2010/wordprocessingShape" mc:Ignorable="w14 wp14">
-  <w:footnote w:type="separator" w:id="-1">
+<w:footnotes xmlns:ve="http://schemas.openxmlformats.org/markup-compatibility/2006" xmlns:o="urn:schemas-microsoft-com:office:office" xmlns:r="http://schemas.openxmlformats.org/officeDocument/2006/relationships" xmlns:m="http://schemas.openxmlformats.org/officeDocument/2006/math" xmlns:v="urn:schemas-microsoft-com:vml" xmlns:wp="http://schemas.openxmlformats.org/drawingml/2006/wordprocessingDrawing" xmlns:w10="urn:schemas-microsoft-com:office:word" xmlns:w="http://schemas.openxmlformats.org/wordprocessingml/2006/main" xmlns:wne="http://schemas.microsoft.com/office/word/2006/wordml">
+  <w:footnote w:type="separator" w:id="0">
     <w:p>
       <w:pPr>
         <w:spacing w:after="0" w:line="240" w:lineRule="auto"/>
@@ -4969,7 +4675,7 @@
       </w:r>
     </w:p>
   </w:footnote>
-  <w:footnote w:type="continuationSeparator" w:id="0">
+  <w:footnote w:type="continuationSeparator" w:id="1">
     <w:p>
       <w:pPr>
         <w:spacing w:after="0" w:line="240" w:lineRule="auto"/>
@@ -4983,7 +4689,7 @@
 </file>
 
 <file path=word/header1.xml><?xml version="1.0" encoding="utf-8"?>
-<w:hdr xmlns:wpc="http://schemas.microsoft.com/office/word/2010/wordprocessingCanvas" xmlns:mc="http://schemas.openxmlformats.org/markup-compatibility/2006" xmlns:o="urn:schemas-microsoft-com:office:office" xmlns:r="http://schemas.openxmlformats.org/officeDocument/2006/relationships" xmlns:m="http://schemas.openxmlformats.org/officeDocument/2006/math" xmlns:v="urn:schemas-microsoft-com:vml" xmlns:wp14="http://schemas.microsoft.com/office/word/2010/wordprocessingDrawing" xmlns:wp="http://schemas.openxmlformats.org/drawingml/2006/wordprocessingDrawing" xmlns:w10="urn:schemas-microsoft-com:office:word" xmlns:w="http://schemas.openxmlformats.org/wordprocessingml/2006/main" xmlns:w14="http://schemas.microsoft.com/office/word/2010/wordml" xmlns:wpg="http://schemas.microsoft.com/office/word/2010/wordprocessingGroup" xmlns:wpi="http://schemas.microsoft.com/office/word/2010/wordprocessingInk" xmlns:wne="http://schemas.microsoft.com/office/word/2006/wordml" xmlns:wps="http://schemas.microsoft.com/office/word/2010/wordprocessingShape" mc:Ignorable="w14 wp14">
+<w:hdr xmlns:ve="http://schemas.openxmlformats.org/markup-compatibility/2006" xmlns:o="urn:schemas-microsoft-com:office:office" xmlns:r="http://schemas.openxmlformats.org/officeDocument/2006/relationships" xmlns:m="http://schemas.openxmlformats.org/officeDocument/2006/math" xmlns:v="urn:schemas-microsoft-com:vml" xmlns:wp="http://schemas.openxmlformats.org/drawingml/2006/wordprocessingDrawing" xmlns:w10="urn:schemas-microsoft-com:office:word" xmlns:w="http://schemas.openxmlformats.org/wordprocessingml/2006/main" xmlns:wne="http://schemas.microsoft.com/office/word/2006/wordml">
   <w:p>
     <w:pPr>
       <w:pStyle w:val="Header"/>
@@ -4993,24 +4699,24 @@
 </file>
 
 <file path=word/header2.xml><?xml version="1.0" encoding="utf-8"?>
-<w:hdr xmlns:wpc="http://schemas.microsoft.com/office/word/2010/wordprocessingCanvas" xmlns:mc="http://schemas.openxmlformats.org/markup-compatibility/2006" xmlns:o="urn:schemas-microsoft-com:office:office" xmlns:r="http://schemas.openxmlformats.org/officeDocument/2006/relationships" xmlns:m="http://schemas.openxmlformats.org/officeDocument/2006/math" xmlns:v="urn:schemas-microsoft-com:vml" xmlns:wp14="http://schemas.microsoft.com/office/word/2010/wordprocessingDrawing" xmlns:wp="http://schemas.openxmlformats.org/drawingml/2006/wordprocessingDrawing" xmlns:w10="urn:schemas-microsoft-com:office:word" xmlns:w="http://schemas.openxmlformats.org/wordprocessingml/2006/main" xmlns:w14="http://schemas.microsoft.com/office/word/2010/wordml" xmlns:wpg="http://schemas.microsoft.com/office/word/2010/wordprocessingGroup" xmlns:wpi="http://schemas.microsoft.com/office/word/2010/wordprocessingInk" xmlns:wne="http://schemas.microsoft.com/office/word/2006/wordml" xmlns:wps="http://schemas.microsoft.com/office/word/2010/wordprocessingShape" mc:Ignorable="w14 wp14">
+<w:hdr xmlns:ve="http://schemas.openxmlformats.org/markup-compatibility/2006" xmlns:o="urn:schemas-microsoft-com:office:office" xmlns:r="http://schemas.openxmlformats.org/officeDocument/2006/relationships" xmlns:m="http://schemas.openxmlformats.org/officeDocument/2006/math" xmlns:v="urn:schemas-microsoft-com:vml" xmlns:wp="http://schemas.openxmlformats.org/drawingml/2006/wordprocessingDrawing" xmlns:w10="urn:schemas-microsoft-com:office:word" xmlns:w="http://schemas.openxmlformats.org/wordprocessingml/2006/main" xmlns:wne="http://schemas.microsoft.com/office/word/2006/wordml">
   <w:p>
     <w:pPr>
       <w:pStyle w:val="Header"/>
       <w:jc w:val="right"/>
       <w:rPr>
-        <w:lang w:val="sr-Latn-RS"/>
+        <w:lang/>
       </w:rPr>
     </w:pPr>
     <w:r>
       <w:rPr>
-        <w:lang w:val="sr-Latn-RS"/>
+        <w:lang/>
       </w:rPr>
       <w:t xml:space="preserve">Projektni zadatak, šifra </w:t>
     </w:r>
     <w:r>
       <w:rPr>
-        <w:lang w:val="sr-Latn-RS"/>
+        <w:lang/>
       </w:rPr>
       <w:t>3.2</w:t>
     </w:r>
@@ -5019,7 +4725,7 @@
 </file>
 
 <file path=word/header3.xml><?xml version="1.0" encoding="utf-8"?>
-<w:hdr xmlns:wpc="http://schemas.microsoft.com/office/word/2010/wordprocessingCanvas" xmlns:mc="http://schemas.openxmlformats.org/markup-compatibility/2006" xmlns:o="urn:schemas-microsoft-com:office:office" xmlns:r="http://schemas.openxmlformats.org/officeDocument/2006/relationships" xmlns:m="http://schemas.openxmlformats.org/officeDocument/2006/math" xmlns:v="urn:schemas-microsoft-com:vml" xmlns:wp14="http://schemas.microsoft.com/office/word/2010/wordprocessingDrawing" xmlns:wp="http://schemas.openxmlformats.org/drawingml/2006/wordprocessingDrawing" xmlns:w10="urn:schemas-microsoft-com:office:word" xmlns:w="http://schemas.openxmlformats.org/wordprocessingml/2006/main" xmlns:w14="http://schemas.microsoft.com/office/word/2010/wordml" xmlns:wpg="http://schemas.microsoft.com/office/word/2010/wordprocessingGroup" xmlns:wpi="http://schemas.microsoft.com/office/word/2010/wordprocessingInk" xmlns:wne="http://schemas.microsoft.com/office/word/2006/wordml" xmlns:wps="http://schemas.microsoft.com/office/word/2010/wordprocessingShape" mc:Ignorable="w14 wp14">
+<w:hdr xmlns:ve="http://schemas.openxmlformats.org/markup-compatibility/2006" xmlns:o="urn:schemas-microsoft-com:office:office" xmlns:r="http://schemas.openxmlformats.org/officeDocument/2006/relationships" xmlns:m="http://schemas.openxmlformats.org/officeDocument/2006/math" xmlns:v="urn:schemas-microsoft-com:vml" xmlns:wp="http://schemas.openxmlformats.org/drawingml/2006/wordprocessingDrawing" xmlns:w10="urn:schemas-microsoft-com:office:word" xmlns:w="http://schemas.openxmlformats.org/wordprocessingml/2006/main" xmlns:wne="http://schemas.microsoft.com/office/word/2006/wordml">
   <w:p>
     <w:pPr>
       <w:pStyle w:val="Header"/>
@@ -5029,7 +4735,7 @@
 </file>
 
 <file path=word/numbering.xml><?xml version="1.0" encoding="utf-8"?>
-<w:numbering xmlns:wpc="http://schemas.microsoft.com/office/word/2010/wordprocessingCanvas" xmlns:mc="http://schemas.openxmlformats.org/markup-compatibility/2006" xmlns:o="urn:schemas-microsoft-com:office:office" xmlns:r="http://schemas.openxmlformats.org/officeDocument/2006/relationships" xmlns:m="http://schemas.openxmlformats.org/officeDocument/2006/math" xmlns:v="urn:schemas-microsoft-com:vml" xmlns:wp14="http://schemas.microsoft.com/office/word/2010/wordprocessingDrawing" xmlns:wp="http://schemas.openxmlformats.org/drawingml/2006/wordprocessingDrawing" xmlns:w10="urn:schemas-microsoft-com:office:word" xmlns:w="http://schemas.openxmlformats.org/wordprocessingml/2006/main" xmlns:w14="http://schemas.microsoft.com/office/word/2010/wordml" xmlns:wpg="http://schemas.microsoft.com/office/word/2010/wordprocessingGroup" xmlns:wpi="http://schemas.microsoft.com/office/word/2010/wordprocessingInk" xmlns:wne="http://schemas.microsoft.com/office/word/2006/wordml" xmlns:wps="http://schemas.microsoft.com/office/word/2010/wordprocessingShape" mc:Ignorable="w14 wp14">
+<w:numbering xmlns:ve="http://schemas.openxmlformats.org/markup-compatibility/2006" xmlns:o="urn:schemas-microsoft-com:office:office" xmlns:r="http://schemas.openxmlformats.org/officeDocument/2006/relationships" xmlns:m="http://schemas.openxmlformats.org/officeDocument/2006/math" xmlns:v="urn:schemas-microsoft-com:vml" xmlns:wp="http://schemas.openxmlformats.org/drawingml/2006/wordprocessingDrawing" xmlns:w10="urn:schemas-microsoft-com:office:word" xmlns:w="http://schemas.openxmlformats.org/wordprocessingml/2006/main" xmlns:wne="http://schemas.microsoft.com/office/word/2006/wordml">
   <w:abstractNum w:abstractNumId="0">
     <w:nsid w:val="01CE7C22"/>
     <w:multiLevelType w:val="hybridMultilevel"/>
@@ -6150,7 +5856,7 @@
 </file>
 
 <file path=word/styles.xml><?xml version="1.0" encoding="utf-8"?>
-<w:styles xmlns:mc="http://schemas.openxmlformats.org/markup-compatibility/2006" xmlns:r="http://schemas.openxmlformats.org/officeDocument/2006/relationships" xmlns:w="http://schemas.openxmlformats.org/wordprocessingml/2006/main" xmlns:w14="http://schemas.microsoft.com/office/word/2010/wordml" mc:Ignorable="w14">
+<w:styles xmlns:r="http://schemas.openxmlformats.org/officeDocument/2006/relationships" xmlns:w="http://schemas.openxmlformats.org/wordprocessingml/2006/main">
   <w:docDefaults>
     <w:rPrDefault>
       <w:rPr>
@@ -6347,6 +6053,7 @@
     <w:uiPriority w:val="99"/>
     <w:semiHidden/>
     <w:unhideWhenUsed/>
+    <w:qFormat/>
     <w:tblPr>
       <w:tblInd w:w="0" w:type="dxa"/>
       <w:tblCellMar>

</xml_diff>

<commit_message>
Green light bug fix
</commit_message>
<xml_diff>
--- a/0 RG Projektni zadatak 3.2 MOJ.docx
+++ b/0 RG Projektni zadatak 3.2 MOJ.docx
@@ -8,41 +8,35 @@
         <w:jc w:val="center"/>
         <w:rPr>
           <w:noProof/>
-          <w:lang/>
-        </w:rPr>
-      </w:pPr>
-      <w:r>
-        <w:rPr>
-          <w:noProof/>
-          <w:lang/>
+        </w:rPr>
+      </w:pPr>
+      <w:r>
+        <w:rPr>
+          <w:noProof/>
         </w:rPr>
         <w:t>Projektni zadatak</w:t>
       </w:r>
       <w:r>
         <w:rPr>
           <w:noProof/>
-          <w:lang/>
         </w:rPr>
         <w:t>3.</w:t>
       </w:r>
       <w:r>
         <w:rPr>
           <w:noProof/>
-          <w:lang/>
         </w:rPr>
         <w:t>2</w:t>
       </w:r>
       <w:r>
         <w:rPr>
           <w:noProof/>
-          <w:lang/>
         </w:rPr>
         <w:t>–</w:t>
       </w:r>
       <w:r>
         <w:rPr>
           <w:noProof/>
-          <w:lang/>
         </w:rPr>
         <w:t>Pikado</w:t>
       </w:r>
@@ -51,7 +45,6 @@
       <w:pPr>
         <w:rPr>
           <w:noProof/>
-          <w:lang/>
         </w:rPr>
       </w:pPr>
     </w:p>
@@ -63,7 +56,6 @@
           <w:noProof/>
           <w:sz w:val="22"/>
           <w:szCs w:val="20"/>
-          <w:lang/>
         </w:rPr>
       </w:pPr>
       <w:r>
@@ -72,7 +64,6 @@
           <w:noProof/>
           <w:sz w:val="22"/>
           <w:szCs w:val="20"/>
-          <w:lang/>
         </w:rPr>
         <w:t>Modelovanje statičke 3D scene</w:t>
       </w:r>
@@ -81,7 +72,6 @@
           <w:noProof/>
           <w:sz w:val="22"/>
           <w:szCs w:val="20"/>
-          <w:lang/>
         </w:rPr>
         <w:t xml:space="preserve"> (prva faza)</w:t>
       </w:r>
@@ -90,7 +80,6 @@
           <w:noProof/>
           <w:sz w:val="22"/>
           <w:szCs w:val="20"/>
-          <w:lang/>
         </w:rPr>
         <w:t xml:space="preserve">: </w:t>
       </w:r>
@@ -103,7 +92,6 @@
           <w:noProof/>
           <w:sz w:val="22"/>
           <w:szCs w:val="20"/>
-          <w:lang/>
         </w:rPr>
       </w:pPr>
     </w:p>
@@ -120,15 +108,13 @@
           <w:noProof/>
           <w:sz w:val="22"/>
           <w:szCs w:val="20"/>
-          <w:lang/>
-        </w:rPr>
-      </w:pPr>
-      <w:r>
-        <w:rPr>
-          <w:noProof/>
-          <w:sz w:val="22"/>
-          <w:szCs w:val="20"/>
-          <w:lang/>
+        </w:rPr>
+      </w:pPr>
+      <w:r>
+        <w:rPr>
+          <w:noProof/>
+          <w:sz w:val="22"/>
+          <w:szCs w:val="20"/>
         </w:rPr>
         <w:t>Uključiti testiranje dubine i sakrivanje nevidljivih površina. Defi</w:t>
       </w:r>
@@ -137,7 +123,6 @@
           <w:noProof/>
           <w:sz w:val="22"/>
           <w:szCs w:val="20"/>
-          <w:lang/>
         </w:rPr>
         <w:t>nisati projekciju u perspektivi (</w:t>
       </w:r>
@@ -148,7 +133,6 @@
           <w:noProof/>
           <w:sz w:val="22"/>
           <w:szCs w:val="20"/>
-          <w:lang/>
         </w:rPr>
         <w:t>fov</w:t>
       </w:r>
@@ -157,7 +141,6 @@
           <w:noProof/>
           <w:sz w:val="22"/>
           <w:szCs w:val="20"/>
-          <w:lang/>
         </w:rPr>
         <w:t>=50</w:t>
       </w:r>
@@ -166,7 +149,6 @@
           <w:noProof/>
           <w:sz w:val="22"/>
           <w:szCs w:val="20"/>
-          <w:lang/>
         </w:rPr>
         <w:t xml:space="preserve">, </w:t>
       </w:r>
@@ -177,7 +159,6 @@
           <w:noProof/>
           <w:sz w:val="22"/>
           <w:szCs w:val="20"/>
-          <w:lang/>
         </w:rPr>
         <w:t>near</w:t>
       </w:r>
@@ -186,7 +167,6 @@
           <w:noProof/>
           <w:sz w:val="22"/>
           <w:szCs w:val="20"/>
-          <w:lang/>
         </w:rPr>
         <w:t>=1,</w:t>
       </w:r>
@@ -195,7 +175,6 @@
           <w:noProof/>
           <w:sz w:val="22"/>
           <w:szCs w:val="20"/>
-          <w:lang/>
         </w:rPr>
         <w:t xml:space="preserve"> a</w:t>
       </w:r>
@@ -204,7 +183,6 @@
           <w:noProof/>
           <w:sz w:val="22"/>
           <w:szCs w:val="20"/>
-          <w:lang/>
         </w:rPr>
         <w:t xml:space="preserve"> vrednost</w:t>
       </w:r>
@@ -215,7 +193,6 @@
           <w:noProof/>
           <w:sz w:val="22"/>
           <w:szCs w:val="20"/>
-          <w:lang/>
         </w:rPr>
         <w:t>far</w:t>
       </w:r>
@@ -224,7 +201,6 @@
           <w:noProof/>
           <w:sz w:val="22"/>
           <w:szCs w:val="20"/>
-          <w:lang/>
         </w:rPr>
         <w:t xml:space="preserve"> zadati po potrebi</w:t>
       </w:r>
@@ -233,7 +209,6 @@
           <w:noProof/>
           <w:sz w:val="22"/>
           <w:szCs w:val="20"/>
-          <w:lang/>
         </w:rPr>
         <w:t>)</w:t>
       </w:r>
@@ -242,7 +217,6 @@
           <w:noProof/>
           <w:sz w:val="22"/>
           <w:szCs w:val="20"/>
-          <w:lang/>
         </w:rPr>
         <w:t xml:space="preserve"> i </w:t>
       </w:r>
@@ -253,7 +227,6 @@
           <w:noProof/>
           <w:sz w:val="22"/>
           <w:szCs w:val="20"/>
-          <w:lang/>
         </w:rPr>
         <w:t>viewport</w:t>
       </w:r>
@@ -262,7 +235,6 @@
           <w:noProof/>
           <w:sz w:val="22"/>
           <w:szCs w:val="20"/>
-          <w:lang/>
         </w:rPr>
         <w:t xml:space="preserve">-om preko celog prozora unutar </w:t>
       </w:r>
@@ -273,7 +245,6 @@
           <w:noProof/>
           <w:sz w:val="22"/>
           <w:szCs w:val="20"/>
-          <w:lang/>
         </w:rPr>
         <w:t xml:space="preserve">Resize </w:t>
       </w:r>
@@ -282,7 +253,6 @@
           <w:noProof/>
           <w:sz w:val="22"/>
           <w:szCs w:val="20"/>
-          <w:lang/>
         </w:rPr>
         <w:t xml:space="preserve">metode. </w:t>
       </w:r>
@@ -300,15 +270,13 @@
           <w:noProof/>
           <w:sz w:val="22"/>
           <w:szCs w:val="20"/>
-          <w:lang/>
-        </w:rPr>
-      </w:pPr>
-      <w:r>
-        <w:rPr>
-          <w:noProof/>
-          <w:sz w:val="22"/>
-          <w:szCs w:val="20"/>
-          <w:lang/>
+        </w:rPr>
+      </w:pPr>
+      <w:r>
+        <w:rPr>
+          <w:noProof/>
+          <w:sz w:val="22"/>
+          <w:szCs w:val="20"/>
         </w:rPr>
         <w:t xml:space="preserve">Koristeći </w:t>
       </w:r>
@@ -318,7 +286,6 @@
           <w:noProof/>
           <w:sz w:val="22"/>
           <w:szCs w:val="20"/>
-          <w:lang/>
         </w:rPr>
         <w:t>AssimpNet</w:t>
       </w:r>
@@ -327,7 +294,6 @@
           <w:noProof/>
           <w:sz w:val="22"/>
           <w:szCs w:val="20"/>
-          <w:lang/>
         </w:rPr>
         <w:t xml:space="preserve"> bibloteku</w:t>
       </w:r>
@@ -336,7 +302,6 @@
           <w:noProof/>
           <w:sz w:val="22"/>
           <w:szCs w:val="20"/>
-          <w:lang/>
         </w:rPr>
         <w:t xml:space="preserve"> i klasu </w:t>
       </w:r>
@@ -346,7 +311,6 @@
           <w:noProof/>
           <w:sz w:val="22"/>
           <w:szCs w:val="20"/>
-          <w:lang/>
         </w:rPr>
         <w:t>AssimpScene</w:t>
       </w:r>
@@ -355,7 +319,6 @@
           <w:noProof/>
           <w:sz w:val="22"/>
           <w:szCs w:val="20"/>
-          <w:lang/>
         </w:rPr>
         <w:t>, importovati</w:t>
       </w:r>
@@ -364,7 +327,6 @@
           <w:noProof/>
           <w:sz w:val="22"/>
           <w:szCs w:val="20"/>
-          <w:lang/>
         </w:rPr>
         <w:t xml:space="preserve"> sledeće modele:</w:t>
       </w:r>
@@ -382,15 +344,13 @@
           <w:noProof/>
           <w:sz w:val="22"/>
           <w:szCs w:val="20"/>
-          <w:lang/>
-        </w:rPr>
-      </w:pPr>
-      <w:r>
-        <w:rPr>
-          <w:noProof/>
-          <w:sz w:val="22"/>
-          <w:szCs w:val="20"/>
-          <w:lang/>
+        </w:rPr>
+      </w:pPr>
+      <w:r>
+        <w:rPr>
+          <w:noProof/>
+          <w:sz w:val="22"/>
+          <w:szCs w:val="20"/>
         </w:rPr>
         <w:t>pikado tablu</w:t>
       </w:r>
@@ -399,7 +359,6 @@
           <w:noProof/>
           <w:sz w:val="22"/>
           <w:szCs w:val="20"/>
-          <w:lang/>
         </w:rPr>
         <w:t>,</w:t>
       </w:r>
@@ -417,15 +376,13 @@
           <w:noProof/>
           <w:sz w:val="22"/>
           <w:szCs w:val="20"/>
-          <w:lang/>
-        </w:rPr>
-      </w:pPr>
-      <w:r>
-        <w:rPr>
-          <w:noProof/>
-          <w:sz w:val="22"/>
-          <w:szCs w:val="20"/>
-          <w:lang/>
+        </w:rPr>
+      </w:pPr>
+      <w:r>
+        <w:rPr>
+          <w:noProof/>
+          <w:sz w:val="22"/>
+          <w:szCs w:val="20"/>
         </w:rPr>
         <w:t>3 strelice</w:t>
       </w:r>
@@ -440,15 +397,13 @@
           <w:noProof/>
           <w:sz w:val="22"/>
           <w:szCs w:val="20"/>
-          <w:lang/>
-        </w:rPr>
-      </w:pPr>
-      <w:r>
-        <w:rPr>
-          <w:noProof/>
-          <w:sz w:val="22"/>
-          <w:szCs w:val="20"/>
-          <w:lang/>
+        </w:rPr>
+      </w:pPr>
+      <w:r>
+        <w:rPr>
+          <w:noProof/>
+          <w:sz w:val="22"/>
+          <w:szCs w:val="20"/>
         </w:rPr>
         <w:tab/>
       </w:r>
@@ -457,7 +412,6 @@
           <w:noProof/>
           <w:sz w:val="22"/>
           <w:szCs w:val="20"/>
-          <w:lang/>
         </w:rPr>
         <w:t>Ukoliko je model podeljen u nekoliko fajlova, potrebno ih je sve učitati i iscrtati</w:t>
       </w:r>
@@ -466,7 +420,6 @@
           <w:noProof/>
           <w:sz w:val="22"/>
           <w:szCs w:val="20"/>
-          <w:lang/>
         </w:rPr>
         <w:t>.</w:t>
       </w:r>
@@ -475,7 +428,6 @@
           <w:noProof/>
           <w:sz w:val="22"/>
           <w:szCs w:val="20"/>
-          <w:lang/>
         </w:rPr>
         <w:t xml:space="preserve"> Skalirati model</w:t>
       </w:r>
@@ -484,7 +436,6 @@
           <w:noProof/>
           <w:sz w:val="22"/>
           <w:szCs w:val="20"/>
-          <w:lang/>
         </w:rPr>
         <w:t>e</w:t>
       </w:r>
@@ -493,7 +444,6 @@
           <w:noProof/>
           <w:sz w:val="22"/>
           <w:szCs w:val="20"/>
-          <w:lang/>
         </w:rPr>
         <w:t>,</w:t>
       </w:r>
@@ -502,7 +452,6 @@
           <w:noProof/>
           <w:sz w:val="22"/>
           <w:szCs w:val="20"/>
-          <w:lang/>
         </w:rPr>
         <w:t xml:space="preserve"> ukoliko je neophodno</w:t>
       </w:r>
@@ -511,7 +460,6 @@
           <w:noProof/>
           <w:sz w:val="22"/>
           <w:szCs w:val="20"/>
-          <w:lang/>
         </w:rPr>
         <w:t>, tako da</w:t>
       </w:r>
@@ -520,7 +468,6 @@
           <w:noProof/>
           <w:sz w:val="22"/>
           <w:szCs w:val="20"/>
-          <w:lang/>
         </w:rPr>
         <w:t xml:space="preserve"> u celosti </w:t>
       </w:r>
@@ -529,7 +476,6 @@
           <w:noProof/>
           <w:sz w:val="22"/>
           <w:szCs w:val="20"/>
-          <w:lang/>
         </w:rPr>
         <w:t>budu</w:t>
       </w:r>
@@ -538,7 +484,6 @@
           <w:noProof/>
           <w:sz w:val="22"/>
           <w:szCs w:val="20"/>
-          <w:lang/>
         </w:rPr>
         <w:t xml:space="preserve"> vidljivi</w:t>
       </w:r>
@@ -547,7 +492,6 @@
           <w:noProof/>
           <w:sz w:val="22"/>
           <w:szCs w:val="20"/>
-          <w:lang/>
         </w:rPr>
         <w:t>.</w:t>
       </w:r>
@@ -565,15 +509,13 @@
           <w:noProof/>
           <w:sz w:val="22"/>
           <w:szCs w:val="20"/>
-          <w:lang/>
-        </w:rPr>
-      </w:pPr>
-      <w:r>
-        <w:rPr>
-          <w:noProof/>
-          <w:sz w:val="22"/>
-          <w:szCs w:val="20"/>
-          <w:lang/>
+        </w:rPr>
+      </w:pPr>
+      <w:r>
+        <w:rPr>
+          <w:noProof/>
+          <w:sz w:val="22"/>
+          <w:szCs w:val="20"/>
         </w:rPr>
         <w:t xml:space="preserve">Modelovati sledeće objekte: </w:t>
       </w:r>
@@ -591,15 +533,13 @@
           <w:noProof/>
           <w:sz w:val="22"/>
           <w:szCs w:val="20"/>
-          <w:lang/>
-        </w:rPr>
-      </w:pPr>
-      <w:r>
-        <w:rPr>
-          <w:noProof/>
-          <w:sz w:val="22"/>
-          <w:szCs w:val="20"/>
-          <w:lang/>
+        </w:rPr>
+      </w:pPr>
+      <w:r>
+        <w:rPr>
+          <w:noProof/>
+          <w:sz w:val="22"/>
+          <w:szCs w:val="20"/>
         </w:rPr>
         <w:t xml:space="preserve">podlogu koristeći </w:t>
       </w:r>
@@ -609,7 +549,6 @@
           <w:noProof/>
           <w:sz w:val="22"/>
           <w:szCs w:val="20"/>
-          <w:lang/>
         </w:rPr>
         <w:t>GL_QUADS</w:t>
       </w:r>
@@ -618,7 +557,6 @@
           <w:noProof/>
           <w:sz w:val="22"/>
           <w:szCs w:val="20"/>
-          <w:lang/>
         </w:rPr>
         <w:t>primitivu</w:t>
       </w:r>
@@ -627,7 +565,6 @@
           <w:noProof/>
           <w:sz w:val="22"/>
           <w:szCs w:val="20"/>
-          <w:lang/>
         </w:rPr>
         <w:t xml:space="preserve">, </w:t>
       </w:r>
@@ -645,15 +582,13 @@
           <w:noProof/>
           <w:sz w:val="22"/>
           <w:szCs w:val="20"/>
-          <w:lang/>
-        </w:rPr>
-      </w:pPr>
-      <w:r>
-        <w:rPr>
-          <w:noProof/>
-          <w:sz w:val="22"/>
-          <w:szCs w:val="20"/>
-          <w:lang/>
+        </w:rPr>
+      </w:pPr>
+      <w:r>
+        <w:rPr>
+          <w:noProof/>
+          <w:sz w:val="22"/>
+          <w:szCs w:val="20"/>
         </w:rPr>
         <w:t>zidove</w:t>
       </w:r>
@@ -662,7 +597,6 @@
           <w:noProof/>
           <w:sz w:val="22"/>
           <w:szCs w:val="20"/>
-          <w:lang/>
         </w:rPr>
         <w:t xml:space="preserve">koji </w:t>
       </w:r>
@@ -671,7 +605,6 @@
           <w:noProof/>
           <w:sz w:val="22"/>
           <w:szCs w:val="20"/>
-          <w:lang/>
         </w:rPr>
         <w:t>okružuju prostoriju u kojoj se igra odvija</w:t>
       </w:r>
@@ -689,15 +622,13 @@
           <w:noProof/>
           <w:sz w:val="22"/>
           <w:szCs w:val="20"/>
-          <w:lang/>
-        </w:rPr>
-      </w:pPr>
-      <w:r>
-        <w:rPr>
-          <w:noProof/>
-          <w:sz w:val="22"/>
-          <w:szCs w:val="20"/>
-          <w:lang/>
+        </w:rPr>
+      </w:pPr>
+      <w:r>
+        <w:rPr>
+          <w:noProof/>
+          <w:sz w:val="22"/>
+          <w:szCs w:val="20"/>
         </w:rPr>
         <w:t>Postolje na koje je tabla zakucana, korišćenjem instance</w:t>
       </w:r>
@@ -707,7 +638,6 @@
           <w:noProof/>
           <w:sz w:val="22"/>
           <w:szCs w:val="20"/>
-          <w:lang/>
         </w:rPr>
         <w:t xml:space="preserve">Cube </w:t>
       </w:r>
@@ -716,7 +646,6 @@
           <w:noProof/>
           <w:sz w:val="22"/>
           <w:szCs w:val="20"/>
-          <w:lang/>
         </w:rPr>
         <w:t>klase.</w:t>
       </w:r>
@@ -734,15 +663,13 @@
           <w:noProof/>
           <w:sz w:val="22"/>
           <w:szCs w:val="20"/>
-          <w:lang/>
-        </w:rPr>
-      </w:pPr>
-      <w:r>
-        <w:rPr>
-          <w:noProof/>
-          <w:sz w:val="22"/>
-          <w:szCs w:val="20"/>
-          <w:lang/>
+        </w:rPr>
+      </w:pPr>
+      <w:r>
+        <w:rPr>
+          <w:noProof/>
+          <w:sz w:val="22"/>
+          <w:szCs w:val="20"/>
         </w:rPr>
         <w:t xml:space="preserve">Ispisati </w:t>
       </w:r>
@@ -751,7 +678,6 @@
           <w:noProof/>
           <w:sz w:val="22"/>
           <w:szCs w:val="20"/>
-          <w:lang/>
         </w:rPr>
         <w:t>2D</w:t>
       </w:r>
@@ -760,7 +686,6 @@
           <w:noProof/>
           <w:sz w:val="22"/>
           <w:szCs w:val="20"/>
-          <w:lang/>
         </w:rPr>
         <w:t xml:space="preserve"> tekst </w:t>
       </w:r>
@@ -769,7 +694,6 @@
           <w:noProof/>
           <w:sz w:val="22"/>
           <w:szCs w:val="20"/>
-          <w:lang/>
         </w:rPr>
         <w:t>crvenom</w:t>
       </w:r>
@@ -778,7 +702,6 @@
           <w:noProof/>
           <w:sz w:val="22"/>
           <w:szCs w:val="20"/>
-          <w:lang/>
         </w:rPr>
         <w:t xml:space="preserve"> bojom u donjem desnom uglu prozora (redefinisati </w:t>
       </w:r>
@@ -787,7 +710,6 @@
           <w:noProof/>
           <w:sz w:val="22"/>
           <w:szCs w:val="20"/>
-          <w:lang/>
         </w:rPr>
         <w:t xml:space="preserve">viewport </w:t>
       </w:r>
@@ -796,7 +718,6 @@
           <w:noProof/>
           <w:sz w:val="22"/>
           <w:szCs w:val="20"/>
-          <w:lang/>
         </w:rPr>
         <w:t xml:space="preserve">korišćenjem </w:t>
       </w:r>
@@ -807,7 +728,6 @@
           <w:noProof/>
           <w:sz w:val="22"/>
           <w:szCs w:val="20"/>
-          <w:lang/>
         </w:rPr>
         <w:t xml:space="preserve">glViewport </w:t>
       </w:r>
@@ -816,7 +736,6 @@
           <w:noProof/>
           <w:sz w:val="22"/>
           <w:szCs w:val="20"/>
-          <w:lang/>
         </w:rPr>
         <w:t xml:space="preserve">metode). Font je </w:t>
       </w:r>
@@ -827,7 +746,6 @@
           <w:noProof/>
           <w:sz w:val="22"/>
           <w:szCs w:val="20"/>
-          <w:lang/>
         </w:rPr>
         <w:t>Arial</w:t>
       </w:r>
@@ -838,7 +756,6 @@
           <w:noProof/>
           <w:sz w:val="22"/>
           <w:szCs w:val="20"/>
-          <w:lang/>
         </w:rPr>
         <w:t xml:space="preserve">, 14pt, </w:t>
       </w:r>
@@ -849,7 +766,6 @@
           <w:noProof/>
           <w:sz w:val="22"/>
           <w:szCs w:val="20"/>
-          <w:lang/>
         </w:rPr>
         <w:t>bold</w:t>
       </w:r>
@@ -858,7 +774,6 @@
           <w:noProof/>
           <w:sz w:val="22"/>
           <w:szCs w:val="20"/>
-          <w:lang/>
         </w:rPr>
         <w:t xml:space="preserve">. Tekst treba biti oblika: </w:t>
       </w:r>
@@ -872,15 +787,13 @@
           <w:noProof/>
           <w:sz w:val="22"/>
           <w:szCs w:val="20"/>
-          <w:lang/>
-        </w:rPr>
-      </w:pPr>
-      <w:r>
-        <w:rPr>
-          <w:noProof/>
-          <w:sz w:val="22"/>
-          <w:szCs w:val="20"/>
-          <w:lang/>
+        </w:rPr>
+      </w:pPr>
+      <w:r>
+        <w:rPr>
+          <w:noProof/>
+          <w:sz w:val="22"/>
+          <w:szCs w:val="20"/>
         </w:rPr>
         <w:t xml:space="preserve">Predmet: Racunarska grafika </w:t>
       </w:r>
@@ -894,15 +807,13 @@
           <w:noProof/>
           <w:sz w:val="22"/>
           <w:szCs w:val="20"/>
-          <w:lang/>
-        </w:rPr>
-      </w:pPr>
-      <w:r>
-        <w:rPr>
-          <w:noProof/>
-          <w:sz w:val="22"/>
-          <w:szCs w:val="20"/>
-          <w:lang/>
+        </w:rPr>
+      </w:pPr>
+      <w:r>
+        <w:rPr>
+          <w:noProof/>
+          <w:sz w:val="22"/>
+          <w:szCs w:val="20"/>
         </w:rPr>
         <w:t>Sk.god: 201</w:t>
       </w:r>
@@ -911,7 +822,6 @@
           <w:noProof/>
           <w:sz w:val="22"/>
           <w:szCs w:val="20"/>
-          <w:lang/>
         </w:rPr>
         <w:t>8</w:t>
       </w:r>
@@ -920,7 +830,6 @@
           <w:noProof/>
           <w:sz w:val="22"/>
           <w:szCs w:val="20"/>
-          <w:lang/>
         </w:rPr>
         <w:t>/1</w:t>
       </w:r>
@@ -929,7 +838,6 @@
           <w:noProof/>
           <w:sz w:val="22"/>
           <w:szCs w:val="20"/>
-          <w:lang/>
         </w:rPr>
         <w:t>9</w:t>
       </w:r>
@@ -940,7 +848,6 @@
           <w:noProof/>
           <w:sz w:val="22"/>
           <w:szCs w:val="20"/>
-          <w:lang/>
         </w:rPr>
         <w:t>.</w:t>
       </w:r>
@@ -956,15 +863,13 @@
           <w:noProof/>
           <w:sz w:val="22"/>
           <w:szCs w:val="20"/>
-          <w:lang/>
-        </w:rPr>
-      </w:pPr>
-      <w:r>
-        <w:rPr>
-          <w:noProof/>
-          <w:sz w:val="22"/>
-          <w:szCs w:val="20"/>
-          <w:lang/>
+        </w:rPr>
+      </w:pPr>
+      <w:r>
+        <w:rPr>
+          <w:noProof/>
+          <w:sz w:val="22"/>
+          <w:szCs w:val="20"/>
         </w:rPr>
         <w:t xml:space="preserve">Ime: </w:t>
       </w:r>
@@ -973,7 +878,6 @@
           <w:noProof/>
           <w:sz w:val="22"/>
           <w:szCs w:val="20"/>
-          <w:lang/>
         </w:rPr>
         <w:t>&lt;</w:t>
       </w:r>
@@ -984,7 +888,6 @@
           <w:noProof/>
           <w:sz w:val="22"/>
           <w:szCs w:val="20"/>
-          <w:lang/>
         </w:rPr>
         <w:t>ime_studenta</w:t>
       </w:r>
@@ -995,7 +898,6 @@
           <w:noProof/>
           <w:sz w:val="22"/>
           <w:szCs w:val="20"/>
-          <w:lang/>
         </w:rPr>
         <w:t>&gt;</w:t>
       </w:r>
@@ -1011,15 +913,13 @@
           <w:noProof/>
           <w:sz w:val="22"/>
           <w:szCs w:val="20"/>
-          <w:lang/>
-        </w:rPr>
-      </w:pPr>
-      <w:r>
-        <w:rPr>
-          <w:noProof/>
-          <w:sz w:val="22"/>
-          <w:szCs w:val="20"/>
-          <w:lang/>
+        </w:rPr>
+      </w:pPr>
+      <w:r>
+        <w:rPr>
+          <w:noProof/>
+          <w:sz w:val="22"/>
+          <w:szCs w:val="20"/>
         </w:rPr>
         <w:t xml:space="preserve">Prezime: </w:t>
       </w:r>
@@ -1028,7 +928,6 @@
           <w:noProof/>
           <w:sz w:val="22"/>
           <w:szCs w:val="20"/>
-          <w:lang/>
         </w:rPr>
         <w:t>&lt;</w:t>
       </w:r>
@@ -1039,7 +938,6 @@
           <w:noProof/>
           <w:sz w:val="22"/>
           <w:szCs w:val="20"/>
-          <w:lang/>
         </w:rPr>
         <w:t>prezime_studenta</w:t>
       </w:r>
@@ -1050,7 +948,6 @@
           <w:noProof/>
           <w:sz w:val="22"/>
           <w:szCs w:val="20"/>
-          <w:lang/>
         </w:rPr>
         <w:t>&gt;</w:t>
       </w:r>
@@ -1066,15 +963,13 @@
           <w:noProof/>
           <w:sz w:val="22"/>
           <w:szCs w:val="20"/>
-          <w:lang/>
-        </w:rPr>
-      </w:pPr>
-      <w:r>
-        <w:rPr>
-          <w:noProof/>
-          <w:sz w:val="22"/>
-          <w:szCs w:val="20"/>
-          <w:lang/>
+        </w:rPr>
+      </w:pPr>
+      <w:r>
+        <w:rPr>
+          <w:noProof/>
+          <w:sz w:val="22"/>
+          <w:szCs w:val="20"/>
         </w:rPr>
         <w:t xml:space="preserve">Sifra zad: </w:t>
       </w:r>
@@ -1083,7 +978,6 @@
           <w:noProof/>
           <w:sz w:val="22"/>
           <w:szCs w:val="20"/>
-          <w:lang/>
         </w:rPr>
         <w:t>&lt;</w:t>
       </w:r>
@@ -1094,7 +988,6 @@
           <w:noProof/>
           <w:sz w:val="22"/>
           <w:szCs w:val="20"/>
-          <w:lang/>
         </w:rPr>
         <w:t>sifra_zadatka</w:t>
       </w:r>
@@ -1105,7 +998,6 @@
           <w:noProof/>
           <w:sz w:val="22"/>
           <w:szCs w:val="20"/>
-          <w:lang/>
         </w:rPr>
         <w:t>&gt;</w:t>
       </w:r>
@@ -1121,7 +1013,6 @@
           <w:noProof/>
           <w:sz w:val="22"/>
           <w:szCs w:val="20"/>
-          <w:lang/>
         </w:rPr>
       </w:pPr>
     </w:p>
@@ -1675,7 +1566,6 @@
           <w:noProof/>
           <w:sz w:val="20"/>
           <w:szCs w:val="20"/>
-          <w:lang/>
         </w:rPr>
       </w:pPr>
     </w:p>
@@ -1689,7 +1579,6 @@
           <w:noProof/>
           <w:sz w:val="20"/>
           <w:szCs w:val="20"/>
-          <w:lang/>
         </w:rPr>
       </w:pPr>
     </w:p>
@@ -1772,7 +1661,6 @@
           <w:noProof/>
           <w:sz w:val="22"/>
           <w:szCs w:val="20"/>
-          <w:lang/>
         </w:rPr>
       </w:pPr>
       <w:r>
@@ -1793,7 +1681,6 @@
           <w:noProof/>
           <w:sz w:val="22"/>
           <w:szCs w:val="20"/>
-          <w:lang/>
         </w:rPr>
         <w:t xml:space="preserve"> (druga faza):</w:t>
       </w:r>
@@ -1807,7 +1694,6 @@
           <w:noProof/>
           <w:sz w:val="22"/>
           <w:szCs w:val="20"/>
-          <w:lang/>
         </w:rPr>
       </w:pPr>
     </w:p>
@@ -1825,16 +1711,14 @@
           <w:sz w:val="22"/>
           <w:szCs w:val="20"/>
           <w:highlight w:val="yellow"/>
-          <w:lang/>
-        </w:rPr>
-      </w:pPr>
-      <w:r>
-        <w:rPr>
-          <w:noProof/>
-          <w:sz w:val="22"/>
-          <w:szCs w:val="20"/>
-          <w:highlight w:val="yellow"/>
-          <w:lang/>
+        </w:rPr>
+      </w:pPr>
+      <w:r>
+        <w:rPr>
+          <w:noProof/>
+          <w:sz w:val="22"/>
+          <w:szCs w:val="20"/>
+          <w:highlight w:val="yellow"/>
         </w:rPr>
         <w:t xml:space="preserve">Uključiti </w:t>
       </w:r>
@@ -1846,7 +1730,6 @@
           <w:sz w:val="22"/>
           <w:szCs w:val="20"/>
           <w:highlight w:val="yellow"/>
-          <w:lang/>
         </w:rPr>
         <w:t xml:space="preserve">color tracking </w:t>
       </w:r>
@@ -1856,7 +1739,6 @@
           <w:sz w:val="22"/>
           <w:szCs w:val="20"/>
           <w:highlight w:val="yellow"/>
-          <w:lang/>
         </w:rPr>
         <w:t xml:space="preserve">mehanizam i podesiti da se pozivom metode </w:t>
       </w:r>
@@ -1868,7 +1750,6 @@
           <w:sz w:val="22"/>
           <w:szCs w:val="20"/>
           <w:highlight w:val="yellow"/>
-          <w:lang/>
         </w:rPr>
         <w:t xml:space="preserve">glColor </w:t>
       </w:r>
@@ -1878,7 +1759,6 @@
           <w:sz w:val="22"/>
           <w:szCs w:val="20"/>
           <w:highlight w:val="yellow"/>
-          <w:lang/>
         </w:rPr>
         <w:t>definiše ambijentalna i</w:t>
       </w:r>
@@ -1888,7 +1768,6 @@
           <w:sz w:val="22"/>
           <w:szCs w:val="20"/>
           <w:highlight w:val="yellow"/>
-          <w:lang/>
         </w:rPr>
         <w:t xml:space="preserve"> difuzna komponenta materijala.</w:t>
       </w:r>
@@ -1906,16 +1785,14 @@
           <w:noProof/>
           <w:sz w:val="22"/>
           <w:szCs w:val="20"/>
-          <w:lang/>
-        </w:rPr>
-      </w:pPr>
-      <w:r>
-        <w:rPr>
-          <w:noProof/>
-          <w:sz w:val="22"/>
-          <w:szCs w:val="20"/>
-          <w:highlight w:val="yellow"/>
-          <w:lang/>
+        </w:rPr>
+      </w:pPr>
+      <w:r>
+        <w:rPr>
+          <w:noProof/>
+          <w:sz w:val="22"/>
+          <w:szCs w:val="20"/>
+          <w:highlight w:val="yellow"/>
         </w:rPr>
         <w:t>Definisati tačkasti svetlosni izvor</w:t>
       </w:r>
@@ -1925,17 +1802,24 @@
           <w:sz w:val="22"/>
           <w:szCs w:val="20"/>
           <w:highlight w:val="yellow"/>
-          <w:lang/>
-        </w:rPr>
-        <w:t>svetlo-žute</w:t>
-      </w:r>
-      <w:r>
-        <w:rPr>
-          <w:noProof/>
-          <w:sz w:val="22"/>
-          <w:szCs w:val="20"/>
-          <w:highlight w:val="yellow"/>
-          <w:lang/>
+        </w:rPr>
+        <w:t>svetlo</w:t>
+      </w:r>
+      <w:r>
+        <w:rPr>
+          <w:noProof/>
+          <w:sz w:val="22"/>
+          <w:szCs w:val="20"/>
+          <w:highlight w:val="yellow"/>
+        </w:rPr>
+        <w:t>-žute</w:t>
+      </w:r>
+      <w:r>
+        <w:rPr>
+          <w:noProof/>
+          <w:sz w:val="22"/>
+          <w:szCs w:val="20"/>
+          <w:highlight w:val="yellow"/>
         </w:rPr>
         <w:t xml:space="preserve"> boje </w:t>
       </w:r>
@@ -1945,7 +1829,6 @@
           <w:sz w:val="22"/>
           <w:szCs w:val="20"/>
           <w:highlight w:val="yellow"/>
-          <w:lang/>
         </w:rPr>
         <w:t>i pozicionirati ga gore</w:t>
       </w:r>
@@ -1955,7 +1838,6 @@
           <w:sz w:val="22"/>
           <w:szCs w:val="20"/>
           <w:highlight w:val="yellow"/>
-          <w:lang/>
         </w:rPr>
         <w:t xml:space="preserve"> u odnosu na centar scene</w:t>
       </w:r>
@@ -1965,7 +1847,6 @@
           <w:sz w:val="22"/>
           <w:szCs w:val="20"/>
           <w:highlight w:val="yellow"/>
-          <w:lang/>
         </w:rPr>
         <w:t>(</w:t>
       </w:r>
@@ -1975,7 +1856,6 @@
           <w:sz w:val="22"/>
           <w:szCs w:val="20"/>
           <w:highlight w:val="yellow"/>
-          <w:lang/>
         </w:rPr>
         <w:t xml:space="preserve">na </w:t>
       </w:r>
@@ -1985,7 +1865,6 @@
           <w:sz w:val="22"/>
           <w:szCs w:val="20"/>
           <w:highlight w:val="yellow"/>
-          <w:lang/>
         </w:rPr>
         <w:t xml:space="preserve">pozitivnom delu </w:t>
       </w:r>
@@ -1995,7 +1874,6 @@
           <w:sz w:val="22"/>
           <w:szCs w:val="20"/>
           <w:highlight w:val="yellow"/>
-          <w:lang/>
         </w:rPr>
         <w:t>vertikalneose</w:t>
       </w:r>
@@ -2005,7 +1883,6 @@
           <w:sz w:val="22"/>
           <w:szCs w:val="20"/>
           <w:highlight w:val="yellow"/>
-          <w:lang/>
         </w:rPr>
         <w:t>)</w:t>
       </w:r>
@@ -2015,25 +1892,24 @@
           <w:sz w:val="22"/>
           <w:szCs w:val="20"/>
           <w:highlight w:val="yellow"/>
-          <w:lang/>
-        </w:rPr>
-        <w:t>. Svetlosni izvor treba da bude stacionaran (tj. transformacije nad modelom ne utiču na njega).</w:t>
-      </w:r>
-      <w:r>
-        <w:rPr>
-          <w:noProof/>
-          <w:sz w:val="22"/>
-          <w:szCs w:val="20"/>
-          <w:lang/>
-        </w:rPr>
-        <w:t xml:space="preserve"> Definisati normale za </w:t>
-      </w:r>
-      <w:r>
-        <w:rPr>
-          <w:noProof/>
-          <w:sz w:val="22"/>
-          <w:szCs w:val="20"/>
-          <w:lang/>
+        </w:rPr>
+        <w:t>. Svetlosni izvor treba da bude stacionaran (tj. transformacije nad modelom ne utiču na njega</w:t>
+      </w:r>
+      <w:r>
+        <w:rPr>
+          <w:noProof/>
+          <w:sz w:val="22"/>
+          <w:szCs w:val="20"/>
+          <w:highlight w:val="yellow"/>
+        </w:rPr>
+        <w:t xml:space="preserve">). Definisati normale za </w:t>
+      </w:r>
+      <w:r>
+        <w:rPr>
+          <w:noProof/>
+          <w:sz w:val="22"/>
+          <w:szCs w:val="20"/>
+          <w:highlight w:val="yellow"/>
         </w:rPr>
         <w:t>podlogu</w:t>
       </w:r>
@@ -2042,7 +1918,7 @@
           <w:noProof/>
           <w:sz w:val="22"/>
           <w:szCs w:val="20"/>
-          <w:lang/>
+          <w:highlight w:val="yellow"/>
         </w:rPr>
         <w:t>, postolje</w:t>
       </w:r>
@@ -2051,7 +1927,7 @@
           <w:noProof/>
           <w:sz w:val="22"/>
           <w:szCs w:val="20"/>
-          <w:lang/>
+          <w:highlight w:val="yellow"/>
         </w:rPr>
         <w:t xml:space="preserve"> i zid</w:t>
       </w:r>
@@ -2060,7 +1936,7 @@
           <w:noProof/>
           <w:sz w:val="22"/>
           <w:szCs w:val="20"/>
-          <w:lang/>
+          <w:highlight w:val="yellow"/>
         </w:rPr>
         <w:t>ove</w:t>
       </w:r>
@@ -2069,7 +1945,7 @@
           <w:noProof/>
           <w:sz w:val="22"/>
           <w:szCs w:val="20"/>
-          <w:lang/>
+          <w:highlight w:val="yellow"/>
         </w:rPr>
         <w:t>.</w:t>
       </w:r>
@@ -2078,7 +1954,6 @@
           <w:noProof/>
           <w:sz w:val="22"/>
           <w:szCs w:val="20"/>
-          <w:lang/>
         </w:rPr>
         <w:t xml:space="preserve"> </w:t>
       </w:r>
@@ -2088,7 +1963,6 @@
           <w:sz w:val="22"/>
           <w:szCs w:val="20"/>
           <w:highlight w:val="yellow"/>
-          <w:lang/>
         </w:rPr>
         <w:t>Uključiti normalizaciju</w:t>
       </w:r>
@@ -2097,7 +1971,6 @@
           <w:noProof/>
           <w:sz w:val="22"/>
           <w:szCs w:val="20"/>
-          <w:lang/>
         </w:rPr>
         <w:t>.</w:t>
       </w:r>
@@ -2115,15 +1988,15 @@
           <w:noProof/>
           <w:sz w:val="22"/>
           <w:szCs w:val="20"/>
-          <w:lang/>
-        </w:rPr>
-      </w:pPr>
-      <w:r>
-        <w:rPr>
-          <w:noProof/>
-          <w:sz w:val="22"/>
-          <w:szCs w:val="20"/>
-          <w:lang/>
+          <w:highlight w:val="yellow"/>
+        </w:rPr>
+      </w:pPr>
+      <w:r>
+        <w:rPr>
+          <w:noProof/>
+          <w:sz w:val="22"/>
+          <w:szCs w:val="20"/>
+          <w:highlight w:val="yellow"/>
         </w:rPr>
         <w:t xml:space="preserve">Za teksture podesiti </w:t>
       </w:r>
@@ -2134,7 +2007,7 @@
           <w:noProof/>
           <w:sz w:val="22"/>
           <w:szCs w:val="20"/>
-          <w:lang/>
+          <w:highlight w:val="yellow"/>
         </w:rPr>
         <w:t xml:space="preserve">wrapping </w:t>
       </w:r>
@@ -2143,7 +2016,7 @@
           <w:noProof/>
           <w:sz w:val="22"/>
           <w:szCs w:val="20"/>
-          <w:lang/>
+          <w:highlight w:val="yellow"/>
         </w:rPr>
         <w:t xml:space="preserve">da bude </w:t>
       </w:r>
@@ -2154,7 +2027,7 @@
           <w:noProof/>
           <w:sz w:val="22"/>
           <w:szCs w:val="20"/>
-          <w:lang/>
+          <w:highlight w:val="yellow"/>
         </w:rPr>
         <w:t xml:space="preserve">GL_REPEAT </w:t>
       </w:r>
@@ -2163,7 +2036,7 @@
           <w:noProof/>
           <w:sz w:val="22"/>
           <w:szCs w:val="20"/>
-          <w:lang/>
+          <w:highlight w:val="yellow"/>
         </w:rPr>
         <w:t>po obema osama. Podesi</w:t>
       </w:r>
@@ -2172,7 +2045,7 @@
           <w:noProof/>
           <w:sz w:val="22"/>
           <w:szCs w:val="20"/>
-          <w:lang/>
+          <w:highlight w:val="yellow"/>
         </w:rPr>
         <w:t>ti filtere za teksture da budu</w:t>
       </w:r>
@@ -2181,7 +2054,7 @@
           <w:noProof/>
           <w:sz w:val="22"/>
           <w:szCs w:val="20"/>
-          <w:lang/>
+          <w:highlight w:val="yellow"/>
         </w:rPr>
         <w:t xml:space="preserve"> linearno</w:t>
       </w:r>
@@ -2190,7 +2063,7 @@
           <w:noProof/>
           <w:sz w:val="22"/>
           <w:szCs w:val="20"/>
-          <w:lang/>
+          <w:highlight w:val="yellow"/>
         </w:rPr>
         <w:t xml:space="preserve"> mipmap</w:t>
       </w:r>
@@ -2199,7 +2072,7 @@
           <w:noProof/>
           <w:sz w:val="22"/>
           <w:szCs w:val="20"/>
-          <w:lang/>
+          <w:highlight w:val="yellow"/>
         </w:rPr>
         <w:t xml:space="preserve"> linearno</w:t>
       </w:r>
@@ -2208,7 +2081,7 @@
           <w:noProof/>
           <w:sz w:val="22"/>
           <w:szCs w:val="20"/>
-          <w:lang/>
+          <w:highlight w:val="yellow"/>
         </w:rPr>
         <w:t xml:space="preserve">filtriranje. Način stapanja teksture sa materijalom postaviti da bude </w:t>
       </w:r>
@@ -2219,7 +2092,7 @@
           <w:noProof/>
           <w:sz w:val="22"/>
           <w:szCs w:val="20"/>
-          <w:lang/>
+          <w:highlight w:val="yellow"/>
         </w:rPr>
         <w:t>GL_</w:t>
       </w:r>
@@ -2230,7 +2103,7 @@
           <w:noProof/>
           <w:sz w:val="22"/>
           <w:szCs w:val="20"/>
-          <w:lang/>
+          <w:highlight w:val="yellow"/>
         </w:rPr>
         <w:t>DECAL</w:t>
       </w:r>
@@ -2239,7 +2112,7 @@
           <w:noProof/>
           <w:sz w:val="22"/>
           <w:szCs w:val="20"/>
-          <w:lang/>
+          <w:highlight w:val="yellow"/>
         </w:rPr>
         <w:t xml:space="preserve">. </w:t>
       </w:r>
@@ -2257,16 +2130,15 @@
           <w:noProof/>
           <w:sz w:val="22"/>
           <w:szCs w:val="20"/>
-          <w:lang/>
-        </w:rPr>
-      </w:pPr>
-      <w:r>
-        <w:rPr>
-          <w:iCs/>
-          <w:noProof/>
-          <w:sz w:val="22"/>
-          <w:szCs w:val="20"/>
-          <w:lang/>
+        </w:rPr>
+      </w:pPr>
+      <w:r>
+        <w:rPr>
+          <w:iCs/>
+          <w:noProof/>
+          <w:sz w:val="22"/>
+          <w:szCs w:val="20"/>
+          <w:highlight w:val="yellow"/>
         </w:rPr>
         <w:t>Z</w:t>
       </w:r>
@@ -2276,7 +2148,7 @@
           <w:noProof/>
           <w:sz w:val="22"/>
           <w:szCs w:val="20"/>
-          <w:lang/>
+          <w:highlight w:val="yellow"/>
         </w:rPr>
         <w:t>idovima</w:t>
       </w:r>
@@ -2286,7 +2158,7 @@
           <w:noProof/>
           <w:sz w:val="22"/>
           <w:szCs w:val="20"/>
-          <w:lang/>
+          <w:highlight w:val="yellow"/>
         </w:rPr>
         <w:t xml:space="preserve"> pridružiti</w:t>
       </w:r>
@@ -2296,7 +2168,7 @@
           <w:noProof/>
           <w:sz w:val="22"/>
           <w:szCs w:val="20"/>
-          <w:lang/>
+          <w:highlight w:val="yellow"/>
         </w:rPr>
         <w:t xml:space="preserve"> teksturu </w:t>
       </w:r>
@@ -2306,7 +2178,7 @@
           <w:noProof/>
           <w:sz w:val="22"/>
           <w:szCs w:val="20"/>
-          <w:lang/>
+          <w:highlight w:val="yellow"/>
         </w:rPr>
         <w:t>zida od cigle</w:t>
       </w:r>
@@ -2316,7 +2188,7 @@
           <w:noProof/>
           <w:sz w:val="22"/>
           <w:szCs w:val="20"/>
-          <w:lang/>
+          <w:highlight w:val="yellow"/>
         </w:rPr>
         <w:t>.</w:t>
       </w:r>
@@ -2326,7 +2198,7 @@
           <w:noProof/>
           <w:sz w:val="22"/>
           <w:szCs w:val="20"/>
-          <w:lang/>
+          <w:highlight w:val="yellow"/>
         </w:rPr>
         <w:t>Postolju</w:t>
       </w:r>
@@ -2336,7 +2208,7 @@
           <w:noProof/>
           <w:sz w:val="22"/>
           <w:szCs w:val="20"/>
-          <w:lang/>
+          <w:highlight w:val="yellow"/>
         </w:rPr>
         <w:t xml:space="preserve"> pridružiti teksturu </w:t>
       </w:r>
@@ -2346,7 +2218,7 @@
           <w:noProof/>
           <w:sz w:val="22"/>
           <w:szCs w:val="20"/>
-          <w:lang/>
+          <w:highlight w:val="yellow"/>
         </w:rPr>
         <w:t>od izbora</w:t>
       </w:r>
@@ -2356,7 +2228,7 @@
           <w:noProof/>
           <w:sz w:val="22"/>
           <w:szCs w:val="20"/>
-          <w:lang/>
+          <w:highlight w:val="yellow"/>
         </w:rPr>
         <w:t>.</w:t>
       </w:r>
@@ -2366,7 +2238,7 @@
           <w:noProof/>
           <w:sz w:val="22"/>
           <w:szCs w:val="20"/>
-          <w:lang/>
+          <w:highlight w:val="yellow"/>
         </w:rPr>
         <w:t>Definisati koordinate tekstura</w:t>
       </w:r>
@@ -2376,7 +2248,7 @@
           <w:noProof/>
           <w:sz w:val="22"/>
           <w:szCs w:val="20"/>
-          <w:lang/>
+          <w:highlight w:val="yellow"/>
         </w:rPr>
         <w:t>.</w:t>
       </w:r>
@@ -2394,16 +2266,14 @@
           <w:noProof/>
           <w:sz w:val="22"/>
           <w:szCs w:val="20"/>
-          <w:lang/>
-        </w:rPr>
-      </w:pPr>
-      <w:r>
-        <w:rPr>
-          <w:iCs/>
-          <w:noProof/>
-          <w:sz w:val="22"/>
-          <w:szCs w:val="20"/>
-          <w:lang/>
+        </w:rPr>
+      </w:pPr>
+      <w:r>
+        <w:rPr>
+          <w:iCs/>
+          <w:noProof/>
+          <w:sz w:val="22"/>
+          <w:szCs w:val="20"/>
         </w:rPr>
         <w:t xml:space="preserve">Podlozi pridružiti teksturu </w:t>
       </w:r>
@@ -2413,7 +2283,6 @@
           <w:noProof/>
           <w:sz w:val="22"/>
           <w:szCs w:val="20"/>
-          <w:lang/>
         </w:rPr>
         <w:t>parketa</w:t>
       </w:r>
@@ -2423,7 +2292,6 @@
           <w:noProof/>
           <w:sz w:val="22"/>
           <w:szCs w:val="20"/>
-          <w:lang/>
         </w:rPr>
         <w:t xml:space="preserve"> (slika koja se koristi je jedan segment</w:t>
       </w:r>
@@ -2433,7 +2301,6 @@
           <w:noProof/>
           <w:sz w:val="22"/>
           <w:szCs w:val="20"/>
-          <w:lang/>
         </w:rPr>
         <w:t>parketa</w:t>
       </w:r>
@@ -2443,7 +2310,6 @@
           <w:noProof/>
           <w:sz w:val="22"/>
           <w:szCs w:val="20"/>
-          <w:lang/>
         </w:rPr>
         <w:t xml:space="preserve">) Pritom obavezno skalirati teksturu (shodno potrebi). </w:t>
       </w:r>
@@ -2452,7 +2318,6 @@
           <w:noProof/>
           <w:sz w:val="22"/>
           <w:szCs w:val="20"/>
-          <w:lang/>
         </w:rPr>
         <w:t xml:space="preserve">Skalirati teksturu korišćenjem </w:t>
       </w:r>
@@ -2463,7 +2328,6 @@
           <w:noProof/>
           <w:sz w:val="22"/>
           <w:szCs w:val="20"/>
-          <w:lang/>
         </w:rPr>
         <w:t xml:space="preserve">Texture </w:t>
       </w:r>
@@ -2472,7 +2336,6 @@
           <w:noProof/>
           <w:sz w:val="22"/>
           <w:szCs w:val="20"/>
-          <w:lang/>
         </w:rPr>
         <w:t xml:space="preserve">matrice. </w:t>
       </w:r>
@@ -2482,7 +2345,6 @@
           <w:noProof/>
           <w:sz w:val="22"/>
           <w:szCs w:val="20"/>
-          <w:lang/>
         </w:rPr>
         <w:t>Definisati koordinate teksture</w:t>
       </w:r>
@@ -2492,7 +2354,6 @@
           <w:noProof/>
           <w:sz w:val="22"/>
           <w:szCs w:val="20"/>
-          <w:lang/>
         </w:rPr>
         <w:t>.</w:t>
       </w:r>
@@ -2510,15 +2371,15 @@
           <w:noProof/>
           <w:sz w:val="22"/>
           <w:szCs w:val="20"/>
-          <w:lang/>
-        </w:rPr>
-      </w:pPr>
-      <w:r>
-        <w:rPr>
-          <w:noProof/>
-          <w:sz w:val="22"/>
-          <w:szCs w:val="20"/>
-          <w:lang/>
+          <w:highlight w:val="yellow"/>
+        </w:rPr>
+      </w:pPr>
+      <w:r>
+        <w:rPr>
+          <w:noProof/>
+          <w:sz w:val="22"/>
+          <w:szCs w:val="20"/>
+          <w:highlight w:val="yellow"/>
         </w:rPr>
         <w:t>Pozicionirati kameru,</w:t>
       </w:r>
@@ -2527,7 +2388,7 @@
           <w:noProof/>
           <w:sz w:val="22"/>
           <w:szCs w:val="20"/>
-          <w:lang/>
+          <w:highlight w:val="yellow"/>
         </w:rPr>
         <w:t>tako da gleda na scenu</w:t>
       </w:r>
@@ -2536,7 +2397,7 @@
           <w:noProof/>
           <w:sz w:val="22"/>
           <w:szCs w:val="20"/>
-          <w:lang/>
+          <w:highlight w:val="yellow"/>
         </w:rPr>
         <w:t xml:space="preserve"> sa mesta sa kojeg se bacaju str</w:t>
       </w:r>
@@ -2545,7 +2406,7 @@
           <w:noProof/>
           <w:sz w:val="22"/>
           <w:szCs w:val="20"/>
-          <w:lang/>
+          <w:highlight w:val="yellow"/>
         </w:rPr>
         <w:t>e</w:t>
       </w:r>
@@ -2554,7 +2415,7 @@
           <w:noProof/>
           <w:sz w:val="22"/>
           <w:szCs w:val="20"/>
-          <w:lang/>
+          <w:highlight w:val="yellow"/>
         </w:rPr>
         <w:t>lice</w:t>
       </w:r>
@@ -2563,7 +2424,7 @@
           <w:noProof/>
           <w:sz w:val="22"/>
           <w:szCs w:val="20"/>
-          <w:lang/>
+          <w:highlight w:val="yellow"/>
         </w:rPr>
         <w:t xml:space="preserve">. </w:t>
       </w:r>
@@ -2572,7 +2433,7 @@
           <w:noProof/>
           <w:sz w:val="22"/>
           <w:szCs w:val="20"/>
-          <w:lang/>
+          <w:highlight w:val="yellow"/>
         </w:rPr>
         <w:t xml:space="preserve">Koristiti </w:t>
       </w:r>
@@ -2583,7 +2444,7 @@
           <w:noProof/>
           <w:sz w:val="22"/>
           <w:szCs w:val="20"/>
-          <w:lang/>
+          <w:highlight w:val="yellow"/>
         </w:rPr>
         <w:t xml:space="preserve">gluLookAt() </w:t>
       </w:r>
@@ -2592,7 +2453,7 @@
           <w:noProof/>
           <w:sz w:val="22"/>
           <w:szCs w:val="20"/>
-          <w:lang/>
+          <w:highlight w:val="yellow"/>
         </w:rPr>
         <w:t>metodu.</w:t>
       </w:r>
@@ -2610,15 +2471,13 @@
           <w:noProof/>
           <w:sz w:val="22"/>
           <w:szCs w:val="20"/>
-          <w:lang/>
-        </w:rPr>
-      </w:pPr>
-      <w:r>
-        <w:rPr>
-          <w:noProof/>
-          <w:sz w:val="22"/>
-          <w:szCs w:val="20"/>
-          <w:lang/>
+        </w:rPr>
+      </w:pPr>
+      <w:r>
+        <w:rPr>
+          <w:noProof/>
+          <w:sz w:val="22"/>
+          <w:szCs w:val="20"/>
         </w:rPr>
         <w:t xml:space="preserve">Pomoću </w:t>
       </w:r>
@@ -2627,7 +2486,6 @@
           <w:noProof/>
           <w:sz w:val="22"/>
           <w:szCs w:val="20"/>
-          <w:lang/>
         </w:rPr>
         <w:t>ugrađenih W</w:t>
       </w:r>
@@ -2636,7 +2494,6 @@
           <w:noProof/>
           <w:sz w:val="22"/>
           <w:szCs w:val="20"/>
-          <w:lang/>
         </w:rPr>
         <w:t>PF</w:t>
       </w:r>
@@ -2645,7 +2502,6 @@
           <w:noProof/>
           <w:sz w:val="22"/>
           <w:szCs w:val="20"/>
-          <w:lang/>
         </w:rPr>
         <w:t xml:space="preserve"> kontrola, </w:t>
       </w:r>
@@ -2654,7 +2510,6 @@
           <w:noProof/>
           <w:sz w:val="22"/>
           <w:szCs w:val="20"/>
-          <w:lang/>
         </w:rPr>
         <w:t>omogućiti sledeće:</w:t>
       </w:r>
@@ -2672,15 +2527,13 @@
           <w:noProof/>
           <w:sz w:val="22"/>
           <w:szCs w:val="20"/>
-          <w:lang/>
-        </w:rPr>
-      </w:pPr>
-      <w:r>
-        <w:rPr>
-          <w:noProof/>
-          <w:sz w:val="22"/>
-          <w:szCs w:val="20"/>
-          <w:lang/>
+        </w:rPr>
+      </w:pPr>
+      <w:r>
+        <w:rPr>
+          <w:noProof/>
+          <w:sz w:val="22"/>
+          <w:szCs w:val="20"/>
         </w:rPr>
         <w:t>t</w:t>
       </w:r>
@@ -2689,7 +2542,6 @@
           <w:noProof/>
           <w:sz w:val="22"/>
           <w:szCs w:val="20"/>
-          <w:lang/>
         </w:rPr>
         <w:t>ransliranje</w:t>
       </w:r>
@@ -2698,7 +2550,6 @@
           <w:noProof/>
           <w:sz w:val="22"/>
           <w:szCs w:val="20"/>
-          <w:lang/>
         </w:rPr>
         <w:t xml:space="preserve">table </w:t>
       </w:r>
@@ -2707,7 +2558,6 @@
           <w:noProof/>
           <w:sz w:val="22"/>
           <w:szCs w:val="20"/>
-          <w:lang/>
         </w:rPr>
         <w:t xml:space="preserve">po </w:t>
       </w:r>
@@ -2716,7 +2566,6 @@
           <w:noProof/>
           <w:sz w:val="22"/>
           <w:szCs w:val="20"/>
-          <w:lang/>
         </w:rPr>
         <w:t>vertikalnoj</w:t>
       </w:r>
@@ -2725,7 +2574,6 @@
           <w:noProof/>
           <w:sz w:val="22"/>
           <w:szCs w:val="20"/>
-          <w:lang/>
         </w:rPr>
         <w:t xml:space="preserve"> osi za zadatu vrednost</w:t>
       </w:r>
@@ -2734,7 +2582,6 @@
           <w:noProof/>
           <w:sz w:val="22"/>
           <w:szCs w:val="20"/>
-          <w:lang/>
         </w:rPr>
         <w:t>,</w:t>
       </w:r>
@@ -2752,15 +2599,13 @@
           <w:noProof/>
           <w:sz w:val="22"/>
           <w:szCs w:val="20"/>
-          <w:lang/>
-        </w:rPr>
-      </w:pPr>
-      <w:r>
-        <w:rPr>
-          <w:noProof/>
-          <w:sz w:val="22"/>
-          <w:szCs w:val="20"/>
-          <w:lang/>
+        </w:rPr>
+      </w:pPr>
+      <w:r>
+        <w:rPr>
+          <w:noProof/>
+          <w:sz w:val="22"/>
+          <w:szCs w:val="20"/>
         </w:rPr>
         <w:t>izbor boje</w:t>
       </w:r>
@@ -2769,7 +2614,6 @@
           <w:noProof/>
           <w:sz w:val="22"/>
           <w:szCs w:val="20"/>
-          <w:lang/>
         </w:rPr>
         <w:t xml:space="preserve"> ambijentalne komponente</w:t>
       </w:r>
@@ -2778,7 +2622,6 @@
           <w:noProof/>
           <w:sz w:val="22"/>
           <w:szCs w:val="20"/>
-          <w:lang/>
         </w:rPr>
         <w:t>reflektorskog svetlosnog izvora</w:t>
       </w:r>
@@ -2787,7 +2630,6 @@
           <w:noProof/>
           <w:sz w:val="22"/>
           <w:szCs w:val="20"/>
-          <w:lang/>
         </w:rPr>
         <w:t>,</w:t>
       </w:r>
@@ -2796,7 +2638,6 @@
           <w:noProof/>
           <w:sz w:val="22"/>
           <w:szCs w:val="20"/>
-          <w:lang/>
         </w:rPr>
         <w:t xml:space="preserve"> i</w:t>
       </w:r>
@@ -2814,15 +2655,13 @@
           <w:noProof/>
           <w:sz w:val="22"/>
           <w:szCs w:val="20"/>
-          <w:lang/>
-        </w:rPr>
-      </w:pPr>
-      <w:r>
-        <w:rPr>
-          <w:noProof/>
-          <w:sz w:val="22"/>
-          <w:szCs w:val="20"/>
-          <w:lang/>
+        </w:rPr>
+      </w:pPr>
+      <w:r>
+        <w:rPr>
+          <w:noProof/>
+          <w:sz w:val="22"/>
+          <w:szCs w:val="20"/>
         </w:rPr>
         <w:t>izbor faktora</w:t>
       </w:r>
@@ -2831,7 +2670,6 @@
           <w:noProof/>
           <w:sz w:val="22"/>
           <w:szCs w:val="20"/>
-          <w:lang/>
         </w:rPr>
         <w:t xml:space="preserve"> (uniformnog)</w:t>
       </w:r>
@@ -2840,7 +2678,6 @@
           <w:noProof/>
           <w:sz w:val="22"/>
           <w:szCs w:val="20"/>
-          <w:lang/>
         </w:rPr>
         <w:t>skaliranja</w:t>
       </w:r>
@@ -2849,7 +2686,6 @@
           <w:noProof/>
           <w:sz w:val="22"/>
           <w:szCs w:val="20"/>
-          <w:lang/>
         </w:rPr>
         <w:t>strelica</w:t>
       </w:r>
@@ -2858,7 +2694,6 @@
           <w:noProof/>
           <w:sz w:val="22"/>
           <w:szCs w:val="20"/>
-          <w:lang/>
         </w:rPr>
         <w:t>.</w:t>
       </w:r>
@@ -2875,15 +2710,13 @@
         <w:rPr>
           <w:noProof/>
           <w:sz w:val="28"/>
-          <w:lang/>
-        </w:rPr>
-      </w:pPr>
-      <w:r>
-        <w:rPr>
-          <w:noProof/>
-          <w:sz w:val="22"/>
-          <w:szCs w:val="20"/>
-          <w:lang/>
+        </w:rPr>
+      </w:pPr>
+      <w:r>
+        <w:rPr>
+          <w:noProof/>
+          <w:sz w:val="22"/>
+          <w:szCs w:val="20"/>
         </w:rPr>
         <w:t xml:space="preserve">Omogućiti interakciju korisnika preko tastature: sa </w:t>
       </w:r>
@@ -2893,7 +2726,6 @@
           <w:noProof/>
           <w:sz w:val="22"/>
           <w:szCs w:val="20"/>
-          <w:lang/>
         </w:rPr>
         <w:t>F5</w:t>
       </w:r>
@@ -2902,7 +2734,6 @@
           <w:noProof/>
           <w:sz w:val="22"/>
           <w:szCs w:val="20"/>
-          <w:lang/>
         </w:rPr>
         <w:t xml:space="preserve">se izlazi iz aplikacije, sa tasterima </w:t>
       </w:r>
@@ -2917,7 +2748,6 @@
           <w:noProof/>
           <w:sz w:val="22"/>
           <w:szCs w:val="20"/>
-          <w:lang/>
         </w:rPr>
       </w:pPr>
       <w:r>
@@ -2927,7 +2757,6 @@
           <w:noProof/>
           <w:sz w:val="22"/>
           <w:szCs w:val="20"/>
-          <w:lang/>
         </w:rPr>
         <w:t>T</w:t>
       </w:r>
@@ -2938,7 +2767,6 @@
           <w:noProof/>
           <w:sz w:val="22"/>
           <w:szCs w:val="20"/>
-          <w:lang/>
         </w:rPr>
         <w:t>/</w:t>
       </w:r>
@@ -2949,7 +2777,6 @@
           <w:noProof/>
           <w:sz w:val="22"/>
           <w:szCs w:val="20"/>
-          <w:lang/>
         </w:rPr>
         <w:t>G</w:t>
       </w:r>
@@ -2958,7 +2785,6 @@
           <w:noProof/>
           <w:sz w:val="22"/>
           <w:szCs w:val="20"/>
-          <w:lang/>
         </w:rPr>
         <w:t xml:space="preserve">vrši se rotacija za 5 stepeni oko </w:t>
       </w:r>
@@ -2967,7 +2793,6 @@
           <w:noProof/>
           <w:sz w:val="22"/>
           <w:szCs w:val="20"/>
-          <w:lang/>
         </w:rPr>
         <w:t xml:space="preserve">horizontalne </w:t>
       </w:r>
@@ -2976,7 +2801,6 @@
           <w:noProof/>
           <w:sz w:val="22"/>
           <w:szCs w:val="20"/>
-          <w:lang/>
         </w:rPr>
         <w:t xml:space="preserve">ose, sa tasterima </w:t>
       </w:r>
@@ -2986,7 +2810,6 @@
           <w:noProof/>
           <w:sz w:val="22"/>
           <w:szCs w:val="20"/>
-          <w:lang/>
         </w:rPr>
         <w:t>F</w:t>
       </w:r>
@@ -2997,7 +2820,6 @@
           <w:noProof/>
           <w:sz w:val="22"/>
           <w:szCs w:val="20"/>
-          <w:lang/>
         </w:rPr>
         <w:t>/</w:t>
       </w:r>
@@ -3008,7 +2830,6 @@
           <w:noProof/>
           <w:sz w:val="22"/>
           <w:szCs w:val="20"/>
-          <w:lang/>
         </w:rPr>
         <w:t>H</w:t>
       </w:r>
@@ -3017,7 +2838,6 @@
           <w:noProof/>
           <w:sz w:val="22"/>
           <w:szCs w:val="20"/>
-          <w:lang/>
         </w:rPr>
         <w:t>vrši se rotacija za 5 stepeni oko vertikalne ose</w:t>
       </w:r>
@@ -3026,7 +2846,6 @@
           <w:noProof/>
           <w:sz w:val="22"/>
           <w:szCs w:val="20"/>
-          <w:lang/>
         </w:rPr>
         <w:t xml:space="preserve">, a sa tasterima </w:t>
       </w:r>
@@ -3036,7 +2855,7 @@
           <w:noProof/>
           <w:sz w:val="22"/>
           <w:szCs w:val="20"/>
-          <w:lang/>
+          <w:highlight w:val="yellow"/>
         </w:rPr>
         <w:t>+/-</w:t>
       </w:r>
@@ -3045,7 +2864,7 @@
           <w:noProof/>
           <w:sz w:val="22"/>
           <w:szCs w:val="20"/>
-          <w:lang/>
+          <w:highlight w:val="yellow"/>
         </w:rPr>
         <w:t xml:space="preserve"> približavanje i udaljavanje od</w:t>
       </w:r>
@@ -3054,7 +2873,7 @@
           <w:noProof/>
           <w:sz w:val="22"/>
           <w:szCs w:val="20"/>
-          <w:lang/>
+          <w:highlight w:val="yellow"/>
         </w:rPr>
         <w:t xml:space="preserve"> centra</w:t>
       </w:r>
@@ -3063,7 +2882,7 @@
           <w:noProof/>
           <w:sz w:val="22"/>
           <w:szCs w:val="20"/>
-          <w:lang/>
+          <w:highlight w:val="yellow"/>
         </w:rPr>
         <w:t xml:space="preserve"> scene</w:t>
       </w:r>
@@ -3072,7 +2891,6 @@
           <w:noProof/>
           <w:sz w:val="22"/>
           <w:szCs w:val="20"/>
-          <w:lang/>
         </w:rPr>
         <w:t xml:space="preserve">. </w:t>
       </w:r>
@@ -3081,7 +2899,6 @@
           <w:noProof/>
           <w:sz w:val="22"/>
           <w:szCs w:val="20"/>
-          <w:lang/>
         </w:rPr>
         <w:t xml:space="preserve">Ograničiti rotaciju oko </w:t>
       </w:r>
@@ -3090,7 +2907,6 @@
           <w:noProof/>
           <w:sz w:val="22"/>
           <w:szCs w:val="20"/>
-          <w:lang/>
         </w:rPr>
         <w:t>obe ose, tako da se</w:t>
       </w:r>
@@ -3099,7 +2915,6 @@
           <w:noProof/>
           <w:sz w:val="22"/>
           <w:szCs w:val="20"/>
-          <w:lang/>
         </w:rPr>
         <w:t xml:space="preserve"> nikada ne vidi donja strana</w:t>
       </w:r>
@@ -3108,7 +2923,6 @@
           <w:noProof/>
           <w:sz w:val="22"/>
           <w:szCs w:val="20"/>
-          <w:lang/>
         </w:rPr>
         <w:t xml:space="preserve"> horizontalne podloge</w:t>
       </w:r>
@@ -3117,7 +2931,6 @@
           <w:noProof/>
           <w:sz w:val="22"/>
           <w:szCs w:val="20"/>
-          <w:lang/>
         </w:rPr>
         <w:t>.</w:t>
       </w:r>
@@ -3126,7 +2939,6 @@
           <w:noProof/>
           <w:sz w:val="22"/>
           <w:szCs w:val="20"/>
-          <w:lang/>
         </w:rPr>
         <w:t xml:space="preserve"> Dodatno ograničiti rotaciju oko horizontalne ose, tako da scena nikada ne bude prikazana naopako.</w:t>
       </w:r>
@@ -3144,15 +2956,15 @@
           <w:noProof/>
           <w:sz w:val="22"/>
           <w:szCs w:val="20"/>
-          <w:lang/>
-        </w:rPr>
-      </w:pPr>
-      <w:r>
-        <w:rPr>
-          <w:noProof/>
-          <w:sz w:val="22"/>
-          <w:szCs w:val="20"/>
-          <w:lang/>
+          <w:highlight w:val="yellow"/>
+        </w:rPr>
+      </w:pPr>
+      <w:r>
+        <w:rPr>
+          <w:noProof/>
+          <w:sz w:val="22"/>
+          <w:szCs w:val="20"/>
+          <w:highlight w:val="yellow"/>
         </w:rPr>
         <w:t>Definisati reflektorski svetlosni izvor (</w:t>
       </w:r>
@@ -3163,7 +2975,7 @@
           <w:noProof/>
           <w:sz w:val="22"/>
           <w:szCs w:val="20"/>
-          <w:lang/>
+          <w:highlight w:val="yellow"/>
         </w:rPr>
         <w:t>cut-off</w:t>
       </w:r>
@@ -3172,7 +2984,7 @@
           <w:noProof/>
           <w:sz w:val="22"/>
           <w:szCs w:val="20"/>
-          <w:lang/>
+          <w:highlight w:val="yellow"/>
         </w:rPr>
         <w:t>=</w:t>
       </w:r>
@@ -3181,7 +2993,7 @@
           <w:noProof/>
           <w:sz w:val="22"/>
           <w:szCs w:val="20"/>
-          <w:lang/>
+          <w:highlight w:val="yellow"/>
         </w:rPr>
         <w:t>3</w:t>
       </w:r>
@@ -3190,7 +3002,7 @@
           <w:noProof/>
           <w:sz w:val="22"/>
           <w:szCs w:val="20"/>
-          <w:lang/>
+          <w:highlight w:val="yellow"/>
         </w:rPr>
         <w:t>0</w:t>
       </w:r>
@@ -3199,8 +3011,8 @@
           <w:noProof/>
           <w:sz w:val="22"/>
           <w:szCs w:val="22"/>
+          <w:highlight w:val="yellow"/>
           <w:vertAlign w:val="superscript"/>
-          <w:lang/>
         </w:rPr>
         <w:t>º</w:t>
       </w:r>
@@ -3209,7 +3021,7 @@
           <w:noProof/>
           <w:sz w:val="22"/>
           <w:szCs w:val="20"/>
-          <w:lang/>
+          <w:highlight w:val="yellow"/>
         </w:rPr>
         <w:t>)</w:t>
       </w:r>
@@ -3218,7 +3030,7 @@
           <w:noProof/>
           <w:sz w:val="22"/>
           <w:szCs w:val="20"/>
-          <w:lang/>
+          <w:highlight w:val="yellow"/>
         </w:rPr>
         <w:t>crvene</w:t>
       </w:r>
@@ -3227,7 +3039,7 @@
           <w:noProof/>
           <w:sz w:val="22"/>
           <w:szCs w:val="20"/>
-          <w:lang/>
+          <w:highlight w:val="yellow"/>
         </w:rPr>
         <w:t>boje iznad</w:t>
       </w:r>
@@ -3236,7 +3048,7 @@
           <w:noProof/>
           <w:sz w:val="22"/>
           <w:szCs w:val="20"/>
-          <w:lang/>
+          <w:highlight w:val="yellow"/>
         </w:rPr>
         <w:t>table</w:t>
       </w:r>
@@ -3245,7 +3057,7 @@
           <w:noProof/>
           <w:sz w:val="22"/>
           <w:szCs w:val="20"/>
-          <w:lang/>
+          <w:highlight w:val="yellow"/>
         </w:rPr>
         <w:t xml:space="preserve">. </w:t>
       </w:r>
@@ -3263,15 +3075,14 @@
           <w:noProof/>
           <w:sz w:val="22"/>
           <w:szCs w:val="20"/>
-          <w:lang/>
-        </w:rPr>
-      </w:pPr>
-      <w:r>
-        <w:rPr>
-          <w:noProof/>
-          <w:sz w:val="22"/>
-          <w:szCs w:val="20"/>
-          <w:lang/>
+        </w:rPr>
+      </w:pPr>
+      <w:r>
+        <w:rPr>
+          <w:noProof/>
+          <w:sz w:val="22"/>
+          <w:szCs w:val="20"/>
+          <w:highlight w:val="yellow"/>
         </w:rPr>
         <w:t xml:space="preserve">Način stapanja teksture sa </w:t>
       </w:r>
@@ -3280,7 +3091,7 @@
           <w:noProof/>
           <w:sz w:val="22"/>
           <w:szCs w:val="20"/>
-          <w:lang/>
+          <w:highlight w:val="yellow"/>
         </w:rPr>
         <w:t>materijalom za modele</w:t>
       </w:r>
@@ -3289,7 +3100,7 @@
           <w:noProof/>
           <w:sz w:val="22"/>
           <w:szCs w:val="20"/>
-          <w:lang/>
+          <w:highlight w:val="yellow"/>
         </w:rPr>
         <w:t>table i strelica</w:t>
       </w:r>
@@ -3298,7 +3109,7 @@
           <w:noProof/>
           <w:sz w:val="22"/>
           <w:szCs w:val="20"/>
-          <w:lang/>
+          <w:highlight w:val="yellow"/>
         </w:rPr>
         <w:t xml:space="preserve"> postaviti na </w:t>
       </w:r>
@@ -3309,7 +3120,7 @@
           <w:noProof/>
           <w:sz w:val="22"/>
           <w:szCs w:val="20"/>
-          <w:lang/>
+          <w:highlight w:val="yellow"/>
         </w:rPr>
         <w:t>GL_</w:t>
       </w:r>
@@ -3320,7 +3131,7 @@
           <w:noProof/>
           <w:sz w:val="22"/>
           <w:szCs w:val="20"/>
-          <w:lang/>
+          <w:highlight w:val="yellow"/>
         </w:rPr>
         <w:t>MODULATE</w:t>
       </w:r>
@@ -3331,7 +3142,6 @@
           <w:noProof/>
           <w:sz w:val="22"/>
           <w:szCs w:val="20"/>
-          <w:lang/>
         </w:rPr>
         <w:t>.</w:t>
       </w:r>
@@ -3349,15 +3159,13 @@
           <w:noProof/>
           <w:sz w:val="22"/>
           <w:szCs w:val="20"/>
-          <w:lang/>
-        </w:rPr>
-      </w:pPr>
-      <w:r>
-        <w:rPr>
-          <w:noProof/>
-          <w:sz w:val="22"/>
-          <w:szCs w:val="20"/>
-          <w:lang/>
+        </w:rPr>
+      </w:pPr>
+      <w:r>
+        <w:rPr>
+          <w:noProof/>
+          <w:sz w:val="22"/>
+          <w:szCs w:val="20"/>
         </w:rPr>
         <w:t xml:space="preserve">Kreirati animaciju </w:t>
       </w:r>
@@ -3366,7 +3174,6 @@
           <w:noProof/>
           <w:sz w:val="22"/>
           <w:szCs w:val="20"/>
-          <w:lang/>
         </w:rPr>
         <w:t>bacanja strelica</w:t>
       </w:r>
@@ -3375,7 +3182,6 @@
           <w:noProof/>
           <w:sz w:val="22"/>
           <w:szCs w:val="20"/>
-          <w:lang/>
         </w:rPr>
         <w:t xml:space="preserve">. Animacija </w:t>
       </w:r>
@@ -3384,7 +3190,6 @@
           <w:noProof/>
           <w:sz w:val="22"/>
           <w:szCs w:val="20"/>
-          <w:lang/>
         </w:rPr>
         <w:t>treba da sadrži sledeće</w:t>
       </w:r>
@@ -3393,7 +3198,6 @@
           <w:noProof/>
           <w:sz w:val="22"/>
           <w:szCs w:val="20"/>
-          <w:lang/>
         </w:rPr>
         <w:t>:</w:t>
       </w:r>
@@ -3411,7 +3215,6 @@
           <w:noProof/>
           <w:sz w:val="22"/>
           <w:szCs w:val="20"/>
-          <w:lang/>
         </w:rPr>
       </w:pPr>
       <w:r>
@@ -3435,7 +3238,6 @@
           <w:noProof/>
           <w:sz w:val="22"/>
           <w:szCs w:val="20"/>
-          <w:lang/>
         </w:rPr>
         <w:t xml:space="preserve">. Nakon njih </w:t>
       </w:r>
@@ -3444,7 +3246,6 @@
           <w:noProof/>
           <w:sz w:val="22"/>
           <w:szCs w:val="20"/>
-          <w:lang/>
         </w:rPr>
         <w:t>se tabla uvećava 3 puta tako da treća strelica pogađa ravno u sredinu nakon čega se tabla opet vraća u normalnu veličinu</w:t>
       </w:r>
@@ -3453,7 +3254,6 @@
           <w:noProof/>
           <w:sz w:val="22"/>
           <w:szCs w:val="20"/>
-          <w:lang/>
         </w:rPr>
         <w:t xml:space="preserve">. </w:t>
       </w:r>
@@ -3468,15 +3268,13 @@
           <w:noProof/>
           <w:sz w:val="22"/>
           <w:szCs w:val="20"/>
-          <w:lang/>
-        </w:rPr>
-      </w:pPr>
-      <w:r>
-        <w:rPr>
-          <w:noProof/>
-          <w:sz w:val="22"/>
-          <w:szCs w:val="20"/>
-          <w:lang/>
+        </w:rPr>
+      </w:pPr>
+      <w:r>
+        <w:rPr>
+          <w:noProof/>
+          <w:sz w:val="22"/>
+          <w:szCs w:val="20"/>
         </w:rPr>
         <w:t xml:space="preserve">U toku animacije, onemogućiti </w:t>
       </w:r>
@@ -3485,7 +3283,6 @@
           <w:noProof/>
           <w:sz w:val="22"/>
           <w:szCs w:val="20"/>
-          <w:lang/>
         </w:rPr>
         <w:t>intera</w:t>
       </w:r>
@@ -3494,7 +3291,6 @@
           <w:noProof/>
           <w:sz w:val="22"/>
           <w:szCs w:val="20"/>
-          <w:lang/>
         </w:rPr>
         <w:t>kciju sa korisnikom</w:t>
       </w:r>
@@ -3503,7 +3299,6 @@
           <w:noProof/>
           <w:sz w:val="22"/>
           <w:szCs w:val="20"/>
-          <w:lang/>
         </w:rPr>
         <w:t xml:space="preserve"> (pomoću kontrola korisničkog interfejsa i tastera</w:t>
       </w:r>
@@ -3512,7 +3307,6 @@
           <w:noProof/>
           <w:sz w:val="22"/>
           <w:szCs w:val="20"/>
-          <w:lang/>
         </w:rPr>
         <w:t>)</w:t>
       </w:r>
@@ -3521,7 +3315,6 @@
           <w:noProof/>
           <w:sz w:val="22"/>
           <w:szCs w:val="20"/>
-          <w:lang/>
         </w:rPr>
         <w:t xml:space="preserve">. </w:t>
       </w:r>
@@ -3530,7 +3323,6 @@
           <w:noProof/>
           <w:sz w:val="22"/>
           <w:szCs w:val="20"/>
-          <w:lang/>
         </w:rPr>
         <w:t>Animacija se može izvrš</w:t>
       </w:r>
@@ -3539,7 +3331,6 @@
           <w:noProof/>
           <w:sz w:val="22"/>
           <w:szCs w:val="20"/>
-          <w:lang/>
         </w:rPr>
         <w:t xml:space="preserve">iti proizvoljan broj puta </w:t>
       </w:r>
@@ -3548,7 +3339,6 @@
           <w:noProof/>
           <w:sz w:val="22"/>
           <w:szCs w:val="20"/>
-          <w:lang/>
         </w:rPr>
         <w:t xml:space="preserve">i pokreće se pritiskom na taster </w:t>
       </w:r>
@@ -3557,7 +3347,6 @@
           <w:noProof/>
           <w:sz w:val="22"/>
           <w:szCs w:val="20"/>
-          <w:lang/>
         </w:rPr>
         <w:t>C</w:t>
       </w:r>
@@ -3566,7 +3355,6 @@
           <w:noProof/>
           <w:sz w:val="22"/>
           <w:szCs w:val="20"/>
-          <w:lang/>
         </w:rPr>
         <w:t xml:space="preserve">. </w:t>
       </w:r>
@@ -3579,7 +3367,6 @@
           <w:noProof/>
           <w:sz w:val="22"/>
           <w:szCs w:val="20"/>
-          <w:lang/>
         </w:rPr>
       </w:pPr>
     </w:p>
@@ -3591,7 +3378,6 @@
           <w:noProof/>
           <w:sz w:val="22"/>
           <w:szCs w:val="20"/>
-          <w:lang/>
         </w:rPr>
       </w:pPr>
     </w:p>
@@ -3603,7 +3389,6 @@
           <w:noProof/>
           <w:sz w:val="22"/>
           <w:szCs w:val="20"/>
-          <w:lang/>
         </w:rPr>
       </w:pPr>
     </w:p>
@@ -3615,7 +3400,6 @@
           <w:noProof/>
           <w:sz w:val="22"/>
           <w:szCs w:val="20"/>
-          <w:lang/>
         </w:rPr>
       </w:pPr>
     </w:p>
@@ -3627,7 +3411,6 @@
           <w:noProof/>
           <w:sz w:val="22"/>
           <w:szCs w:val="20"/>
-          <w:lang/>
         </w:rPr>
       </w:pPr>
     </w:p>
@@ -3639,7 +3422,6 @@
           <w:noProof/>
           <w:sz w:val="22"/>
           <w:szCs w:val="20"/>
-          <w:lang/>
         </w:rPr>
       </w:pPr>
     </w:p>
@@ -3651,7 +3433,6 @@
           <w:noProof/>
           <w:sz w:val="22"/>
           <w:szCs w:val="20"/>
-          <w:lang/>
         </w:rPr>
       </w:pPr>
     </w:p>
@@ -3663,7 +3444,6 @@
           <w:noProof/>
           <w:sz w:val="22"/>
           <w:szCs w:val="20"/>
-          <w:lang/>
         </w:rPr>
       </w:pPr>
     </w:p>
@@ -3684,7 +3464,6 @@
           <w:noProof/>
           <w:sz w:val="22"/>
           <w:szCs w:val="20"/>
-          <w:lang/>
         </w:rPr>
         <w:lastRenderedPageBreak/>
         <w:t>N</w:t>
@@ -3694,7 +3473,6 @@
           <w:noProof/>
           <w:sz w:val="22"/>
           <w:szCs w:val="20"/>
-          <w:lang/>
         </w:rPr>
         <w:t>e</w:t>
       </w:r>
@@ -3703,7 +3481,6 @@
           <w:noProof/>
           <w:sz w:val="22"/>
           <w:szCs w:val="20"/>
-          <w:lang/>
         </w:rPr>
         <w:t>ophodne</w:t>
       </w:r>
@@ -3712,7 +3489,6 @@
           <w:noProof/>
           <w:sz w:val="22"/>
           <w:szCs w:val="20"/>
-          <w:lang/>
         </w:rPr>
         <w:t xml:space="preserve"> teksture pronaći na </w:t>
       </w:r>
@@ -3721,7 +3497,6 @@
           <w:noProof/>
           <w:sz w:val="22"/>
           <w:szCs w:val="20"/>
-          <w:lang/>
         </w:rPr>
         <w:t>i</w:t>
       </w:r>
@@ -3730,7 +3505,6 @@
           <w:noProof/>
           <w:sz w:val="22"/>
           <w:szCs w:val="20"/>
-          <w:lang/>
         </w:rPr>
         <w:t>nternetu.</w:t>
       </w:r>
@@ -4533,7 +4307,6 @@
           <w:noProof/>
           <w:sz w:val="20"/>
           <w:szCs w:val="20"/>
-          <w:lang/>
         </w:rPr>
       </w:pPr>
     </w:p>
@@ -4545,7 +4318,6 @@
           <w:noProof/>
           <w:sz w:val="20"/>
           <w:szCs w:val="20"/>
-          <w:lang/>
         </w:rPr>
       </w:pPr>
     </w:p>
@@ -4704,20 +4476,11 @@
     <w:pPr>
       <w:pStyle w:val="Header"/>
       <w:jc w:val="right"/>
-      <w:rPr>
-        <w:lang/>
-      </w:rPr>
     </w:pPr>
     <w:r>
-      <w:rPr>
-        <w:lang/>
-      </w:rPr>
       <w:t xml:space="preserve">Projektni zadatak, šifra </w:t>
     </w:r>
     <w:r>
-      <w:rPr>
-        <w:lang/>
-      </w:rPr>
       <w:t>3.2</w:t>
     </w:r>
   </w:p>
@@ -5036,7 +4799,7 @@
       <w:lvlText w:val="%1."/>
       <w:lvlJc w:val="left"/>
       <w:pPr>
-        <w:ind w:left="720" w:hanging="360"/>
+        <w:ind w:left="810" w:hanging="360"/>
       </w:pPr>
       <w:rPr>
         <w:rFonts w:hint="default"/>

</xml_diff>